<commit_message>
Fixing calibration file association issue, and starting to come up with a graphical interface to identify peaks and pushes. Still a work in progress.
</commit_message>
<xml_diff>
--- a/R_files/Limpet_force_meter_analysis.docx
+++ b/R_files/Limpet_force_meter_analysis.docx
@@ -17495,6 +17495,432 @@
         <w:rPr>
           <w:rStyle w:val="NormalTok"/>
         </w:rPr>
+        <w:t xml:space="preserve">    </w:t>
+      </w:r>
+      <w:r>
+        <w:br w:type="textWrapping"/>
+      </w:r>
+      <w:r>
+        <w:rPr>
+          <w:rStyle w:val="CommentTok"/>
+        </w:rPr>
+        <w:t xml:space="preserve"># Also generate a list containing an entry for each event that will hold the</w:t>
+      </w:r>
+      <w:r>
+        <w:br w:type="textWrapping"/>
+      </w:r>
+      <w:r>
+        <w:rPr>
+          <w:rStyle w:val="NormalTok"/>
+        </w:rPr>
+        <w:t xml:space="preserve">    </w:t>
+      </w:r>
+      <w:r>
+        <w:rPr>
+          <w:rStyle w:val="CommentTok"/>
+        </w:rPr>
+        <w:t xml:space="preserve"># relevant time points</w:t>
+      </w:r>
+      <w:r>
+        <w:br w:type="textWrapping"/>
+      </w:r>
+      <w:r>
+        <w:rPr>
+          <w:rStyle w:val="NormalTok"/>
+        </w:rPr>
+        <w:t xml:space="preserve">    </w:t>
+      </w:r>
+      <w:r>
+        <w:rPr>
+          <w:rStyle w:val="ControlFlowTok"/>
+        </w:rPr>
+        <w:t xml:space="preserve">if</w:t>
+      </w:r>
+      <w:r>
+        <w:rPr>
+          <w:rStyle w:val="NormalTok"/>
+        </w:rPr>
+        <w:t xml:space="preserve"> (i </w:t>
+      </w:r>
+      <w:r>
+        <w:rPr>
+          <w:rStyle w:val="OperatorTok"/>
+        </w:rPr>
+        <w:t xml:space="preserve">==</w:t>
+      </w:r>
+      <w:r>
+        <w:rPr>
+          <w:rStyle w:val="StringTok"/>
+        </w:rPr>
+        <w:t xml:space="preserve"> </w:t>
+      </w:r>
+      <w:r>
+        <w:rPr>
+          <w:rStyle w:val="DecValTok"/>
+        </w:rPr>
+        <w:t xml:space="preserve">1</w:t>
+      </w:r>
+      <w:r>
+        <w:rPr>
+          <w:rStyle w:val="NormalTok"/>
+        </w:rPr>
+        <w:t xml:space="preserve">){</w:t>
+      </w:r>
+      <w:r>
+        <w:br w:type="textWrapping"/>
+      </w:r>
+      <w:r>
+        <w:rPr>
+          <w:rStyle w:val="NormalTok"/>
+        </w:rPr>
+        <w:t xml:space="preserve">        forceList =</w:t>
+      </w:r>
+      <w:r>
+        <w:rPr>
+          <w:rStyle w:val="StringTok"/>
+        </w:rPr>
+        <w:t xml:space="preserve"> </w:t>
+      </w:r>
+      <w:r>
+        <w:rPr>
+          <w:rStyle w:val="KeywordTok"/>
+        </w:rPr>
+        <w:t xml:space="preserve">list</w:t>
+      </w:r>
+      <w:r>
+        <w:rPr>
+          <w:rStyle w:val="NormalTok"/>
+        </w:rPr>
+        <w:t xml:space="preserve">()</w:t>
+      </w:r>
+      <w:r>
+        <w:br w:type="textWrapping"/>
+      </w:r>
+      <w:r>
+        <w:rPr>
+          <w:rStyle w:val="NormalTok"/>
+        </w:rPr>
+        <w:t xml:space="preserve">    } </w:t>
+      </w:r>
+      <w:r>
+        <w:br w:type="textWrapping"/>
+      </w:r>
+      <w:r>
+        <w:rPr>
+          <w:rStyle w:val="NormalTok"/>
+        </w:rPr>
+        <w:t xml:space="preserve">    forceList[[i]] =</w:t>
+      </w:r>
+      <w:r>
+        <w:rPr>
+          <w:rStyle w:val="StringTok"/>
+        </w:rPr>
+        <w:t xml:space="preserve"> </w:t>
+      </w:r>
+      <w:r>
+        <w:rPr>
+          <w:rStyle w:val="NormalTok"/>
+        </w:rPr>
+        <w:t xml:space="preserve">temp2</w:t>
+      </w:r>
+      <w:r>
+        <w:br w:type="textWrapping"/>
+      </w:r>
+      <w:r>
+        <w:rPr>
+          <w:rStyle w:val="NormalTok"/>
+        </w:rPr>
+        <w:t xml:space="preserve">    forceList[[i]]</w:t>
+      </w:r>
+      <w:r>
+        <w:rPr>
+          <w:rStyle w:val="OperatorTok"/>
+        </w:rPr>
+        <w:t xml:space="preserve">$</w:t>
+      </w:r>
+      <w:r>
+        <w:rPr>
+          <w:rStyle w:val="NormalTok"/>
+        </w:rPr>
+        <w:t xml:space="preserve">Event =</w:t>
+      </w:r>
+      <w:r>
+        <w:rPr>
+          <w:rStyle w:val="StringTok"/>
+        </w:rPr>
+        <w:t xml:space="preserve"> </w:t>
+      </w:r>
+      <w:r>
+        <w:rPr>
+          <w:rStyle w:val="NormalTok"/>
+        </w:rPr>
+        <w:t xml:space="preserve">events[i,</w:t>
+      </w:r>
+      <w:r>
+        <w:rPr>
+          <w:rStyle w:val="StringTok"/>
+        </w:rPr>
+        <w:t xml:space="preserve">'Event'</w:t>
+      </w:r>
+      <w:r>
+        <w:rPr>
+          <w:rStyle w:val="NormalTok"/>
+        </w:rPr>
+        <w:t xml:space="preserve">]</w:t>
+      </w:r>
+      <w:r>
+        <w:br w:type="textWrapping"/>
+      </w:r>
+      <w:r>
+        <w:rPr>
+          <w:rStyle w:val="NormalTok"/>
+        </w:rPr>
+        <w:t xml:space="preserve">    </w:t>
+      </w:r>
+      <w:r>
+        <w:rPr>
+          <w:rStyle w:val="CommentTok"/>
+        </w:rPr>
+        <w:t xml:space="preserve"># Calculate the euclidean norm of all three axes forces</w:t>
+      </w:r>
+      <w:r>
+        <w:br w:type="textWrapping"/>
+      </w:r>
+      <w:r>
+        <w:rPr>
+          <w:rStyle w:val="NormalTok"/>
+        </w:rPr>
+        <w:t xml:space="preserve">    xyz =</w:t>
+      </w:r>
+      <w:r>
+        <w:rPr>
+          <w:rStyle w:val="StringTok"/>
+        </w:rPr>
+        <w:t xml:space="preserve"> </w:t>
+      </w:r>
+      <w:r>
+        <w:rPr>
+          <w:rStyle w:val="KeywordTok"/>
+        </w:rPr>
+        <w:t xml:space="preserve">as.matrix</w:t>
+      </w:r>
+      <w:r>
+        <w:rPr>
+          <w:rStyle w:val="NormalTok"/>
+        </w:rPr>
+        <w:t xml:space="preserve">(forceList[[i]][,</w:t>
+      </w:r>
+      <w:r>
+        <w:rPr>
+          <w:rStyle w:val="KeywordTok"/>
+        </w:rPr>
+        <w:t xml:space="preserve">c</w:t>
+      </w:r>
+      <w:r>
+        <w:rPr>
+          <w:rStyle w:val="NormalTok"/>
+        </w:rPr>
+        <w:t xml:space="preserve">(</w:t>
+      </w:r>
+      <w:r>
+        <w:rPr>
+          <w:rStyle w:val="StringTok"/>
+        </w:rPr>
+        <w:t xml:space="preserve">'X.N'</w:t>
+      </w:r>
+      <w:r>
+        <w:rPr>
+          <w:rStyle w:val="NormalTok"/>
+        </w:rPr>
+        <w:t xml:space="preserve">,</w:t>
+      </w:r>
+      <w:r>
+        <w:rPr>
+          <w:rStyle w:val="StringTok"/>
+        </w:rPr>
+        <w:t xml:space="preserve">'Y.N'</w:t>
+      </w:r>
+      <w:r>
+        <w:rPr>
+          <w:rStyle w:val="NormalTok"/>
+        </w:rPr>
+        <w:t xml:space="preserve">,</w:t>
+      </w:r>
+      <w:r>
+        <w:rPr>
+          <w:rStyle w:val="StringTok"/>
+        </w:rPr>
+        <w:t xml:space="preserve">'Z.N'</w:t>
+      </w:r>
+      <w:r>
+        <w:rPr>
+          <w:rStyle w:val="NormalTok"/>
+        </w:rPr>
+        <w:t xml:space="preserve">)])</w:t>
+      </w:r>
+      <w:r>
+        <w:br w:type="textWrapping"/>
+      </w:r>
+      <w:r>
+        <w:rPr>
+          <w:rStyle w:val="NormalTok"/>
+        </w:rPr>
+        <w:t xml:space="preserve">    </w:t>
+      </w:r>
+      <w:r>
+        <w:rPr>
+          <w:rStyle w:val="ControlFlowTok"/>
+        </w:rPr>
+        <w:t xml:space="preserve">for</w:t>
+      </w:r>
+      <w:r>
+        <w:rPr>
+          <w:rStyle w:val="NormalTok"/>
+        </w:rPr>
+        <w:t xml:space="preserve"> (k </w:t>
+      </w:r>
+      <w:r>
+        <w:rPr>
+          <w:rStyle w:val="ControlFlowTok"/>
+        </w:rPr>
+        <w:t xml:space="preserve">in</w:t>
+      </w:r>
+      <w:r>
+        <w:rPr>
+          <w:rStyle w:val="NormalTok"/>
+        </w:rPr>
+        <w:t xml:space="preserve"> </w:t>
+      </w:r>
+      <w:r>
+        <w:rPr>
+          <w:rStyle w:val="DecValTok"/>
+        </w:rPr>
+        <w:t xml:space="preserve">1</w:t>
+      </w:r>
+      <w:r>
+        <w:rPr>
+          <w:rStyle w:val="OperatorTok"/>
+        </w:rPr>
+        <w:t xml:space="preserve">:</w:t>
+      </w:r>
+      <w:r>
+        <w:rPr>
+          <w:rStyle w:val="KeywordTok"/>
+        </w:rPr>
+        <w:t xml:space="preserve">nrow</w:t>
+      </w:r>
+      <w:r>
+        <w:rPr>
+          <w:rStyle w:val="NormalTok"/>
+        </w:rPr>
+        <w:t xml:space="preserve">(xyz)){</w:t>
+      </w:r>
+      <w:r>
+        <w:br w:type="textWrapping"/>
+      </w:r>
+      <w:r>
+        <w:rPr>
+          <w:rStyle w:val="NormalTok"/>
+        </w:rPr>
+        <w:t xml:space="preserve">        </w:t>
+      </w:r>
+      <w:r>
+        <w:rPr>
+          <w:rStyle w:val="CommentTok"/>
+        </w:rPr>
+        <w:t xml:space="preserve"># norm() function computes the norm. Needs to work on one row of data at</w:t>
+      </w:r>
+      <w:r>
+        <w:br w:type="textWrapping"/>
+      </w:r>
+      <w:r>
+        <w:rPr>
+          <w:rStyle w:val="NormalTok"/>
+        </w:rPr>
+        <w:t xml:space="preserve">        </w:t>
+      </w:r>
+      <w:r>
+        <w:rPr>
+          <w:rStyle w:val="CommentTok"/>
+        </w:rPr>
+        <w:t xml:space="preserve"># a time</w:t>
+      </w:r>
+      <w:r>
+        <w:br w:type="textWrapping"/>
+      </w:r>
+      <w:r>
+        <w:rPr>
+          <w:rStyle w:val="NormalTok"/>
+        </w:rPr>
+        <w:t xml:space="preserve">        forceList[[i]]</w:t>
+      </w:r>
+      <w:r>
+        <w:rPr>
+          <w:rStyle w:val="OperatorTok"/>
+        </w:rPr>
+        <w:t xml:space="preserve">$</w:t>
+      </w:r>
+      <w:r>
+        <w:rPr>
+          <w:rStyle w:val="NormalTok"/>
+        </w:rPr>
+        <w:t xml:space="preserve">Norm[k] =</w:t>
+      </w:r>
+      <w:r>
+        <w:rPr>
+          <w:rStyle w:val="StringTok"/>
+        </w:rPr>
+        <w:t xml:space="preserve"> </w:t>
+      </w:r>
+      <w:r>
+        <w:rPr>
+          <w:rStyle w:val="KeywordTok"/>
+        </w:rPr>
+        <w:t xml:space="preserve">norm</w:t>
+      </w:r>
+      <w:r>
+        <w:rPr>
+          <w:rStyle w:val="NormalTok"/>
+        </w:rPr>
+        <w:t xml:space="preserve">(xyz[k,],</w:t>
+      </w:r>
+      <w:r>
+        <w:rPr>
+          <w:rStyle w:val="StringTok"/>
+        </w:rPr>
+        <w:t xml:space="preserve">"2"</w:t>
+      </w:r>
+      <w:r>
+        <w:rPr>
+          <w:rStyle w:val="NormalTok"/>
+        </w:rPr>
+        <w:t xml:space="preserve">)  </w:t>
+      </w:r>
+      <w:r>
+        <w:br w:type="textWrapping"/>
+      </w:r>
+      <w:r>
+        <w:rPr>
+          <w:rStyle w:val="NormalTok"/>
+        </w:rPr>
+        <w:t xml:space="preserve">    }</w:t>
+      </w:r>
+      <w:r>
+        <w:br w:type="textWrapping"/>
+      </w:r>
+      <w:r>
+        <w:rPr>
+          <w:rStyle w:val="NormalTok"/>
+        </w:rPr>
+        <w:t xml:space="preserve">    </w:t>
+      </w:r>
+      <w:r>
+        <w:br w:type="textWrapping"/>
+      </w:r>
+      <w:r>
+        <w:rPr>
+          <w:rStyle w:val="NormalTok"/>
+        </w:rPr>
         <w:t xml:space="preserve">}   </w:t>
       </w:r>
       <w:r>
@@ -17514,6 +17940,210 @@
           <w:rStyle w:val="CommentTok"/>
         </w:rPr>
         <w:t xml:space="preserve"># write.csv(events2,file='Pound_ForceData_withXYZ_forces.csv',row.names=FALSE)</w:t>
+      </w:r>
+    </w:p>
+    <w:p>
+      <w:pPr>
+        <w:pStyle w:val="Heading2"/>
+      </w:pPr>
+      <w:bookmarkStart w:id="21" w:name="defintions"/>
+      <w:bookmarkEnd w:id="21"/>
+      <w:r>
+        <w:t xml:space="preserve">DEFINTIONS</w:t>
+      </w:r>
+    </w:p>
+    <w:p>
+      <w:pPr>
+        <w:pStyle w:val="Compact"/>
+        <w:numPr>
+          <w:numId w:val="1001"/>
+          <w:ilvl w:val="0"/>
+        </w:numPr>
+      </w:pPr>
+      <w:r>
+        <w:t xml:space="preserve">A given force can only be assigned to one category (cannot be a push and peck)</w:t>
+      </w:r>
+    </w:p>
+    <w:p>
+      <w:pPr>
+        <w:pStyle w:val="Compact"/>
+        <w:numPr>
+          <w:numId w:val="1001"/>
+          <w:ilvl w:val="0"/>
+        </w:numPr>
+      </w:pPr>
+      <w:r>
+        <w:t xml:space="preserve">Forces discussed below refer to Euclidean forces</w:t>
+      </w:r>
+    </w:p>
+    <w:p>
+      <w:pPr>
+        <w:pStyle w:val="Heading3"/>
+      </w:pPr>
+      <w:bookmarkStart w:id="22" w:name="peck"/>
+      <w:bookmarkEnd w:id="22"/>
+      <w:r>
+        <w:t xml:space="preserve">Peck:</w:t>
+      </w:r>
+    </w:p>
+    <w:p>
+      <w:pPr>
+        <w:pStyle w:val="Compact"/>
+        <w:numPr>
+          <w:numId w:val="1002"/>
+          <w:ilvl w:val="0"/>
+        </w:numPr>
+      </w:pPr>
+      <w:r>
+        <w:t xml:space="preserve">Magnitude: ≥ 2N and MUST BE greater than or equal to two times the</w:t>
+      </w:r>
+      <w:r>
+        <w:t xml:space="preserve"> </w:t>
+      </w:r>
+      <w:r>
+        <w:t xml:space="preserve">intensity of the force data points immediately before AND after a given point.</w:t>
+      </w:r>
+    </w:p>
+    <w:p>
+      <w:pPr>
+        <w:pStyle w:val="Compact"/>
+        <w:numPr>
+          <w:numId w:val="1002"/>
+          <w:ilvl w:val="0"/>
+        </w:numPr>
+      </w:pPr>
+      <w:r>
+        <w:t xml:space="preserve">Duration: Force MUST BE sustained for ≤ 2 consecutive milliseconds</w:t>
+      </w:r>
+    </w:p>
+    <w:p>
+      <w:pPr>
+        <w:pStyle w:val="Compact"/>
+        <w:numPr>
+          <w:numId w:val="1002"/>
+          <w:ilvl w:val="0"/>
+        </w:numPr>
+      </w:pPr>
+      <w:r>
+        <w:t xml:space="preserve">Both magnitude and duration conditions must be met in order for a force</w:t>
+      </w:r>
+      <w:r>
+        <w:t xml:space="preserve"> </w:t>
+      </w:r>
+      <w:r>
+        <w:t xml:space="preserve">to be categorized as a peck</w:t>
+      </w:r>
+    </w:p>
+    <w:p>
+      <w:pPr>
+        <w:pStyle w:val="Heading3"/>
+      </w:pPr>
+      <w:bookmarkStart w:id="23" w:name="push"/>
+      <w:bookmarkEnd w:id="23"/>
+      <w:r>
+        <w:t xml:space="preserve">Push:</w:t>
+      </w:r>
+    </w:p>
+    <w:p>
+      <w:pPr>
+        <w:pStyle w:val="Compact"/>
+        <w:numPr>
+          <w:numId w:val="1003"/>
+          <w:ilvl w:val="0"/>
+        </w:numPr>
+      </w:pPr>
+      <w:r>
+        <w:t xml:space="preserve">Magnitude: ≥ 2N and may or may not be greater than or equal to two times</w:t>
+      </w:r>
+      <w:r>
+        <w:t xml:space="preserve"> </w:t>
+      </w:r>
+      <w:r>
+        <w:t xml:space="preserve">the intensity of the force before and after a given force data point</w:t>
+      </w:r>
+    </w:p>
+    <w:p>
+      <w:pPr>
+        <w:pStyle w:val="Compact"/>
+        <w:numPr>
+          <w:numId w:val="1003"/>
+          <w:ilvl w:val="0"/>
+        </w:numPr>
+      </w:pPr>
+      <w:r>
+        <w:t xml:space="preserve">Duration: May be sustained for any amount of time</w:t>
+      </w:r>
+    </w:p>
+    <w:p>
+      <w:pPr>
+        <w:pStyle w:val="Compact"/>
+        <w:numPr>
+          <w:numId w:val="1003"/>
+          <w:ilvl w:val="0"/>
+        </w:numPr>
+      </w:pPr>
+      <w:r>
+        <w:t xml:space="preserve">Forces categorized as pushes do not meet conditions of Peck and Touch</w:t>
+      </w:r>
+    </w:p>
+    <w:p>
+      <w:pPr>
+        <w:pStyle w:val="Heading3"/>
+      </w:pPr>
+      <w:bookmarkStart w:id="24" w:name="touch"/>
+      <w:bookmarkEnd w:id="24"/>
+      <w:r>
+        <w:t xml:space="preserve">Touch:</w:t>
+      </w:r>
+    </w:p>
+    <w:p>
+      <w:pPr>
+        <w:pStyle w:val="Compact"/>
+        <w:numPr>
+          <w:numId w:val="1004"/>
+          <w:ilvl w:val="0"/>
+        </w:numPr>
+      </w:pPr>
+      <w:r>
+        <w:t xml:space="preserve">Magnitude: &lt; 2N (e.g. the bird seems to be playing with the ‘limpet’</w:t>
+      </w:r>
+      <w:r>
+        <w:t xml:space="preserve"> </w:t>
+      </w:r>
+      <w:r>
+        <w:t xml:space="preserve">mimic rather than actively attempting to remove it)</w:t>
+      </w:r>
+    </w:p>
+    <w:p>
+      <w:pPr>
+        <w:pStyle w:val="Compact"/>
+        <w:numPr>
+          <w:numId w:val="1004"/>
+          <w:ilvl w:val="0"/>
+        </w:numPr>
+      </w:pPr>
+      <w:r>
+        <w:t xml:space="preserve">We are not considering ‘Touches’ in our force meter analyses</w:t>
+      </w:r>
+    </w:p>
+    <w:p>
+      <w:pPr>
+        <w:pStyle w:val="SourceCode"/>
+      </w:pPr>
+      <w:r>
+        <w:rPr>
+          <w:rStyle w:val="CommentTok"/>
+        </w:rPr>
+        <w:t xml:space="preserve"># Code to run through a data set and have the user identify probably push or </w:t>
+      </w:r>
+      <w:r>
+        <w:br w:type="textWrapping"/>
+      </w:r>
+      <w:r>
+        <w:rPr>
+          <w:rStyle w:val="CommentTok"/>
+        </w:rPr>
+        <w:t xml:space="preserve"># peck events. </w:t>
       </w:r>
     </w:p>
     <w:sectPr/>
@@ -17624,7 +18254,7 @@
     </w:lvl>
   </w:abstractNum>
   <w:abstractNum w:abstractNumId="990">
-    <w:nsid w:val="9fae5bfe"/>
+    <w:nsid w:val="fa408eeb"/>
     <w:multiLevelType w:val="multilevel"/>
     <w:lvl w:ilvl="0">
       <w:numFmt w:val="bullet"/>
@@ -17704,11 +18334,104 @@
       </w:pPr>
     </w:lvl>
   </w:abstractNum>
+  <w:abstractNum w:abstractNumId="991">
+    <w:nsid w:val="dd05939d"/>
+    <w:multiLevelType w:val="multilevel"/>
+    <w:lvl w:ilvl="0">
+      <w:numFmt w:val="bullet"/>
+      <w:lvlText w:val="•"/>
+      <w:lvlJc w:val="left"/>
+      <w:pPr>
+        <w:tabs>
+          <w:tab w:val="num" w:pos="0"/>
+        </w:tabs>
+        <w:ind w:left="480" w:hanging="480"/>
+      </w:pPr>
+    </w:lvl>
+    <w:lvl w:ilvl="1">
+      <w:numFmt w:val="bullet"/>
+      <w:lvlText w:val="–"/>
+      <w:lvlJc w:val="left"/>
+      <w:pPr>
+        <w:tabs>
+          <w:tab w:val="num" w:pos="720"/>
+        </w:tabs>
+        <w:ind w:left="1200" w:hanging="480"/>
+      </w:pPr>
+    </w:lvl>
+    <w:lvl w:ilvl="2">
+      <w:numFmt w:val="bullet"/>
+      <w:lvlText w:val="•"/>
+      <w:lvlJc w:val="left"/>
+      <w:pPr>
+        <w:tabs>
+          <w:tab w:val="num" w:pos="1440"/>
+        </w:tabs>
+        <w:ind w:left="1920" w:hanging="480"/>
+      </w:pPr>
+    </w:lvl>
+    <w:lvl w:ilvl="3">
+      <w:numFmt w:val="bullet"/>
+      <w:lvlText w:val="–"/>
+      <w:lvlJc w:val="left"/>
+      <w:pPr>
+        <w:tabs>
+          <w:tab w:val="num" w:pos="2160"/>
+        </w:tabs>
+        <w:ind w:left="2640" w:hanging="480"/>
+      </w:pPr>
+    </w:lvl>
+    <w:lvl w:ilvl="4">
+      <w:numFmt w:val="bullet"/>
+      <w:lvlText w:val="•"/>
+      <w:lvlJc w:val="left"/>
+      <w:pPr>
+        <w:tabs>
+          <w:tab w:val="num" w:pos="2880"/>
+        </w:tabs>
+        <w:ind w:left="3360" w:hanging="480"/>
+      </w:pPr>
+    </w:lvl>
+    <w:lvl w:ilvl="5">
+      <w:numFmt w:val="bullet"/>
+      <w:lvlText w:val="–"/>
+      <w:lvlJc w:val="left"/>
+      <w:pPr>
+        <w:tabs>
+          <w:tab w:val="num" w:pos="3600"/>
+        </w:tabs>
+        <w:ind w:left="4080" w:hanging="480"/>
+      </w:pPr>
+    </w:lvl>
+    <w:lvl w:ilvl="6">
+      <w:numFmt w:val="bullet"/>
+      <w:lvlText w:val="•"/>
+      <w:lvlJc w:val="left"/>
+      <w:pPr>
+        <w:tabs>
+          <w:tab w:val="num" w:pos="4320"/>
+        </w:tabs>
+        <w:ind w:left="4800" w:hanging="480"/>
+      </w:pPr>
+    </w:lvl>
+  </w:abstractNum>
   <w:num w:numId="1">
     <w:abstractNumId w:val="0"/>
   </w:num>
   <w:num w:numId="1000">
     <w:abstractNumId w:val="990"/>
+  </w:num>
+  <w:num w:numId="1001">
+    <w:abstractNumId w:val="991"/>
+  </w:num>
+  <w:num w:numId="1002">
+    <w:abstractNumId w:val="991"/>
+  </w:num>
+  <w:num w:numId="1003">
+    <w:abstractNumId w:val="991"/>
+  </w:num>
+  <w:num w:numId="1004">
+    <w:abstractNumId w:val="991"/>
   </w:num>
 </w:numbering>
 </file>

</xml_diff>

<commit_message>
Updating peck push algorithm to accomodate 20ms pecks. Also regenerating plots at end.
</commit_message>
<xml_diff>
--- a/R_files/Limpet_force_meter_analysis.docx
+++ b/R_files/Limpet_force_meter_analysis.docx
@@ -648,7 +648,7 @@
         </w:numPr>
       </w:pPr>
       <w:r>
-        <w:t xml:space="preserve">Duration: Force MUST BE sustained for ≤ 2 consecutive milliseconds</w:t>
+        <w:t xml:space="preserve">Duration: Force MUST BE sustained for ≤ 20 consecutive milliseconds</w:t>
       </w:r>
     </w:p>
     <w:p>
@@ -1032,7 +1032,17 @@
     </w:p>
     <w:p>
       <w:pPr>
-        <w:pStyle w:val="BodyText"/>
+        <w:pStyle w:val="Heading1"/>
+      </w:pPr>
+      <w:bookmarkStart w:id="28" w:name="classifying-peaks-vs.pushes"/>
+      <w:bookmarkEnd w:id="28"/>
+      <w:r>
+        <w:t xml:space="preserve">Classifying peaks vs. pushes</w:t>
+      </w:r>
+    </w:p>
+    <w:p>
+      <w:pPr>
+        <w:pStyle w:val="FirstParagraph"/>
       </w:pPr>
       <w:r>
         <w:t xml:space="preserve">The output from the</w:t>
@@ -1297,7 +1307,7 @@
                     </pic:cNvPicPr>
                   </pic:nvPicPr>
                   <pic:blipFill>
-                    <a:blip r:embed="rId28"/>
+                    <a:blip r:embed="rId29"/>
                     <a:stretch>
                       <a:fillRect/>
                     </a:stretch>
@@ -1352,7 +1362,7 @@
         <w:rPr>
           <w:rStyle w:val="VerbatimChar"/>
         </w:rPr>
-        <w:t xml:space="preserve">## Peck 36.81 2.04 6.95 6.95   4.51 140</w:t>
+        <w:t xml:space="preserve">## Peck 37.32 2.04 7.21 7.40   4.48 212</w:t>
       </w:r>
       <w:r>
         <w:br w:type="textWrapping"/>
@@ -1361,7 +1371,7 @@
         <w:rPr>
           <w:rStyle w:val="VerbatimChar"/>
         </w:rPr>
-        <w:t xml:space="preserve">## Push 37.32 2.07 8.43 6.92   5.91 166</w:t>
+        <w:t xml:space="preserve">## Push 31.41 2.26 9.48 5.81   8.37 104</w:t>
       </w:r>
     </w:p>
     <w:p>
@@ -1403,7 +1413,7 @@
         <w:rPr>
           <w:rStyle w:val="VerbatimChar"/>
         </w:rPr>
-        <w:t xml:space="preserve">## Peck 25.31 6.56 14</w:t>
+        <w:t xml:space="preserve">## Peck 26.16 6.79 21</w:t>
       </w:r>
       <w:r>
         <w:br w:type="textWrapping"/>
@@ -1412,7 +1422,7 @@
         <w:rPr>
           <w:rStyle w:val="VerbatimChar"/>
         </w:rPr>
-        <w:t xml:space="preserve">## Push 23.89 6.98 17</w:t>
+        <w:t xml:space="preserve">## Push 21.20 5.28 10</w:t>
       </w:r>
     </w:p>
     <w:p>
@@ -1444,48 +1454,6 @@
                 <pic:pic>
                   <pic:nvPicPr>
                     <pic:cNvPr descr="D:\Dropbox\Hardware_projects\Limpet_force_meter\R_files\Limpet_force_meter_analysis_files/figure-docx/plotPeckPushes-1.png" id="0" name="Picture"/>
-                    <pic:cNvPicPr>
-                      <a:picLocks noChangeArrowheads="1" noChangeAspect="1"/>
-                    </pic:cNvPicPr>
-                  </pic:nvPicPr>
-                  <pic:blipFill>
-                    <a:blip r:embed="rId29"/>
-                    <a:stretch>
-                      <a:fillRect/>
-                    </a:stretch>
-                  </pic:blipFill>
-                  <pic:spPr bwMode="auto">
-                    <a:xfrm>
-                      <a:off x="0" y="0"/>
-                      <a:ext cx="5334000" cy="6667499"/>
-                    </a:xfrm>
-                    <a:prstGeom prst="rect">
-                      <a:avLst/>
-                    </a:prstGeom>
-                    <a:noFill/>
-                    <a:ln w="9525">
-                      <a:noFill/>
-                      <a:headEnd/>
-                      <a:tailEnd/>
-                    </a:ln>
-                  </pic:spPr>
-                </pic:pic>
-              </a:graphicData>
-            </a:graphic>
-          </wp:inline>
-        </w:drawing>
-      </w:r>
-      <w:r>
-        <w:drawing>
-          <wp:inline>
-            <wp:extent cx="5334000" cy="6667499"/>
-            <wp:effectExtent b="0" l="0" r="0" t="0"/>
-            <wp:docPr descr="" title="" id="1" name="Picture"/>
-            <a:graphic>
-              <a:graphicData uri="http://schemas.openxmlformats.org/drawingml/2006/picture">
-                <pic:pic>
-                  <pic:nvPicPr>
-                    <pic:cNvPr descr="D:\Dropbox\Hardware_projects\Limpet_force_meter\R_files\Limpet_force_meter_analysis_files/figure-docx/plotPeckPushes-2.png" id="0" name="Picture"/>
                     <pic:cNvPicPr>
                       <a:picLocks noChangeArrowheads="1" noChangeAspect="1"/>
                     </pic:cNvPicPr>
@@ -1527,7 +1495,7 @@
               <a:graphicData uri="http://schemas.openxmlformats.org/drawingml/2006/picture">
                 <pic:pic>
                   <pic:nvPicPr>
-                    <pic:cNvPr descr="D:\Dropbox\Hardware_projects\Limpet_force_meter\R_files\Limpet_force_meter_analysis_files/figure-docx/plotPeckPushes-3.png" id="0" name="Picture"/>
+                    <pic:cNvPr descr="D:\Dropbox\Hardware_projects\Limpet_force_meter\R_files\Limpet_force_meter_analysis_files/figure-docx/plotPeckPushes-2.png" id="0" name="Picture"/>
                     <pic:cNvPicPr>
                       <a:picLocks noChangeArrowheads="1" noChangeAspect="1"/>
                     </pic:cNvPicPr>
@@ -1569,7 +1537,7 @@
               <a:graphicData uri="http://schemas.openxmlformats.org/drawingml/2006/picture">
                 <pic:pic>
                   <pic:nvPicPr>
-                    <pic:cNvPr descr="D:\Dropbox\Hardware_projects\Limpet_force_meter\R_files\Limpet_force_meter_analysis_files/figure-docx/plotPeckPushes-4.png" id="0" name="Picture"/>
+                    <pic:cNvPr descr="D:\Dropbox\Hardware_projects\Limpet_force_meter\R_files\Limpet_force_meter_analysis_files/figure-docx/plotPeckPushes-3.png" id="0" name="Picture"/>
                     <pic:cNvPicPr>
                       <a:picLocks noChangeArrowheads="1" noChangeAspect="1"/>
                     </pic:cNvPicPr>
@@ -1611,7 +1579,7 @@
               <a:graphicData uri="http://schemas.openxmlformats.org/drawingml/2006/picture">
                 <pic:pic>
                   <pic:nvPicPr>
-                    <pic:cNvPr descr="D:\Dropbox\Hardware_projects\Limpet_force_meter\R_files\Limpet_force_meter_analysis_files/figure-docx/plotPeckPushes-5.png" id="0" name="Picture"/>
+                    <pic:cNvPr descr="D:\Dropbox\Hardware_projects\Limpet_force_meter\R_files\Limpet_force_meter_analysis_files/figure-docx/plotPeckPushes-4.png" id="0" name="Picture"/>
                     <pic:cNvPicPr>
                       <a:picLocks noChangeArrowheads="1" noChangeAspect="1"/>
                     </pic:cNvPicPr>
@@ -1653,7 +1621,7 @@
               <a:graphicData uri="http://schemas.openxmlformats.org/drawingml/2006/picture">
                 <pic:pic>
                   <pic:nvPicPr>
-                    <pic:cNvPr descr="D:\Dropbox\Hardware_projects\Limpet_force_meter\R_files\Limpet_force_meter_analysis_files/figure-docx/plotPeckPushes-6.png" id="0" name="Picture"/>
+                    <pic:cNvPr descr="D:\Dropbox\Hardware_projects\Limpet_force_meter\R_files\Limpet_force_meter_analysis_files/figure-docx/plotPeckPushes-5.png" id="0" name="Picture"/>
                     <pic:cNvPicPr>
                       <a:picLocks noChangeArrowheads="1" noChangeAspect="1"/>
                     </pic:cNvPicPr>
@@ -1695,7 +1663,7 @@
               <a:graphicData uri="http://schemas.openxmlformats.org/drawingml/2006/picture">
                 <pic:pic>
                   <pic:nvPicPr>
-                    <pic:cNvPr descr="D:\Dropbox\Hardware_projects\Limpet_force_meter\R_files\Limpet_force_meter_analysis_files/figure-docx/plotPeckPushes-7.png" id="0" name="Picture"/>
+                    <pic:cNvPr descr="D:\Dropbox\Hardware_projects\Limpet_force_meter\R_files\Limpet_force_meter_analysis_files/figure-docx/plotPeckPushes-6.png" id="0" name="Picture"/>
                     <pic:cNvPicPr>
                       <a:picLocks noChangeArrowheads="1" noChangeAspect="1"/>
                     </pic:cNvPicPr>
@@ -1727,90 +1695,6 @@
           </wp:inline>
         </w:drawing>
       </w:r>
-      <w:r>
-        <w:drawing>
-          <wp:inline>
-            <wp:extent cx="5334000" cy="6667499"/>
-            <wp:effectExtent b="0" l="0" r="0" t="0"/>
-            <wp:docPr descr="" title="" id="1" name="Picture"/>
-            <a:graphic>
-              <a:graphicData uri="http://schemas.openxmlformats.org/drawingml/2006/picture">
-                <pic:pic>
-                  <pic:nvPicPr>
-                    <pic:cNvPr descr="D:\Dropbox\Hardware_projects\Limpet_force_meter\R_files\Limpet_force_meter_analysis_files/figure-docx/plotPeckPushes-8.png" id="0" name="Picture"/>
-                    <pic:cNvPicPr>
-                      <a:picLocks noChangeArrowheads="1" noChangeAspect="1"/>
-                    </pic:cNvPicPr>
-                  </pic:nvPicPr>
-                  <pic:blipFill>
-                    <a:blip r:embed="rId36"/>
-                    <a:stretch>
-                      <a:fillRect/>
-                    </a:stretch>
-                  </pic:blipFill>
-                  <pic:spPr bwMode="auto">
-                    <a:xfrm>
-                      <a:off x="0" y="0"/>
-                      <a:ext cx="5334000" cy="6667499"/>
-                    </a:xfrm>
-                    <a:prstGeom prst="rect">
-                      <a:avLst/>
-                    </a:prstGeom>
-                    <a:noFill/>
-                    <a:ln w="9525">
-                      <a:noFill/>
-                      <a:headEnd/>
-                      <a:tailEnd/>
-                    </a:ln>
-                  </pic:spPr>
-                </pic:pic>
-              </a:graphicData>
-            </a:graphic>
-          </wp:inline>
-        </w:drawing>
-      </w:r>
-      <w:r>
-        <w:drawing>
-          <wp:inline>
-            <wp:extent cx="5334000" cy="6667499"/>
-            <wp:effectExtent b="0" l="0" r="0" t="0"/>
-            <wp:docPr descr="" title="" id="1" name="Picture"/>
-            <a:graphic>
-              <a:graphicData uri="http://schemas.openxmlformats.org/drawingml/2006/picture">
-                <pic:pic>
-                  <pic:nvPicPr>
-                    <pic:cNvPr descr="D:\Dropbox\Hardware_projects\Limpet_force_meter\R_files\Limpet_force_meter_analysis_files/figure-docx/plotPeckPushes-9.png" id="0" name="Picture"/>
-                    <pic:cNvPicPr>
-                      <a:picLocks noChangeArrowheads="1" noChangeAspect="1"/>
-                    </pic:cNvPicPr>
-                  </pic:nvPicPr>
-                  <pic:blipFill>
-                    <a:blip r:embed="rId37"/>
-                    <a:stretch>
-                      <a:fillRect/>
-                    </a:stretch>
-                  </pic:blipFill>
-                  <pic:spPr bwMode="auto">
-                    <a:xfrm>
-                      <a:off x="0" y="0"/>
-                      <a:ext cx="5334000" cy="6667499"/>
-                    </a:xfrm>
-                    <a:prstGeom prst="rect">
-                      <a:avLst/>
-                    </a:prstGeom>
-                    <a:noFill/>
-                    <a:ln w="9525">
-                      <a:noFill/>
-                      <a:headEnd/>
-                      <a:tailEnd/>
-                    </a:ln>
-                  </pic:spPr>
-                </pic:pic>
-              </a:graphicData>
-            </a:graphic>
-          </wp:inline>
-        </w:drawing>
-      </w:r>
     </w:p>
     <w:sectPr/>
   </w:body>
@@ -1920,7 +1804,7 @@
     </w:lvl>
   </w:abstractNum>
   <w:abstractNum w:abstractNumId="990">
-    <w:nsid w:val="e6d4b933"/>
+    <w:nsid w:val="6ba4f6ce"/>
     <w:multiLevelType w:val="multilevel"/>
     <w:lvl w:ilvl="0">
       <w:numFmt w:val="bullet"/>
@@ -2001,7 +1885,7 @@
     </w:lvl>
   </w:abstractNum>
   <w:abstractNum w:abstractNumId="991">
-    <w:nsid w:val="d87e1509"/>
+    <w:nsid w:val="ca8b0de7"/>
     <w:multiLevelType w:val="multilevel"/>
     <w:lvl w:ilvl="0">
       <w:numFmt w:val="bullet"/>

</xml_diff>

<commit_message>
Adding code to determine the angle of attack on the limpet.
</commit_message>
<xml_diff>
--- a/R_files/Limpet_force_meter_analysis.docx
+++ b/R_files/Limpet_force_meter_analysis.docx
@@ -541,13 +541,13 @@
         <w:pStyle w:val="BodyText"/>
       </w:pPr>
       <w:r>
-        <w:t xml:space="preserve">The goal is to go through each identified event and extract the X-axis and</w:t>
-      </w:r>
-      <w:r>
-        <w:t xml:space="preserve"> </w:t>
-      </w:r>
-      <w:r>
-        <w:t xml:space="preserve">Y-axis forces (which need to be estimated based on the associated calibration</w:t>
+        <w:t xml:space="preserve">The goal is to go through each identified event and extract the X, Y, and</w:t>
+      </w:r>
+      <w:r>
+        <w:t xml:space="preserve"> </w:t>
+      </w:r>
+      <w:r>
+        <w:t xml:space="preserve">Z-axis forces (which need to be estimated based on the associated calibration</w:t>
       </w:r>
       <w:r>
         <w:t xml:space="preserve"> </w:t>
@@ -1709,6 +1709,85 @@
             </a:graphic>
           </wp:inline>
         </w:drawing>
+      </w:r>
+    </w:p>
+    <w:p>
+      <w:pPr>
+        <w:pStyle w:val="Heading1"/>
+      </w:pPr>
+      <w:bookmarkStart w:id="35" w:name="peckpush-direction"/>
+      <w:r>
+        <w:t xml:space="preserve">Peck/Push direction</w:t>
+      </w:r>
+      <w:bookmarkEnd w:id="35"/>
+    </w:p>
+    <w:p>
+      <w:pPr>
+        <w:pStyle w:val="FirstParagraph"/>
+      </w:pPr>
+      <w:r>
+        <w:t xml:space="preserve">We can use the 3-dimensional force data to estimate the direction/angle that</w:t>
+      </w:r>
+      <w:r>
+        <w:t xml:space="preserve"> </w:t>
+      </w:r>
+      <w:r>
+        <w:t xml:space="preserve">the bird attacked the mimic limpet at.</w:t>
+      </w:r>
+    </w:p>
+    <w:p>
+      <w:pPr>
+        <w:pStyle w:val="CaptionedFigure"/>
+      </w:pPr>
+      <w:r>
+        <w:drawing>
+          <wp:inline>
+            <wp:extent cx="5334000" cy="5334000"/>
+            <wp:effectExtent b="0" l="0" r="0" t="0"/>
+            <wp:docPr descr="Angular distribution of force vectors along the anterior-posterior axis and dorsal-ventral axis of the limpet mimic. Each point represents a single strike event by the black oystercatcher during trials on 6 dates. Forces directed anteriorly are plotted on the right side of the plot. Points lying below the horizontal axis indicate forces with a downwards (ventral) vertical component." title="" id="1" name="Picture"/>
+            <a:graphic>
+              <a:graphicData uri="http://schemas.openxmlformats.org/drawingml/2006/picture">
+                <pic:pic>
+                  <pic:nvPicPr>
+                    <pic:cNvPr descr="D:/Dropbox/Hardware_projects/Limpet_force_meter/R_files/Limpet_force_meter_analysis_files/figure-docx/circularAnglePlot-1.png" id="0" name="Picture"/>
+                    <pic:cNvPicPr>
+                      <a:picLocks noChangeArrowheads="1" noChangeAspect="1"/>
+                    </pic:cNvPicPr>
+                  </pic:nvPicPr>
+                  <pic:blipFill>
+                    <a:blip r:embed="rId36"/>
+                    <a:stretch>
+                      <a:fillRect/>
+                    </a:stretch>
+                  </pic:blipFill>
+                  <pic:spPr bwMode="auto">
+                    <a:xfrm>
+                      <a:off x="0" y="0"/>
+                      <a:ext cx="5334000" cy="5334000"/>
+                    </a:xfrm>
+                    <a:prstGeom prst="rect">
+                      <a:avLst/>
+                    </a:prstGeom>
+                    <a:noFill/>
+                    <a:ln w="9525">
+                      <a:noFill/>
+                      <a:headEnd/>
+                      <a:tailEnd/>
+                    </a:ln>
+                  </pic:spPr>
+                </pic:pic>
+              </a:graphicData>
+            </a:graphic>
+          </wp:inline>
+        </w:drawing>
+      </w:r>
+    </w:p>
+    <w:p>
+      <w:pPr>
+        <w:pStyle w:val="ImageCaption"/>
+      </w:pPr>
+      <w:r>
+        <w:t xml:space="preserve">Angular distribution of force vectors along the anterior-posterior axis and dorsal-ventral axis of the limpet mimic. Each point represents a single strike event by the black oystercatcher during trials on 6 dates. Forces directed anteriorly are plotted on the right side of the plot. Points lying below the horizontal axis indicate forces with a downwards (ventral) vertical component.</w:t>
       </w:r>
     </w:p>
     <w:sectPr/>

</xml_diff>

<commit_message>
Adding limpet aperture area data
Making new version of Figure 8 plot with Denny & Blanchette data.
</commit_message>
<xml_diff>
--- a/R_files/Limpet_force_meter_analysis.docx
+++ b/R_files/Limpet_force_meter_analysis.docx
@@ -1156,7 +1156,7 @@
       <w:pPr>
         <w:pStyle w:val="Heading1"/>
       </w:pPr>
-      <w:bookmarkStart w:id="28" w:name="classifying-peaks-vs.-pushes"/>
+      <w:bookmarkStart w:id="28" w:name="classifying-peaks-vs.pushes"/>
       <w:r>
         <w:t xml:space="preserve">Classifying peaks vs. pushes</w:t>
       </w:r>
@@ -2630,7 +2630,7 @@
               <a:graphicData uri="http://schemas.openxmlformats.org/drawingml/2006/picture">
                 <pic:pic>
                   <pic:nvPicPr>
-                    <pic:cNvPr descr="D:/Dropbox/Hardware_projects/Limpet_force_meter/R_files/Limpet_force_meter_analysis_files/figure-docx/fitShearStationaryData-1.png" id="0" name="Picture"/>
+                    <pic:cNvPr descr="D:/Dropbox/Hardware_projects/Limpet_force_meter/R_files/Limpet_force_meter_analysis_files/figure-docx/fitShearStationaryDataPlot-1.png" id="0" name="Picture"/>
                     <pic:cNvPicPr>
                       <a:picLocks noChangeArrowheads="1" noChangeAspect="1"/>
                     </pic:cNvPicPr>
@@ -2853,6 +2853,1048 @@
           <m:t>)</m:t>
         </m:r>
       </m:oMath>
+    </w:p>
+    <w:p>
+      <w:pPr>
+        <w:pStyle w:val="BodyText"/>
+      </w:pPr>
+      <w:r>
+        <w:t xml:space="preserve">Rachel provided aperture area estimates for L. gigantea that were successfully</w:t>
+      </w:r>
+      <w:r>
+        <w:t xml:space="preserve"> </w:t>
+      </w:r>
+      <w:r>
+        <w:t xml:space="preserve">removed by the captive oystercatcher during feeding trials. The limpets had</w:t>
+      </w:r>
+      <w:r>
+        <w:t xml:space="preserve"> </w:t>
+      </w:r>
+      <w:r>
+        <w:t xml:space="preserve">been held overnight in high tide conditions after collection, and then were</w:t>
+      </w:r>
+      <w:r>
+        <w:t xml:space="preserve"> </w:t>
+      </w:r>
+      <w:r>
+        <w:t xml:space="preserve">exposed to a 4 hour</w:t>
+      </w:r>
+      <w:r>
+        <w:t xml:space="preserve"> </w:t>
+      </w:r>
+      <w:r>
+        <w:t xml:space="preserve">“</w:t>
+      </w:r>
+      <w:r>
+        <w:t xml:space="preserve">low tide</w:t>
+      </w:r>
+      <w:r>
+        <w:t xml:space="preserve">”</w:t>
+      </w:r>
+      <w:r>
+        <w:t xml:space="preserve"> </w:t>
+      </w:r>
+      <w:r>
+        <w:t xml:space="preserve">(or no low tide) prior to being presented to</w:t>
+      </w:r>
+      <w:r>
+        <w:t xml:space="preserve"> </w:t>
+      </w:r>
+      <w:r>
+        <w:t xml:space="preserve">the oystercatcher. Only a subset of the successfully eaten limpets have</w:t>
+      </w:r>
+      <w:r>
+        <w:t xml:space="preserve"> </w:t>
+      </w:r>
+      <w:r>
+        <w:t xml:space="preserve">aperture area data.</w:t>
+      </w:r>
+    </w:p>
+    <w:p>
+      <w:pPr>
+        <w:pStyle w:val="TableCaption"/>
+      </w:pPr>
+      <w:r>
+        <w:t xml:space="preserve">Approximate foot aperture area (cm^2) for L. gigantea eaten by the captive</w:t>
+      </w:r>
+      <w:r>
+        <w:t xml:space="preserve"> </w:t>
+      </w:r>
+      <w:r>
+        <w:t xml:space="preserve">oystercatcher. Treatments are Cold Low Tide (CLT), Warm Low Tide (WLT), or</w:t>
+      </w:r>
+      <w:r>
+        <w:t xml:space="preserve"> </w:t>
+      </w:r>
+      <w:r>
+        <w:t xml:space="preserve">No Low Tide (NLT). Aperture area data were missing for 4 CLT limpets and 1</w:t>
+      </w:r>
+      <w:r>
+        <w:t xml:space="preserve"> </w:t>
+      </w:r>
+      <w:r>
+        <w:t xml:space="preserve">NLT limpet (all shell lengths were recorded).</w:t>
+      </w:r>
+    </w:p>
+    <w:tbl>
+      <w:tblPr>
+        <w:tblStyle w:val="Table"/>
+        <w:tblW w:type="pct" w:w="0.0"/>
+        <w:tblLook w:firstRow="1"/>
+        <w:tblCaption w:val="Approximate foot aperture area (cm^2) for L. gigantea eaten by the captive oystercatcher. Treatments are Cold Low Tide (CLT), Warm Low Tide (WLT), or No Low Tide (NLT). Aperture area data were missing for 4 CLT limpets and 1 NLT limpet (all shell lengths were recorded)."/>
+      </w:tblPr>
+      <w:tblGrid/>
+      <w:tr>
+        <w:trPr>
+          <w:cnfStyle w:firstRow="1"/>
+        </w:trPr>
+        <w:tc>
+          <w:tcPr>
+            <w:tcBorders>
+              <w:bottom w:val="single"/>
+            </w:tcBorders>
+            <w:vAlign w:val="bottom"/>
+          </w:tcPr>
+          <w:p>
+            <w:pPr>
+              <w:pStyle w:val="Compact"/>
+              <w:jc w:val="left"/>
+            </w:pPr>
+            <w:r>
+              <w:t xml:space="preserve">Treatment</w:t>
+            </w:r>
+          </w:p>
+        </w:tc>
+        <w:tc>
+          <w:tcPr>
+            <w:tcBorders>
+              <w:bottom w:val="single"/>
+            </w:tcBorders>
+            <w:vAlign w:val="bottom"/>
+          </w:tcPr>
+          <w:p>
+            <w:pPr>
+              <w:pStyle w:val="Compact"/>
+              <w:jc w:val="right"/>
+            </w:pPr>
+            <w:r>
+              <w:t xml:space="preserve">Length.cm</w:t>
+            </w:r>
+          </w:p>
+        </w:tc>
+        <w:tc>
+          <w:tcPr>
+            <w:tcBorders>
+              <w:bottom w:val="single"/>
+            </w:tcBorders>
+            <w:vAlign w:val="bottom"/>
+          </w:tcPr>
+          <w:p>
+            <w:pPr>
+              <w:pStyle w:val="Compact"/>
+              <w:jc w:val="right"/>
+            </w:pPr>
+            <w:r>
+              <w:t xml:space="preserve">Aperture.cm2</w:t>
+            </w:r>
+          </w:p>
+        </w:tc>
+      </w:tr>
+      <w:tr>
+        <w:tc>
+          <w:p>
+            <w:pPr>
+              <w:pStyle w:val="Compact"/>
+              <w:jc w:val="left"/>
+            </w:pPr>
+            <w:r>
+              <w:t xml:space="preserve">CLT</w:t>
+            </w:r>
+          </w:p>
+        </w:tc>
+        <w:tc>
+          <w:p>
+            <w:pPr>
+              <w:pStyle w:val="Compact"/>
+              <w:jc w:val="right"/>
+            </w:pPr>
+            <w:r>
+              <w:t xml:space="preserve">35.2</w:t>
+            </w:r>
+          </w:p>
+        </w:tc>
+        <w:tc>
+          <w:p>
+            <w:pPr>
+              <w:pStyle w:val="Compact"/>
+              <w:jc w:val="right"/>
+            </w:pPr>
+            <w:r>
+              <w:t xml:space="preserve">7.39</w:t>
+            </w:r>
+          </w:p>
+        </w:tc>
+      </w:tr>
+      <w:tr>
+        <w:tc>
+          <w:p>
+            <w:pPr>
+              <w:pStyle w:val="Compact"/>
+              <w:jc w:val="left"/>
+            </w:pPr>
+            <w:r>
+              <w:t xml:space="preserve">CLT</w:t>
+            </w:r>
+          </w:p>
+        </w:tc>
+        <w:tc>
+          <w:p>
+            <w:pPr>
+              <w:pStyle w:val="Compact"/>
+              <w:jc w:val="right"/>
+            </w:pPr>
+            <w:r>
+              <w:t xml:space="preserve">35.0</w:t>
+            </w:r>
+          </w:p>
+        </w:tc>
+        <w:tc>
+          <w:p>
+            <w:pPr>
+              <w:pStyle w:val="Compact"/>
+              <w:jc w:val="right"/>
+            </w:pPr>
+            <w:r>
+              <w:t xml:space="preserve">7.27</w:t>
+            </w:r>
+          </w:p>
+        </w:tc>
+      </w:tr>
+      <w:tr>
+        <w:tc>
+          <w:p>
+            <w:pPr>
+              <w:pStyle w:val="Compact"/>
+              <w:jc w:val="left"/>
+            </w:pPr>
+            <w:r>
+              <w:t xml:space="preserve">CLT</w:t>
+            </w:r>
+          </w:p>
+        </w:tc>
+        <w:tc>
+          <w:p>
+            <w:pPr>
+              <w:pStyle w:val="Compact"/>
+              <w:jc w:val="right"/>
+            </w:pPr>
+            <w:r>
+              <w:t xml:space="preserve">35.0</w:t>
+            </w:r>
+          </w:p>
+        </w:tc>
+        <w:tc>
+          <w:p>
+            <w:pPr>
+              <w:pStyle w:val="Compact"/>
+              <w:jc w:val="right"/>
+            </w:pPr>
+            <w:r>
+              <w:t xml:space="preserve">7.31</w:t>
+            </w:r>
+          </w:p>
+        </w:tc>
+      </w:tr>
+      <w:tr>
+        <w:tc>
+          <w:p>
+            <w:pPr>
+              <w:pStyle w:val="Compact"/>
+              <w:jc w:val="left"/>
+            </w:pPr>
+            <w:r>
+              <w:t xml:space="preserve">CLT</w:t>
+            </w:r>
+          </w:p>
+        </w:tc>
+        <w:tc>
+          <w:p>
+            <w:pPr>
+              <w:pStyle w:val="Compact"/>
+              <w:jc w:val="right"/>
+            </w:pPr>
+            <w:r>
+              <w:t xml:space="preserve">38.6</w:t>
+            </w:r>
+          </w:p>
+        </w:tc>
+        <w:tc>
+          <w:p>
+            <w:pPr>
+              <w:pStyle w:val="Compact"/>
+              <w:jc w:val="right"/>
+            </w:pPr>
+            <w:r>
+              <w:t xml:space="preserve">NA</w:t>
+            </w:r>
+          </w:p>
+        </w:tc>
+      </w:tr>
+      <w:tr>
+        <w:tc>
+          <w:p>
+            <w:pPr>
+              <w:pStyle w:val="Compact"/>
+              <w:jc w:val="left"/>
+            </w:pPr>
+            <w:r>
+              <w:t xml:space="preserve">CLT</w:t>
+            </w:r>
+          </w:p>
+        </w:tc>
+        <w:tc>
+          <w:p>
+            <w:pPr>
+              <w:pStyle w:val="Compact"/>
+              <w:jc w:val="right"/>
+            </w:pPr>
+            <w:r>
+              <w:t xml:space="preserve">34.2</w:t>
+            </w:r>
+          </w:p>
+        </w:tc>
+        <w:tc>
+          <w:p>
+            <w:pPr>
+              <w:pStyle w:val="Compact"/>
+              <w:jc w:val="right"/>
+            </w:pPr>
+            <w:r>
+              <w:t xml:space="preserve">NA</w:t>
+            </w:r>
+          </w:p>
+        </w:tc>
+      </w:tr>
+      <w:tr>
+        <w:tc>
+          <w:p>
+            <w:pPr>
+              <w:pStyle w:val="Compact"/>
+              <w:jc w:val="left"/>
+            </w:pPr>
+            <w:r>
+              <w:t xml:space="preserve">CLT</w:t>
+            </w:r>
+          </w:p>
+        </w:tc>
+        <w:tc>
+          <w:p>
+            <w:pPr>
+              <w:pStyle w:val="Compact"/>
+              <w:jc w:val="right"/>
+            </w:pPr>
+            <w:r>
+              <w:t xml:space="preserve">33.9</w:t>
+            </w:r>
+          </w:p>
+        </w:tc>
+        <w:tc>
+          <w:p>
+            <w:pPr>
+              <w:pStyle w:val="Compact"/>
+              <w:jc w:val="right"/>
+            </w:pPr>
+            <w:r>
+              <w:t xml:space="preserve">NA</w:t>
+            </w:r>
+          </w:p>
+        </w:tc>
+      </w:tr>
+      <w:tr>
+        <w:tc>
+          <w:p>
+            <w:pPr>
+              <w:pStyle w:val="Compact"/>
+              <w:jc w:val="left"/>
+            </w:pPr>
+            <w:r>
+              <w:t xml:space="preserve">CLT</w:t>
+            </w:r>
+          </w:p>
+        </w:tc>
+        <w:tc>
+          <w:p>
+            <w:pPr>
+              <w:pStyle w:val="Compact"/>
+              <w:jc w:val="right"/>
+            </w:pPr>
+            <w:r>
+              <w:t xml:space="preserve">32.4</w:t>
+            </w:r>
+          </w:p>
+        </w:tc>
+        <w:tc>
+          <w:p>
+            <w:pPr>
+              <w:pStyle w:val="Compact"/>
+              <w:jc w:val="right"/>
+            </w:pPr>
+            <w:r>
+              <w:t xml:space="preserve">NA</w:t>
+            </w:r>
+          </w:p>
+        </w:tc>
+      </w:tr>
+      <w:tr>
+        <w:tc>
+          <w:p>
+            <w:pPr>
+              <w:pStyle w:val="Compact"/>
+              <w:jc w:val="left"/>
+            </w:pPr>
+            <w:r>
+              <w:t xml:space="preserve">WLT</w:t>
+            </w:r>
+          </w:p>
+        </w:tc>
+        <w:tc>
+          <w:p>
+            <w:pPr>
+              <w:pStyle w:val="Compact"/>
+              <w:jc w:val="right"/>
+            </w:pPr>
+            <w:r>
+              <w:t xml:space="preserve">32.4</w:t>
+            </w:r>
+          </w:p>
+        </w:tc>
+        <w:tc>
+          <w:p>
+            <w:pPr>
+              <w:pStyle w:val="Compact"/>
+              <w:jc w:val="right"/>
+            </w:pPr>
+            <w:r>
+              <w:t xml:space="preserve">6.51</w:t>
+            </w:r>
+          </w:p>
+        </w:tc>
+      </w:tr>
+      <w:tr>
+        <w:tc>
+          <w:p>
+            <w:pPr>
+              <w:pStyle w:val="Compact"/>
+              <w:jc w:val="left"/>
+            </w:pPr>
+            <w:r>
+              <w:t xml:space="preserve">WLT</w:t>
+            </w:r>
+          </w:p>
+        </w:tc>
+        <w:tc>
+          <w:p>
+            <w:pPr>
+              <w:pStyle w:val="Compact"/>
+              <w:jc w:val="right"/>
+            </w:pPr>
+            <w:r>
+              <w:t xml:space="preserve">35.7</w:t>
+            </w:r>
+          </w:p>
+        </w:tc>
+        <w:tc>
+          <w:p>
+            <w:pPr>
+              <w:pStyle w:val="Compact"/>
+              <w:jc w:val="right"/>
+            </w:pPr>
+            <w:r>
+              <w:t xml:space="preserve">7.50</w:t>
+            </w:r>
+          </w:p>
+        </w:tc>
+      </w:tr>
+      <w:tr>
+        <w:tc>
+          <w:p>
+            <w:pPr>
+              <w:pStyle w:val="Compact"/>
+              <w:jc w:val="left"/>
+            </w:pPr>
+            <w:r>
+              <w:t xml:space="preserve">WLT</w:t>
+            </w:r>
+          </w:p>
+        </w:tc>
+        <w:tc>
+          <w:p>
+            <w:pPr>
+              <w:pStyle w:val="Compact"/>
+              <w:jc w:val="right"/>
+            </w:pPr>
+            <w:r>
+              <w:t xml:space="preserve">38.2</w:t>
+            </w:r>
+          </w:p>
+        </w:tc>
+        <w:tc>
+          <w:p>
+            <w:pPr>
+              <w:pStyle w:val="Compact"/>
+              <w:jc w:val="right"/>
+            </w:pPr>
+            <w:r>
+              <w:t xml:space="preserve">8.51</w:t>
+            </w:r>
+          </w:p>
+        </w:tc>
+      </w:tr>
+      <w:tr>
+        <w:tc>
+          <w:p>
+            <w:pPr>
+              <w:pStyle w:val="Compact"/>
+              <w:jc w:val="left"/>
+            </w:pPr>
+            <w:r>
+              <w:t xml:space="preserve">WLT</w:t>
+            </w:r>
+          </w:p>
+        </w:tc>
+        <w:tc>
+          <w:p>
+            <w:pPr>
+              <w:pStyle w:val="Compact"/>
+              <w:jc w:val="right"/>
+            </w:pPr>
+            <w:r>
+              <w:t xml:space="preserve">30.2</w:t>
+            </w:r>
+          </w:p>
+        </w:tc>
+        <w:tc>
+          <w:p>
+            <w:pPr>
+              <w:pStyle w:val="Compact"/>
+              <w:jc w:val="right"/>
+            </w:pPr>
+            <w:r>
+              <w:t xml:space="preserve">5.76</w:t>
+            </w:r>
+          </w:p>
+        </w:tc>
+      </w:tr>
+      <w:tr>
+        <w:tc>
+          <w:p>
+            <w:pPr>
+              <w:pStyle w:val="Compact"/>
+              <w:jc w:val="left"/>
+            </w:pPr>
+            <w:r>
+              <w:t xml:space="preserve">WLT</w:t>
+            </w:r>
+          </w:p>
+        </w:tc>
+        <w:tc>
+          <w:p>
+            <w:pPr>
+              <w:pStyle w:val="Compact"/>
+              <w:jc w:val="right"/>
+            </w:pPr>
+            <w:r>
+              <w:t xml:space="preserve">37.5</w:t>
+            </w:r>
+          </w:p>
+        </w:tc>
+        <w:tc>
+          <w:p>
+            <w:pPr>
+              <w:pStyle w:val="Compact"/>
+              <w:jc w:val="right"/>
+            </w:pPr>
+            <w:r>
+              <w:t xml:space="preserve">7.93</w:t>
+            </w:r>
+          </w:p>
+        </w:tc>
+      </w:tr>
+      <w:tr>
+        <w:tc>
+          <w:p>
+            <w:pPr>
+              <w:pStyle w:val="Compact"/>
+              <w:jc w:val="left"/>
+            </w:pPr>
+            <w:r>
+              <w:t xml:space="preserve">WLT</w:t>
+            </w:r>
+          </w:p>
+        </w:tc>
+        <w:tc>
+          <w:p>
+            <w:pPr>
+              <w:pStyle w:val="Compact"/>
+              <w:jc w:val="right"/>
+            </w:pPr>
+            <w:r>
+              <w:t xml:space="preserve">33.3</w:t>
+            </w:r>
+          </w:p>
+        </w:tc>
+        <w:tc>
+          <w:p>
+            <w:pPr>
+              <w:pStyle w:val="Compact"/>
+              <w:jc w:val="right"/>
+            </w:pPr>
+            <w:r>
+              <w:t xml:space="preserve">4.87</w:t>
+            </w:r>
+          </w:p>
+        </w:tc>
+      </w:tr>
+      <w:tr>
+        <w:tc>
+          <w:p>
+            <w:pPr>
+              <w:pStyle w:val="Compact"/>
+              <w:jc w:val="left"/>
+            </w:pPr>
+            <w:r>
+              <w:t xml:space="preserve">WLT</w:t>
+            </w:r>
+          </w:p>
+        </w:tc>
+        <w:tc>
+          <w:p>
+            <w:pPr>
+              <w:pStyle w:val="Compact"/>
+              <w:jc w:val="right"/>
+            </w:pPr>
+            <w:r>
+              <w:t xml:space="preserve">39.0</w:t>
+            </w:r>
+          </w:p>
+        </w:tc>
+        <w:tc>
+          <w:p>
+            <w:pPr>
+              <w:pStyle w:val="Compact"/>
+              <w:jc w:val="right"/>
+            </w:pPr>
+            <w:r>
+              <w:t xml:space="preserve">8.53</w:t>
+            </w:r>
+          </w:p>
+        </w:tc>
+      </w:tr>
+      <w:tr>
+        <w:tc>
+          <w:p>
+            <w:pPr>
+              <w:pStyle w:val="Compact"/>
+              <w:jc w:val="left"/>
+            </w:pPr>
+            <w:r>
+              <w:t xml:space="preserve">WLT</w:t>
+            </w:r>
+          </w:p>
+        </w:tc>
+        <w:tc>
+          <w:p>
+            <w:pPr>
+              <w:pStyle w:val="Compact"/>
+              <w:jc w:val="right"/>
+            </w:pPr>
+            <w:r>
+              <w:t xml:space="preserve">38.7</w:t>
+            </w:r>
+          </w:p>
+        </w:tc>
+        <w:tc>
+          <w:p>
+            <w:pPr>
+              <w:pStyle w:val="Compact"/>
+              <w:jc w:val="right"/>
+            </w:pPr>
+            <w:r>
+              <w:t xml:space="preserve">8.73</w:t>
+            </w:r>
+          </w:p>
+        </w:tc>
+      </w:tr>
+      <w:tr>
+        <w:tc>
+          <w:p>
+            <w:pPr>
+              <w:pStyle w:val="Compact"/>
+              <w:jc w:val="left"/>
+            </w:pPr>
+            <w:r>
+              <w:t xml:space="preserve">WLT</w:t>
+            </w:r>
+          </w:p>
+        </w:tc>
+        <w:tc>
+          <w:p>
+            <w:pPr>
+              <w:pStyle w:val="Compact"/>
+              <w:jc w:val="right"/>
+            </w:pPr>
+            <w:r>
+              <w:t xml:space="preserve">33.1</w:t>
+            </w:r>
+          </w:p>
+        </w:tc>
+        <w:tc>
+          <w:p>
+            <w:pPr>
+              <w:pStyle w:val="Compact"/>
+              <w:jc w:val="right"/>
+            </w:pPr>
+            <w:r>
+              <w:t xml:space="preserve">6.36</w:t>
+            </w:r>
+          </w:p>
+        </w:tc>
+      </w:tr>
+      <w:tr>
+        <w:tc>
+          <w:p>
+            <w:pPr>
+              <w:pStyle w:val="Compact"/>
+              <w:jc w:val="left"/>
+            </w:pPr>
+            <w:r>
+              <w:t xml:space="preserve">NLT</w:t>
+            </w:r>
+          </w:p>
+        </w:tc>
+        <w:tc>
+          <w:p>
+            <w:pPr>
+              <w:pStyle w:val="Compact"/>
+              <w:jc w:val="right"/>
+            </w:pPr>
+            <w:r>
+              <w:t xml:space="preserve">35.7</w:t>
+            </w:r>
+          </w:p>
+        </w:tc>
+        <w:tc>
+          <w:p>
+            <w:pPr>
+              <w:pStyle w:val="Compact"/>
+              <w:jc w:val="right"/>
+            </w:pPr>
+            <w:r>
+              <w:t xml:space="preserve">7.41</w:t>
+            </w:r>
+          </w:p>
+        </w:tc>
+      </w:tr>
+      <w:tr>
+        <w:tc>
+          <w:p>
+            <w:pPr>
+              <w:pStyle w:val="Compact"/>
+              <w:jc w:val="left"/>
+            </w:pPr>
+            <w:r>
+              <w:t xml:space="preserve">NLT</w:t>
+            </w:r>
+          </w:p>
+        </w:tc>
+        <w:tc>
+          <w:p>
+            <w:pPr>
+              <w:pStyle w:val="Compact"/>
+              <w:jc w:val="right"/>
+            </w:pPr>
+            <w:r>
+              <w:t xml:space="preserve">35.2</w:t>
+            </w:r>
+          </w:p>
+        </w:tc>
+        <w:tc>
+          <w:p>
+            <w:pPr>
+              <w:pStyle w:val="Compact"/>
+              <w:jc w:val="right"/>
+            </w:pPr>
+            <w:r>
+              <w:t xml:space="preserve">8.29</w:t>
+            </w:r>
+          </w:p>
+        </w:tc>
+      </w:tr>
+      <w:tr>
+        <w:tc>
+          <w:p>
+            <w:pPr>
+              <w:pStyle w:val="Compact"/>
+              <w:jc w:val="left"/>
+            </w:pPr>
+            <w:r>
+              <w:t xml:space="preserve">NLT</w:t>
+            </w:r>
+          </w:p>
+        </w:tc>
+        <w:tc>
+          <w:p>
+            <w:pPr>
+              <w:pStyle w:val="Compact"/>
+              <w:jc w:val="right"/>
+            </w:pPr>
+            <w:r>
+              <w:t xml:space="preserve">37.8</w:t>
+            </w:r>
+          </w:p>
+        </w:tc>
+        <w:tc>
+          <w:p>
+            <w:pPr>
+              <w:pStyle w:val="Compact"/>
+              <w:jc w:val="right"/>
+            </w:pPr>
+            <w:r>
+              <w:t xml:space="preserve">7.90</w:t>
+            </w:r>
+          </w:p>
+        </w:tc>
+      </w:tr>
+      <w:tr>
+        <w:tc>
+          <w:p>
+            <w:pPr>
+              <w:pStyle w:val="Compact"/>
+              <w:jc w:val="left"/>
+            </w:pPr>
+            <w:r>
+              <w:t xml:space="preserve">NLT</w:t>
+            </w:r>
+          </w:p>
+        </w:tc>
+        <w:tc>
+          <w:p>
+            <w:pPr>
+              <w:pStyle w:val="Compact"/>
+              <w:jc w:val="right"/>
+            </w:pPr>
+            <w:r>
+              <w:t xml:space="preserve">38.8</w:t>
+            </w:r>
+          </w:p>
+        </w:tc>
+        <w:tc>
+          <w:p>
+            <w:pPr>
+              <w:pStyle w:val="Compact"/>
+              <w:jc w:val="right"/>
+            </w:pPr>
+            <w:r>
+              <w:t xml:space="preserve">9.63</w:t>
+            </w:r>
+          </w:p>
+        </w:tc>
+      </w:tr>
+      <w:tr>
+        <w:tc>
+          <w:p>
+            <w:pPr>
+              <w:pStyle w:val="Compact"/>
+              <w:jc w:val="left"/>
+            </w:pPr>
+            <w:r>
+              <w:t xml:space="preserve">NLT</w:t>
+            </w:r>
+          </w:p>
+        </w:tc>
+        <w:tc>
+          <w:p>
+            <w:pPr>
+              <w:pStyle w:val="Compact"/>
+              <w:jc w:val="right"/>
+            </w:pPr>
+            <w:r>
+              <w:t xml:space="preserve">38.7</w:t>
+            </w:r>
+          </w:p>
+        </w:tc>
+        <w:tc>
+          <w:p>
+            <w:pPr>
+              <w:pStyle w:val="Compact"/>
+              <w:jc w:val="right"/>
+            </w:pPr>
+            <w:r>
+              <w:t xml:space="preserve">9.13</w:t>
+            </w:r>
+          </w:p>
+        </w:tc>
+      </w:tr>
+      <w:tr>
+        <w:tc>
+          <w:p>
+            <w:pPr>
+              <w:pStyle w:val="Compact"/>
+              <w:jc w:val="left"/>
+            </w:pPr>
+            <w:r>
+              <w:t xml:space="preserve">NLT</w:t>
+            </w:r>
+          </w:p>
+        </w:tc>
+        <w:tc>
+          <w:p>
+            <w:pPr>
+              <w:pStyle w:val="Compact"/>
+              <w:jc w:val="right"/>
+            </w:pPr>
+            <w:r>
+              <w:t xml:space="preserve">39.0</w:t>
+            </w:r>
+          </w:p>
+        </w:tc>
+        <w:tc>
+          <w:p>
+            <w:pPr>
+              <w:pStyle w:val="Compact"/>
+              <w:jc w:val="right"/>
+            </w:pPr>
+            <w:r>
+              <w:t xml:space="preserve">9.13</w:t>
+            </w:r>
+          </w:p>
+        </w:tc>
+      </w:tr>
+      <w:tr>
+        <w:tc>
+          <w:p>
+            <w:pPr>
+              <w:pStyle w:val="Compact"/>
+              <w:jc w:val="left"/>
+            </w:pPr>
+            <w:r>
+              <w:t xml:space="preserve">NLT</w:t>
+            </w:r>
+          </w:p>
+        </w:tc>
+        <w:tc>
+          <w:p>
+            <w:pPr>
+              <w:pStyle w:val="Compact"/>
+              <w:jc w:val="right"/>
+            </w:pPr>
+            <w:r>
+              <w:t xml:space="preserve">39.4</w:t>
+            </w:r>
+          </w:p>
+        </w:tc>
+        <w:tc>
+          <w:p>
+            <w:pPr>
+              <w:pStyle w:val="Compact"/>
+              <w:jc w:val="right"/>
+            </w:pPr>
+            <w:r>
+              <w:t xml:space="preserve">9.06</w:t>
+            </w:r>
+          </w:p>
+        </w:tc>
+      </w:tr>
+      <w:tr>
+        <w:tc>
+          <w:p>
+            <w:pPr>
+              <w:pStyle w:val="Compact"/>
+              <w:jc w:val="left"/>
+            </w:pPr>
+            <w:r>
+              <w:t xml:space="preserve">NLT</w:t>
+            </w:r>
+          </w:p>
+        </w:tc>
+        <w:tc>
+          <w:p>
+            <w:pPr>
+              <w:pStyle w:val="Compact"/>
+              <w:jc w:val="right"/>
+            </w:pPr>
+            <w:r>
+              <w:t xml:space="preserve">33.5</w:t>
+            </w:r>
+          </w:p>
+        </w:tc>
+        <w:tc>
+          <w:p>
+            <w:pPr>
+              <w:pStyle w:val="Compact"/>
+              <w:jc w:val="right"/>
+            </w:pPr>
+            <w:r>
+              <w:t xml:space="preserve">NA</w:t>
+            </w:r>
+          </w:p>
+        </w:tc>
+      </w:tr>
+    </w:tbl>
+    <w:p>
+      <w:pPr>
+        <w:pStyle w:val="CaptionedFigure"/>
+      </w:pPr>
+      <w:r>
+        <w:drawing>
+          <wp:inline>
+            <wp:extent cx="5334000" cy="5334000"/>
+            <wp:effectExtent b="0" l="0" r="0" t="0"/>
+            <wp:docPr descr="Forces applied in shear required to dislodge L. gigantea of various aperture areas with a single pull in tension. Raw data points reproduced from Denny &amp; Blanchette 2000, J. Exp. Biol. The best fit line and 95% prediction interval are shown. The dashed horizontal line represents the largest shear force recorded by the captive oystercatcher in this experiment. Arrows on the horizontal axis mark the sizes of L. gigantea successfully dislodged by the captive oystercatcher using multiple strikes." title="" id="1" name="Picture"/>
+            <a:graphic>
+              <a:graphicData uri="http://schemas.openxmlformats.org/drawingml/2006/picture">
+                <pic:pic>
+                  <pic:nvPicPr>
+                    <pic:cNvPr descr="D:/Dropbox/Hardware_projects/Limpet_force_meter/R_files/Limpet_force_meter_analysis_files/figure-docx/ShearStationayDataWithAperturesPlot-1.png" id="0" name="Picture"/>
+                    <pic:cNvPicPr>
+                      <a:picLocks noChangeArrowheads="1" noChangeAspect="1"/>
+                    </pic:cNvPicPr>
+                  </pic:nvPicPr>
+                  <pic:blipFill>
+                    <a:blip r:embed="rId42"/>
+                    <a:stretch>
+                      <a:fillRect/>
+                    </a:stretch>
+                  </pic:blipFill>
+                  <pic:spPr bwMode="auto">
+                    <a:xfrm>
+                      <a:off x="0" y="0"/>
+                      <a:ext cx="5334000" cy="5334000"/>
+                    </a:xfrm>
+                    <a:prstGeom prst="rect">
+                      <a:avLst/>
+                    </a:prstGeom>
+                    <a:noFill/>
+                    <a:ln w="9525">
+                      <a:noFill/>
+                      <a:headEnd/>
+                      <a:tailEnd/>
+                    </a:ln>
+                  </pic:spPr>
+                </pic:pic>
+              </a:graphicData>
+            </a:graphic>
+          </wp:inline>
+        </w:drawing>
+      </w:r>
+    </w:p>
+    <w:p>
+      <w:pPr>
+        <w:pStyle w:val="ImageCaption"/>
+      </w:pPr>
+      <w:r>
+        <w:t xml:space="preserve">Forces applied in shear required to dislodge L. gigantea of various aperture areas with a single pull in tension. Raw data points reproduced from Denny &amp; Blanchette 2000, J. Exp. Biol. The best fit line and 95% prediction interval are shown. The dashed horizontal line represents the largest shear force recorded by the captive oystercatcher in this experiment. Arrows on the horizontal axis mark the sizes of L. gigantea successfully dislodged by the captive oystercatcher using multiple strikes.</w:t>
+      </w:r>
     </w:p>
     <w:sectPr/>
   </w:body>

</xml_diff>

<commit_message>
Modifying figures for JEB reviews
Making 2 panel figure showing time series of a few strikes. Also modifying the 4-panel histogram figure to show mean and standard deviations as well.
</commit_message>
<xml_diff>
--- a/R_files/Limpet_force_meter_analysis.docx
+++ b/R_files/Limpet_force_meter_analysis.docx
@@ -32,6 +32,89 @@
       </w:r>
       <w:r>
         <w:t xml:space="preserve">code</w:t>
+      </w:r>
+    </w:p>
+    <w:p>
+      <w:pPr>
+        <w:pStyle w:val="SourceCode"/>
+      </w:pPr>
+      <w:r>
+        <w:rPr>
+          <w:rStyle w:val="KeywordTok"/>
+        </w:rPr>
+        <w:t xml:space="preserve">library</w:t>
+      </w:r>
+      <w:r>
+        <w:rPr>
+          <w:rStyle w:val="NormalTok"/>
+        </w:rPr>
+        <w:t xml:space="preserve">(circular)</w:t>
+      </w:r>
+      <w:r>
+        <w:br w:type="textWrapping"/>
+      </w:r>
+      <w:r>
+        <w:rPr>
+          <w:rStyle w:val="KeywordTok"/>
+        </w:rPr>
+        <w:t xml:space="preserve">library</w:t>
+      </w:r>
+      <w:r>
+        <w:rPr>
+          <w:rStyle w:val="NormalTok"/>
+        </w:rPr>
+        <w:t xml:space="preserve">(RColorBrewer) </w:t>
+      </w:r>
+      <w:r>
+        <w:br w:type="textWrapping"/>
+      </w:r>
+      <w:r>
+        <w:rPr>
+          <w:rStyle w:val="KeywordTok"/>
+        </w:rPr>
+        <w:t xml:space="preserve">library</w:t>
+      </w:r>
+      <w:r>
+        <w:rPr>
+          <w:rStyle w:val="NormalTok"/>
+        </w:rPr>
+        <w:t xml:space="preserve">(plotrix)</w:t>
+      </w:r>
+      <w:r>
+        <w:br w:type="textWrapping"/>
+      </w:r>
+      <w:r>
+        <w:rPr>
+          <w:rStyle w:val="KeywordTok"/>
+        </w:rPr>
+        <w:t xml:space="preserve">library</w:t>
+      </w:r>
+      <w:r>
+        <w:rPr>
+          <w:rStyle w:val="NormalTok"/>
+        </w:rPr>
+        <w:t xml:space="preserve">(RANN) </w:t>
+      </w:r>
+      <w:r>
+        <w:rPr>
+          <w:rStyle w:val="CommentTok"/>
+        </w:rPr>
+        <w:t xml:space="preserve"># for nn2 nearest neighbor search function</w:t>
+      </w:r>
+      <w:r>
+        <w:br w:type="textWrapping"/>
+      </w:r>
+      <w:r>
+        <w:rPr>
+          <w:rStyle w:val="KeywordTok"/>
+        </w:rPr>
+        <w:t xml:space="preserve">library</w:t>
+      </w:r>
+      <w:r>
+        <w:rPr>
+          <w:rStyle w:val="NormalTok"/>
+        </w:rPr>
+        <w:t xml:space="preserve">(png)</w:t>
       </w:r>
     </w:p>
     <w:p>
@@ -1156,7 +1239,7 @@
       <w:pPr>
         <w:pStyle w:val="Heading1"/>
       </w:pPr>
-      <w:bookmarkStart w:id="28" w:name="classifying-peaks-vs.pushes"/>
+      <w:bookmarkStart w:id="28" w:name="classifying-peaks-vs.-pushes"/>
       <w:r>
         <w:t xml:space="preserve">Classifying peaks vs. pushes</w:t>
       </w:r>
@@ -1988,145 +2071,6 @@
     </w:p>
     <w:p>
       <w:pPr>
-        <w:pStyle w:val="Heading1"/>
-      </w:pPr>
-      <w:bookmarkStart w:id="36" w:name="peckpush-direction"/>
-      <w:r>
-        <w:t xml:space="preserve">Peck/Push direction</w:t>
-      </w:r>
-      <w:bookmarkEnd w:id="36"/>
-    </w:p>
-    <w:p>
-      <w:pPr>
-        <w:pStyle w:val="FirstParagraph"/>
-      </w:pPr>
-      <w:r>
-        <w:t xml:space="preserve">We can use the 3-dimensional force data to estimate the direction/angle that</w:t>
-      </w:r>
-      <w:r>
-        <w:t xml:space="preserve"> </w:t>
-      </w:r>
-      <w:r>
-        <w:t xml:space="preserve">the bird attacked the mimic limpet at.</w:t>
-      </w:r>
-    </w:p>
-    <w:p>
-      <w:pPr>
-        <w:pStyle w:val="SourceCode"/>
-      </w:pPr>
-      <w:r>
-        <w:rPr>
-          <w:rStyle w:val="VerbatimChar"/>
-        </w:rPr>
-        <w:t xml:space="preserve">## Strongest overall force in horizontal plane (this was a peck), Newtons</w:t>
-      </w:r>
-    </w:p>
-    <w:p>
-      <w:pPr>
-        <w:pStyle w:val="SourceCode"/>
-      </w:pPr>
-      <w:r>
-        <w:rPr>
-          <w:rStyle w:val="VerbatimChar"/>
-        </w:rPr>
-        <w:t xml:space="preserve">## [1] 36.62813</w:t>
-      </w:r>
-    </w:p>
-    <w:p>
-      <w:pPr>
-        <w:pStyle w:val="SourceCode"/>
-      </w:pPr>
-      <w:r>
-        <w:rPr>
-          <w:rStyle w:val="VerbatimChar"/>
-        </w:rPr>
-        <w:t xml:space="preserve">## </w:t>
-      </w:r>
-      <w:r>
-        <w:br w:type="textWrapping"/>
-      </w:r>
-      <w:r>
-        <w:rPr>
-          <w:rStyle w:val="VerbatimChar"/>
-        </w:rPr>
-        <w:t xml:space="preserve">## Strongest push force in horizontal plane, Newtons</w:t>
-      </w:r>
-    </w:p>
-    <w:p>
-      <w:pPr>
-        <w:pStyle w:val="SourceCode"/>
-      </w:pPr>
-      <w:r>
-        <w:rPr>
-          <w:rStyle w:val="VerbatimChar"/>
-        </w:rPr>
-        <w:t xml:space="preserve">## [1] 30.55752</w:t>
-      </w:r>
-    </w:p>
-    <w:p>
-      <w:pPr>
-        <w:pStyle w:val="SourceCode"/>
-      </w:pPr>
-      <w:r>
-        <w:rPr>
-          <w:rStyle w:val="VerbatimChar"/>
-        </w:rPr>
-        <w:t xml:space="preserve">## </w:t>
-      </w:r>
-      <w:r>
-        <w:br w:type="textWrapping"/>
-      </w:r>
-      <w:r>
-        <w:rPr>
-          <w:rStyle w:val="VerbatimChar"/>
-        </w:rPr>
-        <w:t xml:space="preserve">## Fraction of horizontal pecks greater than 14 Newtons</w:t>
-      </w:r>
-    </w:p>
-    <w:p>
-      <w:pPr>
-        <w:pStyle w:val="SourceCode"/>
-      </w:pPr>
-      <w:r>
-        <w:rPr>
-          <w:rStyle w:val="VerbatimChar"/>
-        </w:rPr>
-        <w:t xml:space="preserve">## [1] 0.08256881</w:t>
-      </w:r>
-    </w:p>
-    <w:p>
-      <w:pPr>
-        <w:pStyle w:val="SourceCode"/>
-      </w:pPr>
-      <w:r>
-        <w:rPr>
-          <w:rStyle w:val="VerbatimChar"/>
-        </w:rPr>
-        <w:t xml:space="preserve">## </w:t>
-      </w:r>
-      <w:r>
-        <w:br w:type="textWrapping"/>
-      </w:r>
-      <w:r>
-        <w:rPr>
-          <w:rStyle w:val="VerbatimChar"/>
-        </w:rPr>
-        <w:t xml:space="preserve">## Fraction of horizontal pushes greater than 14 Newtons</w:t>
-      </w:r>
-    </w:p>
-    <w:p>
-      <w:pPr>
-        <w:pStyle w:val="SourceCode"/>
-      </w:pPr>
-      <w:r>
-        <w:rPr>
-          <w:rStyle w:val="VerbatimChar"/>
-        </w:rPr>
-        <w:t xml:space="preserve">## [1] 0.1021898</w:t>
-      </w:r>
-    </w:p>
-    <w:p>
-      <w:pPr>
         <w:pStyle w:val="CaptionedFigure"/>
       </w:pPr>
       <w:r>
@@ -2134,18 +2078,18 @@
           <wp:inline>
             <wp:extent cx="5334000" cy="5334000"/>
             <wp:effectExtent b="0" l="0" r="0" t="0"/>
-            <wp:docPr descr="Histogram of forces in the horizontal plane (A,B) and three dimensions (C,D), classified as pecks or pushes. Left column shows events classified as pecks (n = 218), right column shows events classified as pushes (n = 137)" title="" id="1" name="Picture"/>
+            <wp:docPr descr="Examples of net forces exerted by the captive bird on the force transducer. Data from 2016-12-14 at 621.5 sec elapsed" title="" id="1" name="Picture"/>
             <a:graphic>
               <a:graphicData uri="http://schemas.openxmlformats.org/drawingml/2006/picture">
                 <pic:pic>
                   <pic:nvPicPr>
-                    <pic:cNvPr descr="D:/Dropbox/Hardware_projects/Limpet_force_meter/R_files/Limpet_force_meter_analysis_files/figure-docx/forceHistograms-1.png" id="0" name="Picture"/>
+                    <pic:cNvPr descr="D:/Dropbox/Hardware_projects/Limpet_force_meter/R_files/Limpet_force_meter_analysis_files/figure-docx/examplePeckPushPlots-1.png" id="0" name="Picture"/>
                     <pic:cNvPicPr>
                       <a:picLocks noChangeArrowheads="1" noChangeAspect="1"/>
                     </pic:cNvPicPr>
                   </pic:nvPicPr>
                   <pic:blipFill>
-                    <a:blip r:embed="rId37"/>
+                    <a:blip r:embed="rId36"/>
                     <a:stretch>
                       <a:fillRect/>
                     </a:stretch>
@@ -2177,7 +2121,201 @@
         <w:pStyle w:val="ImageCaption"/>
       </w:pPr>
       <w:r>
-        <w:t xml:space="preserve">Histogram of forces in the horizontal plane (A,B) and three dimensions (C,D), classified as pecks or pushes. Left column shows events classified as pecks (n = 218), right column shows events classified as pushes (n = 137)</w:t>
+        <w:t xml:space="preserve">Examples of net forces exerted by the captive bird on the force transducer. Data from 2016-12-14 at 621.5 sec elapsed</w:t>
+      </w:r>
+    </w:p>
+    <w:p>
+      <w:pPr>
+        <w:pStyle w:val="Heading1"/>
+      </w:pPr>
+      <w:bookmarkStart w:id="37" w:name="peckpush-direction"/>
+      <w:r>
+        <w:t xml:space="preserve">Peck/Push direction</w:t>
+      </w:r>
+      <w:bookmarkEnd w:id="37"/>
+    </w:p>
+    <w:p>
+      <w:pPr>
+        <w:pStyle w:val="FirstParagraph"/>
+      </w:pPr>
+      <w:r>
+        <w:t xml:space="preserve">We can use the 3-dimensional force data to estimate the direction/angle that</w:t>
+      </w:r>
+      <w:r>
+        <w:t xml:space="preserve"> </w:t>
+      </w:r>
+      <w:r>
+        <w:t xml:space="preserve">the bird attacked the mimic limpet at.</w:t>
+      </w:r>
+    </w:p>
+    <w:p>
+      <w:pPr>
+        <w:pStyle w:val="SourceCode"/>
+      </w:pPr>
+      <w:r>
+        <w:rPr>
+          <w:rStyle w:val="VerbatimChar"/>
+        </w:rPr>
+        <w:t xml:space="preserve">## Strongest overall force in horizontal plane (this was a peck), Newtons</w:t>
+      </w:r>
+    </w:p>
+    <w:p>
+      <w:pPr>
+        <w:pStyle w:val="SourceCode"/>
+      </w:pPr>
+      <w:r>
+        <w:rPr>
+          <w:rStyle w:val="VerbatimChar"/>
+        </w:rPr>
+        <w:t xml:space="preserve">## [1] 36.62813</w:t>
+      </w:r>
+    </w:p>
+    <w:p>
+      <w:pPr>
+        <w:pStyle w:val="SourceCode"/>
+      </w:pPr>
+      <w:r>
+        <w:rPr>
+          <w:rStyle w:val="VerbatimChar"/>
+        </w:rPr>
+        <w:t xml:space="preserve">## </w:t>
+      </w:r>
+      <w:r>
+        <w:br w:type="textWrapping"/>
+      </w:r>
+      <w:r>
+        <w:rPr>
+          <w:rStyle w:val="VerbatimChar"/>
+        </w:rPr>
+        <w:t xml:space="preserve">## Strongest push force in horizontal plane, Newtons</w:t>
+      </w:r>
+    </w:p>
+    <w:p>
+      <w:pPr>
+        <w:pStyle w:val="SourceCode"/>
+      </w:pPr>
+      <w:r>
+        <w:rPr>
+          <w:rStyle w:val="VerbatimChar"/>
+        </w:rPr>
+        <w:t xml:space="preserve">## [1] 30.55752</w:t>
+      </w:r>
+    </w:p>
+    <w:p>
+      <w:pPr>
+        <w:pStyle w:val="SourceCode"/>
+      </w:pPr>
+      <w:r>
+        <w:rPr>
+          <w:rStyle w:val="VerbatimChar"/>
+        </w:rPr>
+        <w:t xml:space="preserve">## </w:t>
+      </w:r>
+      <w:r>
+        <w:br w:type="textWrapping"/>
+      </w:r>
+      <w:r>
+        <w:rPr>
+          <w:rStyle w:val="VerbatimChar"/>
+        </w:rPr>
+        <w:t xml:space="preserve">## Fraction of horizontal pecks greater than 14 Newtons</w:t>
+      </w:r>
+    </w:p>
+    <w:p>
+      <w:pPr>
+        <w:pStyle w:val="SourceCode"/>
+      </w:pPr>
+      <w:r>
+        <w:rPr>
+          <w:rStyle w:val="VerbatimChar"/>
+        </w:rPr>
+        <w:t xml:space="preserve">## [1] 0.08256881</w:t>
+      </w:r>
+    </w:p>
+    <w:p>
+      <w:pPr>
+        <w:pStyle w:val="SourceCode"/>
+      </w:pPr>
+      <w:r>
+        <w:rPr>
+          <w:rStyle w:val="VerbatimChar"/>
+        </w:rPr>
+        <w:t xml:space="preserve">## </w:t>
+      </w:r>
+      <w:r>
+        <w:br w:type="textWrapping"/>
+      </w:r>
+      <w:r>
+        <w:rPr>
+          <w:rStyle w:val="VerbatimChar"/>
+        </w:rPr>
+        <w:t xml:space="preserve">## Fraction of horizontal pushes greater than 14 Newtons</w:t>
+      </w:r>
+    </w:p>
+    <w:p>
+      <w:pPr>
+        <w:pStyle w:val="SourceCode"/>
+      </w:pPr>
+      <w:r>
+        <w:rPr>
+          <w:rStyle w:val="VerbatimChar"/>
+        </w:rPr>
+        <w:t xml:space="preserve">## [1] 0.1021898</w:t>
+      </w:r>
+    </w:p>
+    <w:p>
+      <w:pPr>
+        <w:pStyle w:val="CaptionedFigure"/>
+      </w:pPr>
+      <w:r>
+        <w:drawing>
+          <wp:inline>
+            <wp:extent cx="5334000" cy="5334000"/>
+            <wp:effectExtent b="0" l="0" r="0" t="0"/>
+            <wp:docPr descr="Histogram of forces in the horizontal plane (A,B) and three dimensions (C,D), classified as pecks or pushes. Left column shows events classified as pecks (n = 218), right column shows events classified as pushes (n = 137). Points and error bars represent the mean +/- 1 SD." title="" id="1" name="Picture"/>
+            <a:graphic>
+              <a:graphicData uri="http://schemas.openxmlformats.org/drawingml/2006/picture">
+                <pic:pic>
+                  <pic:nvPicPr>
+                    <pic:cNvPr descr="D:/Dropbox/Hardware_projects/Limpet_force_meter/R_files/Limpet_force_meter_analysis_files/figure-docx/forceHistograms-1.png" id="0" name="Picture"/>
+                    <pic:cNvPicPr>
+                      <a:picLocks noChangeArrowheads="1" noChangeAspect="1"/>
+                    </pic:cNvPicPr>
+                  </pic:nvPicPr>
+                  <pic:blipFill>
+                    <a:blip r:embed="rId38"/>
+                    <a:stretch>
+                      <a:fillRect/>
+                    </a:stretch>
+                  </pic:blipFill>
+                  <pic:spPr bwMode="auto">
+                    <a:xfrm>
+                      <a:off x="0" y="0"/>
+                      <a:ext cx="5334000" cy="5334000"/>
+                    </a:xfrm>
+                    <a:prstGeom prst="rect">
+                      <a:avLst/>
+                    </a:prstGeom>
+                    <a:noFill/>
+                    <a:ln w="9525">
+                      <a:noFill/>
+                      <a:headEnd/>
+                      <a:tailEnd/>
+                    </a:ln>
+                  </pic:spPr>
+                </pic:pic>
+              </a:graphicData>
+            </a:graphic>
+          </wp:inline>
+        </w:drawing>
+      </w:r>
+    </w:p>
+    <w:p>
+      <w:pPr>
+        <w:pStyle w:val="ImageCaption"/>
+      </w:pPr>
+      <w:r>
+        <w:t xml:space="preserve">Histogram of forces in the horizontal plane (A,B) and three dimensions (C,D), classified as pecks or pushes. Left column shows events classified as pecks (n = 218), right column shows events classified as pushes (n = 137). Points and error bars represent the mean +/- 1 SD.</w:t>
       </w:r>
     </w:p>
     <w:p>
@@ -2211,7 +2349,7 @@
                     </pic:cNvPicPr>
                   </pic:nvPicPr>
                   <pic:blipFill>
-                    <a:blip r:embed="rId38"/>
+                    <a:blip r:embed="rId39"/>
                     <a:stretch>
                       <a:fillRect/>
                     </a:stretch>
@@ -2526,7 +2664,7 @@
                     </pic:cNvPicPr>
                   </pic:nvPicPr>
                   <pic:blipFill>
-                    <a:blip r:embed="rId39"/>
+                    <a:blip r:embed="rId40"/>
                     <a:stretch>
                       <a:fillRect/>
                     </a:stretch>
@@ -2581,7 +2719,7 @@
                     </pic:cNvPicPr>
                   </pic:nvPicPr>
                   <pic:blipFill>
-                    <a:blip r:embed="rId40"/>
+                    <a:blip r:embed="rId41"/>
                     <a:stretch>
                       <a:fillRect/>
                     </a:stretch>
@@ -2636,7 +2774,7 @@
                     </pic:cNvPicPr>
                   </pic:nvPicPr>
                   <pic:blipFill>
-                    <a:blip r:embed="rId41"/>
+                    <a:blip r:embed="rId42"/>
                     <a:stretch>
                       <a:fillRect/>
                     </a:stretch>
@@ -3861,7 +3999,7 @@
                     </pic:cNvPicPr>
                   </pic:nvPicPr>
                   <pic:blipFill>
-                    <a:blip r:embed="rId42"/>
+                    <a:blip r:embed="rId43"/>
                     <a:stretch>
                       <a:fillRect/>
                     </a:stretch>

</xml_diff>

<commit_message>
Trying to calc average downward angle
</commit_message>
<xml_diff>
--- a/R_files/Limpet_force_meter_analysis.docx
+++ b/R_files/Limpet_force_meter_analysis.docx
@@ -40,15 +40,9 @@
       </w:pPr>
       <w:r>
         <w:rPr>
-          <w:rStyle w:val="KeywordTok"/>
-        </w:rPr>
-        <w:t xml:space="preserve">library</w:t>
-      </w:r>
-      <w:r>
-        <w:rPr>
-          <w:rStyle w:val="NormalTok"/>
-        </w:rPr>
-        <w:t xml:space="preserve">(circular)</w:t>
+          <w:rStyle w:val="CommentTok"/>
+        </w:rPr>
+        <w:t xml:space="preserve"># library(circular)  # Call this as needed below, since it masks mean() and sd()</w:t>
       </w:r>
       <w:r>
         <w:br w:type="textWrapping"/>
@@ -2320,6 +2314,78 @@
     </w:p>
     <w:p>
       <w:pPr>
+        <w:pStyle w:val="Compact"/>
+        <w:numPr>
+          <w:numId w:val="1005"/>
+          <w:ilvl w:val="0"/>
+        </w:numPr>
+      </w:pPr>
+      <w:r>
+        <w:t xml:space="preserve">For horizontal pecks, the mean + 1SD was</w:t>
+      </w:r>
+      <w:r>
+        <w:t xml:space="preserve"> </w:t>
+      </w:r>
+      <w:r>
+        <w:t xml:space="preserve">6.063 + 5.909.</w:t>
+      </w:r>
+    </w:p>
+    <w:p>
+      <w:pPr>
+        <w:pStyle w:val="Compact"/>
+        <w:numPr>
+          <w:numId w:val="1005"/>
+          <w:ilvl w:val="0"/>
+        </w:numPr>
+      </w:pPr>
+      <w:r>
+        <w:t xml:space="preserve">For horizontal pushes, the mean + 1SD was</w:t>
+      </w:r>
+      <w:r>
+        <w:t xml:space="preserve"> </w:t>
+      </w:r>
+      <w:r>
+        <w:t xml:space="preserve">7.243 + 5.652.</w:t>
+      </w:r>
+    </w:p>
+    <w:p>
+      <w:pPr>
+        <w:pStyle w:val="Compact"/>
+        <w:numPr>
+          <w:numId w:val="1005"/>
+          <w:ilvl w:val="0"/>
+        </w:numPr>
+      </w:pPr>
+      <w:r>
+        <w:t xml:space="preserve">For pecks in 3 dimensions, the mean + 1SD was</w:t>
+      </w:r>
+      <w:r>
+        <w:t xml:space="preserve"> </w:t>
+      </w:r>
+      <w:r>
+        <w:t xml:space="preserve">6.841 + 6.992.</w:t>
+      </w:r>
+    </w:p>
+    <w:p>
+      <w:pPr>
+        <w:pStyle w:val="Compact"/>
+        <w:numPr>
+          <w:numId w:val="1005"/>
+          <w:ilvl w:val="0"/>
+        </w:numPr>
+      </w:pPr>
+      <w:r>
+        <w:t xml:space="preserve">For pushes in 3 dimensions, the mean + 1SD was</w:t>
+      </w:r>
+      <w:r>
+        <w:t xml:space="preserve"> </w:t>
+      </w:r>
+      <w:r>
+        <w:t xml:space="preserve">7.798 + 5.951.</w:t>
+      </w:r>
+    </w:p>
+    <w:p>
+      <w:pPr>
         <w:pStyle w:val="SourceCode"/>
       </w:pPr>
       <w:r>
@@ -2392,6 +2458,75 @@
         <w:rPr>
           <w:rStyle w:val="VerbatimChar"/>
         </w:rPr>
+        <w:t xml:space="preserve">## Package 'circular', 0.4-93 (2017-06-26). Type 'help(Circular)' for summary information. </w:t>
+      </w:r>
+      <w:r>
+        <w:br w:type="textWrapping"/>
+      </w:r>
+      <w:r>
+        <w:rPr>
+          <w:rStyle w:val="VerbatimChar"/>
+        </w:rPr>
+        <w:t xml:space="preserve">##  Please report any bug or comments to Claudio Agostinelli &lt;claudio.agostinelli@unitn.it&gt;</w:t>
+      </w:r>
+    </w:p>
+    <w:p>
+      <w:pPr>
+        <w:pStyle w:val="SourceCode"/>
+      </w:pPr>
+      <w:r>
+        <w:rPr>
+          <w:rStyle w:val="VerbatimChar"/>
+        </w:rPr>
+        <w:t xml:space="preserve">## </w:t>
+      </w:r>
+      <w:r>
+        <w:br w:type="textWrapping"/>
+      </w:r>
+      <w:r>
+        <w:rPr>
+          <w:rStyle w:val="VerbatimChar"/>
+        </w:rPr>
+        <w:t xml:space="preserve">## Attaching package: 'circular'</w:t>
+      </w:r>
+    </w:p>
+    <w:p>
+      <w:pPr>
+        <w:pStyle w:val="SourceCode"/>
+      </w:pPr>
+      <w:r>
+        <w:rPr>
+          <w:rStyle w:val="VerbatimChar"/>
+        </w:rPr>
+        <w:t xml:space="preserve">## The following objects are masked from 'package:stats':</w:t>
+      </w:r>
+      <w:r>
+        <w:br w:type="textWrapping"/>
+      </w:r>
+      <w:r>
+        <w:rPr>
+          <w:rStyle w:val="VerbatimChar"/>
+        </w:rPr>
+        <w:t xml:space="preserve">## </w:t>
+      </w:r>
+      <w:r>
+        <w:br w:type="textWrapping"/>
+      </w:r>
+      <w:r>
+        <w:rPr>
+          <w:rStyle w:val="VerbatimChar"/>
+        </w:rPr>
+        <w:t xml:space="preserve">##     sd, var</w:t>
+      </w:r>
+    </w:p>
+    <w:p>
+      <w:pPr>
+        <w:pStyle w:val="SourceCode"/>
+      </w:pPr>
+      <w:r>
+        <w:rPr>
+          <w:rStyle w:val="VerbatimChar"/>
+        </w:rPr>
         <w:t xml:space="preserve">## Test of mean angle of attack in the horizontal plane for pecks vs pushes.</w:t>
       </w:r>
     </w:p>
@@ -2642,6 +2777,75 @@
           <w:rStyle w:val="VerbatimChar"/>
         </w:rPr>
         <w:t xml:space="preserve">## </w:t>
+      </w:r>
+    </w:p>
+    <w:p>
+      <w:pPr>
+        <w:pStyle w:val="SourceCode"/>
+      </w:pPr>
+      <w:r>
+        <w:rPr>
+          <w:rStyle w:val="VerbatimChar"/>
+        </w:rPr>
+        <w:t xml:space="preserve">## Package 'circular', 0.4-93 (2017-06-26). Type 'help(Circular)' for summary information. </w:t>
+      </w:r>
+      <w:r>
+        <w:br w:type="textWrapping"/>
+      </w:r>
+      <w:r>
+        <w:rPr>
+          <w:rStyle w:val="VerbatimChar"/>
+        </w:rPr>
+        <w:t xml:space="preserve">##  Please report any bug or comments to Claudio Agostinelli &lt;claudio.agostinelli@unitn.it&gt;</w:t>
+      </w:r>
+    </w:p>
+    <w:p>
+      <w:pPr>
+        <w:pStyle w:val="SourceCode"/>
+      </w:pPr>
+      <w:r>
+        <w:rPr>
+          <w:rStyle w:val="VerbatimChar"/>
+        </w:rPr>
+        <w:t xml:space="preserve">## </w:t>
+      </w:r>
+      <w:r>
+        <w:br w:type="textWrapping"/>
+      </w:r>
+      <w:r>
+        <w:rPr>
+          <w:rStyle w:val="VerbatimChar"/>
+        </w:rPr>
+        <w:t xml:space="preserve">## Attaching package: 'circular'</w:t>
+      </w:r>
+    </w:p>
+    <w:p>
+      <w:pPr>
+        <w:pStyle w:val="SourceCode"/>
+      </w:pPr>
+      <w:r>
+        <w:rPr>
+          <w:rStyle w:val="VerbatimChar"/>
+        </w:rPr>
+        <w:t xml:space="preserve">## The following objects are masked from 'package:stats':</w:t>
+      </w:r>
+      <w:r>
+        <w:br w:type="textWrapping"/>
+      </w:r>
+      <w:r>
+        <w:rPr>
+          <w:rStyle w:val="VerbatimChar"/>
+        </w:rPr>
+        <w:t xml:space="preserve">## </w:t>
+      </w:r>
+      <w:r>
+        <w:br w:type="textWrapping"/>
+      </w:r>
+      <w:r>
+        <w:rPr>
+          <w:rStyle w:val="VerbatimChar"/>
+        </w:rPr>
+        <w:t xml:space="preserve">##     sd, var</w:t>
       </w:r>
     </w:p>
     <w:p>
@@ -4389,6 +4593,9 @@
     <w:abstractNumId w:val="991"/>
   </w:num>
   <w:num w:numId="1004">
+    <w:abstractNumId w:val="991"/>
+  </w:num>
+  <w:num w:numId="1005">
     <w:abstractNumId w:val="991"/>
   </w:num>
 </w:numbering>

</xml_diff>

<commit_message>
Angle calculations, timing calcs
Finished adding the calculations for angle of attack. Also estimated the interval between individual strikes, in milliseconds.
</commit_message>
<xml_diff>
--- a/R_files/Limpet_force_meter_analysis.docx
+++ b/R_files/Limpet_force_meter_analysis.docx
@@ -2120,6 +2120,295 @@
     </w:p>
     <w:p>
       <w:pPr>
+        <w:pStyle w:val="TableCaption"/>
+      </w:pPr>
+      <w:r>
+        <w:t xml:space="preserve">Median and mean interval (milliseconds) between</w:t>
+      </w:r>
+      <w:r>
+        <w:t xml:space="preserve"> </w:t>
+      </w:r>
+      <w:r>
+        <w:t xml:space="preserve">strikes, for all events spaced less than 10 seconds apart.</w:t>
+      </w:r>
+    </w:p>
+    <w:tbl>
+      <w:tblPr>
+        <w:tblStyle w:val="Table"/>
+        <w:tblW w:type="pct" w:w="0.0"/>
+        <w:tblLook w:firstRow="1"/>
+        <w:tblCaption w:val="Median and mean interval (milliseconds) between strikes, for all events spaced less than 10 seconds apart."/>
+      </w:tblPr>
+      <w:tblGrid/>
+      <w:tr>
+        <w:trPr>
+          <w:cnfStyle w:firstRow="1"/>
+        </w:trPr>
+        <w:tc>
+          <w:tcPr>
+            <w:tcBorders>
+              <w:bottom w:val="single"/>
+            </w:tcBorders>
+            <w:vAlign w:val="bottom"/>
+          </w:tcPr>
+          <w:p>
+            <w:pPr>
+              <w:pStyle w:val="Compact"/>
+              <w:jc w:val="left"/>
+            </w:pPr>
+            <w:r>
+              <w:t xml:space="preserve">Date</w:t>
+            </w:r>
+          </w:p>
+        </w:tc>
+        <w:tc>
+          <w:tcPr>
+            <w:tcBorders>
+              <w:bottom w:val="single"/>
+            </w:tcBorders>
+            <w:vAlign w:val="bottom"/>
+          </w:tcPr>
+          <w:p>
+            <w:pPr>
+              <w:pStyle w:val="Compact"/>
+              <w:jc w:val="right"/>
+            </w:pPr>
+            <w:r>
+              <w:t xml:space="preserve">Median.msec</w:t>
+            </w:r>
+          </w:p>
+        </w:tc>
+        <w:tc>
+          <w:tcPr>
+            <w:tcBorders>
+              <w:bottom w:val="single"/>
+            </w:tcBorders>
+            <w:vAlign w:val="bottom"/>
+          </w:tcPr>
+          <w:p>
+            <w:pPr>
+              <w:pStyle w:val="Compact"/>
+              <w:jc w:val="right"/>
+            </w:pPr>
+            <w:r>
+              <w:t xml:space="preserve">Mean.msec</w:t>
+            </w:r>
+          </w:p>
+        </w:tc>
+      </w:tr>
+      <w:tr>
+        <w:tc>
+          <w:p>
+            <w:pPr>
+              <w:pStyle w:val="Compact"/>
+              <w:jc w:val="left"/>
+            </w:pPr>
+            <w:r>
+              <w:t xml:space="preserve">2016-12-14</w:t>
+            </w:r>
+          </w:p>
+        </w:tc>
+        <w:tc>
+          <w:p>
+            <w:pPr>
+              <w:pStyle w:val="Compact"/>
+              <w:jc w:val="right"/>
+            </w:pPr>
+            <w:r>
+              <w:t xml:space="preserve">110</w:t>
+            </w:r>
+          </w:p>
+        </w:tc>
+        <w:tc>
+          <w:p>
+            <w:pPr>
+              <w:pStyle w:val="Compact"/>
+              <w:jc w:val="right"/>
+            </w:pPr>
+            <w:r>
+              <w:t xml:space="preserve">280.6569</w:t>
+            </w:r>
+          </w:p>
+        </w:tc>
+      </w:tr>
+      <w:tr>
+        <w:tc>
+          <w:p>
+            <w:pPr>
+              <w:pStyle w:val="Compact"/>
+              <w:jc w:val="left"/>
+            </w:pPr>
+            <w:r>
+              <w:t xml:space="preserve">2016-12-15</w:t>
+            </w:r>
+          </w:p>
+        </w:tc>
+        <w:tc>
+          <w:p>
+            <w:pPr>
+              <w:pStyle w:val="Compact"/>
+              <w:jc w:val="right"/>
+            </w:pPr>
+            <w:r>
+              <w:t xml:space="preserve">150</w:t>
+            </w:r>
+          </w:p>
+        </w:tc>
+        <w:tc>
+          <w:p>
+            <w:pPr>
+              <w:pStyle w:val="Compact"/>
+              <w:jc w:val="right"/>
+            </w:pPr>
+            <w:r>
+              <w:t xml:space="preserve">577.7419</w:t>
+            </w:r>
+          </w:p>
+        </w:tc>
+      </w:tr>
+      <w:tr>
+        <w:tc>
+          <w:p>
+            <w:pPr>
+              <w:pStyle w:val="Compact"/>
+              <w:jc w:val="left"/>
+            </w:pPr>
+            <w:r>
+              <w:t xml:space="preserve">2016-05-18</w:t>
+            </w:r>
+          </w:p>
+        </w:tc>
+        <w:tc>
+          <w:p>
+            <w:pPr>
+              <w:pStyle w:val="Compact"/>
+              <w:jc w:val="right"/>
+            </w:pPr>
+            <w:r>
+              <w:t xml:space="preserve">100</w:t>
+            </w:r>
+          </w:p>
+        </w:tc>
+        <w:tc>
+          <w:p>
+            <w:pPr>
+              <w:pStyle w:val="Compact"/>
+              <w:jc w:val="right"/>
+            </w:pPr>
+            <w:r>
+              <w:t xml:space="preserve">484.1429</w:t>
+            </w:r>
+          </w:p>
+        </w:tc>
+      </w:tr>
+      <w:tr>
+        <w:tc>
+          <w:p>
+            <w:pPr>
+              <w:pStyle w:val="Compact"/>
+              <w:jc w:val="left"/>
+            </w:pPr>
+            <w:r>
+              <w:t xml:space="preserve">2016-05-19</w:t>
+            </w:r>
+          </w:p>
+        </w:tc>
+        <w:tc>
+          <w:p>
+            <w:pPr>
+              <w:pStyle w:val="Compact"/>
+              <w:jc w:val="right"/>
+            </w:pPr>
+            <w:r>
+              <w:t xml:space="preserve">110</w:t>
+            </w:r>
+          </w:p>
+        </w:tc>
+        <w:tc>
+          <w:p>
+            <w:pPr>
+              <w:pStyle w:val="Compact"/>
+              <w:jc w:val="right"/>
+            </w:pPr>
+            <w:r>
+              <w:t xml:space="preserve">445.9684</w:t>
+            </w:r>
+          </w:p>
+        </w:tc>
+      </w:tr>
+      <w:tr>
+        <w:tc>
+          <w:p>
+            <w:pPr>
+              <w:pStyle w:val="Compact"/>
+              <w:jc w:val="left"/>
+            </w:pPr>
+            <w:r>
+              <w:t xml:space="preserve">2017-01-05</w:t>
+            </w:r>
+          </w:p>
+        </w:tc>
+        <w:tc>
+          <w:p>
+            <w:pPr>
+              <w:pStyle w:val="Compact"/>
+              <w:jc w:val="right"/>
+            </w:pPr>
+            <w:r>
+              <w:t xml:space="preserve">110</w:t>
+            </w:r>
+          </w:p>
+        </w:tc>
+        <w:tc>
+          <w:p>
+            <w:pPr>
+              <w:pStyle w:val="Compact"/>
+              <w:jc w:val="right"/>
+            </w:pPr>
+            <w:r>
+              <w:t xml:space="preserve">221.0526</w:t>
+            </w:r>
+          </w:p>
+        </w:tc>
+      </w:tr>
+      <w:tr>
+        <w:tc>
+          <w:p>
+            <w:pPr>
+              <w:pStyle w:val="Compact"/>
+              <w:jc w:val="left"/>
+            </w:pPr>
+            <w:r>
+              <w:t xml:space="preserve">2017-01-06</w:t>
+            </w:r>
+          </w:p>
+        </w:tc>
+        <w:tc>
+          <w:p>
+            <w:pPr>
+              <w:pStyle w:val="Compact"/>
+              <w:jc w:val="right"/>
+            </w:pPr>
+            <w:r>
+              <w:t xml:space="preserve">80</w:t>
+            </w:r>
+          </w:p>
+        </w:tc>
+        <w:tc>
+          <w:p>
+            <w:pPr>
+              <w:pStyle w:val="Compact"/>
+              <w:jc w:val="right"/>
+            </w:pPr>
+            <w:r>
+              <w:t xml:space="preserve">181.0328</w:t>
+            </w:r>
+          </w:p>
+        </w:tc>
+      </w:tr>
+    </w:tbl>
+    <w:p>
+      <w:pPr>
         <w:pStyle w:val="Heading1"/>
       </w:pPr>
       <w:bookmarkStart w:id="37" w:name="peckpush-direction"/>
@@ -2382,6 +2671,558 @@
       </w:r>
       <w:r>
         <w:t xml:space="preserve">7.798 + 5.951.</w:t>
+      </w:r>
+    </w:p>
+    <w:p>
+      <w:pPr>
+        <w:pStyle w:val="SourceCode"/>
+      </w:pPr>
+      <w:r>
+        <w:rPr>
+          <w:rStyle w:val="KeywordTok"/>
+        </w:rPr>
+        <w:t xml:space="preserve">library</w:t>
+      </w:r>
+      <w:r>
+        <w:rPr>
+          <w:rStyle w:val="NormalTok"/>
+        </w:rPr>
+        <w:t xml:space="preserve">(circular, </w:t>
+      </w:r>
+      <w:r>
+        <w:rPr>
+          <w:rStyle w:val="DataTypeTok"/>
+        </w:rPr>
+        <w:t xml:space="preserve">quietly =</w:t>
+      </w:r>
+      <w:r>
+        <w:rPr>
+          <w:rStyle w:val="NormalTok"/>
+        </w:rPr>
+        <w:t xml:space="preserve"> </w:t>
+      </w:r>
+      <w:r>
+        <w:rPr>
+          <w:rStyle w:val="OtherTok"/>
+        </w:rPr>
+        <w:t xml:space="preserve">TRUE</w:t>
+      </w:r>
+      <w:r>
+        <w:rPr>
+          <w:rStyle w:val="NormalTok"/>
+        </w:rPr>
+        <w:t xml:space="preserve">)</w:t>
+      </w:r>
+    </w:p>
+    <w:p>
+      <w:pPr>
+        <w:pStyle w:val="SourceCode"/>
+      </w:pPr>
+      <w:r>
+        <w:rPr>
+          <w:rStyle w:val="VerbatimChar"/>
+        </w:rPr>
+        <w:t xml:space="preserve">## Package 'circular', 0.4-93 (2017-06-26). Type 'help(Circular)' for summary information. </w:t>
+      </w:r>
+      <w:r>
+        <w:br w:type="textWrapping"/>
+      </w:r>
+      <w:r>
+        <w:rPr>
+          <w:rStyle w:val="VerbatimChar"/>
+        </w:rPr>
+        <w:t xml:space="preserve">##  Please report any bug or comments to Claudio Agostinelli &lt;claudio.agostinelli@unitn.it&gt;</w:t>
+      </w:r>
+    </w:p>
+    <w:p>
+      <w:pPr>
+        <w:pStyle w:val="SourceCode"/>
+      </w:pPr>
+      <w:r>
+        <w:rPr>
+          <w:rStyle w:val="VerbatimChar"/>
+        </w:rPr>
+        <w:t xml:space="preserve">## </w:t>
+      </w:r>
+      <w:r>
+        <w:br w:type="textWrapping"/>
+      </w:r>
+      <w:r>
+        <w:rPr>
+          <w:rStyle w:val="VerbatimChar"/>
+        </w:rPr>
+        <w:t xml:space="preserve">## Attaching package: 'circular'</w:t>
+      </w:r>
+    </w:p>
+    <w:p>
+      <w:pPr>
+        <w:pStyle w:val="SourceCode"/>
+      </w:pPr>
+      <w:r>
+        <w:rPr>
+          <w:rStyle w:val="VerbatimChar"/>
+        </w:rPr>
+        <w:t xml:space="preserve">## The following objects are masked from 'package:stats':</w:t>
+      </w:r>
+      <w:r>
+        <w:br w:type="textWrapping"/>
+      </w:r>
+      <w:r>
+        <w:rPr>
+          <w:rStyle w:val="VerbatimChar"/>
+        </w:rPr>
+        <w:t xml:space="preserve">## </w:t>
+      </w:r>
+      <w:r>
+        <w:br w:type="textWrapping"/>
+      </w:r>
+      <w:r>
+        <w:rPr>
+          <w:rStyle w:val="VerbatimChar"/>
+        </w:rPr>
+        <w:t xml:space="preserve">##     sd, var</w:t>
+      </w:r>
+    </w:p>
+    <w:p>
+      <w:pPr>
+        <w:pStyle w:val="SourceCode"/>
+      </w:pPr>
+      <w:r>
+        <w:rPr>
+          <w:rStyle w:val="CommentTok"/>
+        </w:rPr>
+        <w:t xml:space="preserve"># Summary stats for only the downward-directed strikes (n=228)</w:t>
+      </w:r>
+      <w:r>
+        <w:br w:type="textWrapping"/>
+      </w:r>
+      <w:r>
+        <w:rPr>
+          <w:rStyle w:val="CommentTok"/>
+        </w:rPr>
+        <w:t xml:space="preserve"># We are subtracting 180 here just to make the numbers come out as positive</w:t>
+      </w:r>
+      <w:r>
+        <w:br w:type="textWrapping"/>
+      </w:r>
+      <w:r>
+        <w:rPr>
+          <w:rStyle w:val="CommentTok"/>
+        </w:rPr>
+        <w:t xml:space="preserve"># values representing angle *below* horizontal</w:t>
+      </w:r>
+      <w:r>
+        <w:br w:type="textWrapping"/>
+      </w:r>
+      <w:r>
+        <w:rPr>
+          <w:rStyle w:val="KeywordTok"/>
+        </w:rPr>
+        <w:t xml:space="preserve">summary</w:t>
+      </w:r>
+      <w:r>
+        <w:rPr>
+          <w:rStyle w:val="NormalTok"/>
+        </w:rPr>
+        <w:t xml:space="preserve">(vertAngle</w:t>
+      </w:r>
+      <w:r>
+        <w:rPr>
+          <w:rStyle w:val="DecValTok"/>
+        </w:rPr>
+        <w:t xml:space="preserve">-180</w:t>
+      </w:r>
+      <w:r>
+        <w:rPr>
+          <w:rStyle w:val="NormalTok"/>
+        </w:rPr>
+        <w:t xml:space="preserve">)</w:t>
+      </w:r>
+    </w:p>
+    <w:p>
+      <w:pPr>
+        <w:pStyle w:val="SourceCode"/>
+      </w:pPr>
+      <w:r>
+        <w:rPr>
+          <w:rStyle w:val="VerbatimChar"/>
+        </w:rPr>
+        <w:t xml:space="preserve">##         n      Min.   1st Qu.    Median      Mean   3rd Qu. </w:t>
+      </w:r>
+      <w:r>
+        <w:br w:type="textWrapping"/>
+      </w:r>
+      <w:r>
+        <w:rPr>
+          <w:rStyle w:val="VerbatimChar"/>
+        </w:rPr>
+        <w:t xml:space="preserve">## 228.00000   0.02952   4.41500  19.52000  20.51000  31.47000 </w:t>
+      </w:r>
+      <w:r>
+        <w:br w:type="textWrapping"/>
+      </w:r>
+      <w:r>
+        <w:rPr>
+          <w:rStyle w:val="VerbatimChar"/>
+        </w:rPr>
+        <w:t xml:space="preserve">##      Max.       Rho </w:t>
+      </w:r>
+      <w:r>
+        <w:br w:type="textWrapping"/>
+      </w:r>
+      <w:r>
+        <w:rPr>
+          <w:rStyle w:val="VerbatimChar"/>
+        </w:rPr>
+        <w:t xml:space="preserve">##  75.04000   0.95800</w:t>
+      </w:r>
+    </w:p>
+    <w:p>
+      <w:pPr>
+        <w:pStyle w:val="SourceCode"/>
+      </w:pPr>
+      <w:r>
+        <w:rPr>
+          <w:rStyle w:val="KeywordTok"/>
+        </w:rPr>
+        <w:t xml:space="preserve">mle.vonmises.bootstrap.ci</w:t>
+      </w:r>
+      <w:r>
+        <w:rPr>
+          <w:rStyle w:val="NormalTok"/>
+        </w:rPr>
+        <w:t xml:space="preserve">(vertAngle</w:t>
+      </w:r>
+      <w:r>
+        <w:rPr>
+          <w:rStyle w:val="DecValTok"/>
+        </w:rPr>
+        <w:t xml:space="preserve">-180</w:t>
+      </w:r>
+      <w:r>
+        <w:rPr>
+          <w:rStyle w:val="NormalTok"/>
+        </w:rPr>
+        <w:t xml:space="preserve">)</w:t>
+      </w:r>
+    </w:p>
+    <w:p>
+      <w:pPr>
+        <w:pStyle w:val="SourceCode"/>
+      </w:pPr>
+      <w:r>
+        <w:rPr>
+          <w:rStyle w:val="VerbatimChar"/>
+        </w:rPr>
+        <w:t xml:space="preserve">## Bootstrap Confidence Intervals for Mean Direction and Concentration </w:t>
+      </w:r>
+      <w:r>
+        <w:br w:type="textWrapping"/>
+      </w:r>
+      <w:r>
+        <w:rPr>
+          <w:rStyle w:val="VerbatimChar"/>
+        </w:rPr>
+        <w:t xml:space="preserve">## Confidence Level:   95 % </w:t>
+      </w:r>
+      <w:r>
+        <w:br w:type="textWrapping"/>
+      </w:r>
+      <w:r>
+        <w:rPr>
+          <w:rStyle w:val="VerbatimChar"/>
+        </w:rPr>
+        <w:t xml:space="preserve">## Mean Direction:            Low = 18.38   High = 22.86 </w:t>
+      </w:r>
+      <w:r>
+        <w:br w:type="textWrapping"/>
+      </w:r>
+      <w:r>
+        <w:rPr>
+          <w:rStyle w:val="VerbatimChar"/>
+        </w:rPr>
+        <w:t xml:space="preserve">## Concentration Parameter:   Low = 10.32   High = 14.53</w:t>
+      </w:r>
+    </w:p>
+    <w:p>
+      <w:pPr>
+        <w:pStyle w:val="SourceCode"/>
+      </w:pPr>
+      <w:r>
+        <w:rPr>
+          <w:rStyle w:val="CommentTok"/>
+        </w:rPr>
+        <w:t xml:space="preserve">#</w:t>
+      </w:r>
+      <w:r>
+        <w:br w:type="textWrapping"/>
+      </w:r>
+      <w:r>
+        <w:rPr>
+          <w:rStyle w:val="CommentTok"/>
+        </w:rPr>
+        <w:t xml:space="preserve">#</w:t>
+      </w:r>
+      <w:r>
+        <w:br w:type="textWrapping"/>
+      </w:r>
+      <w:r>
+        <w:rPr>
+          <w:rStyle w:val="CommentTok"/>
+        </w:rPr>
+        <w:t xml:space="preserve"># Summary stats for all strikes, downwards, horizontal, upwards (n=355)</w:t>
+      </w:r>
+      <w:r>
+        <w:br w:type="textWrapping"/>
+      </w:r>
+      <w:r>
+        <w:rPr>
+          <w:rStyle w:val="CommentTok"/>
+        </w:rPr>
+        <w:t xml:space="preserve"># Here again we subtract off 180 so that a *downward* directed force shows</w:t>
+      </w:r>
+      <w:r>
+        <w:br w:type="textWrapping"/>
+      </w:r>
+      <w:r>
+        <w:rPr>
+          <w:rStyle w:val="CommentTok"/>
+        </w:rPr>
+        <w:t xml:space="preserve"># up as a positive value representing angle *below* horizontal</w:t>
+      </w:r>
+      <w:r>
+        <w:br w:type="textWrapping"/>
+      </w:r>
+      <w:r>
+        <w:rPr>
+          <w:rStyle w:val="KeywordTok"/>
+        </w:rPr>
+        <w:t xml:space="preserve">summary</w:t>
+      </w:r>
+      <w:r>
+        <w:rPr>
+          <w:rStyle w:val="NormalTok"/>
+        </w:rPr>
+        <w:t xml:space="preserve">(af</w:t>
+      </w:r>
+      <w:r>
+        <w:rPr>
+          <w:rStyle w:val="DecValTok"/>
+        </w:rPr>
+        <w:t xml:space="preserve">-180</w:t>
+      </w:r>
+      <w:r>
+        <w:rPr>
+          <w:rStyle w:val="NormalTok"/>
+        </w:rPr>
+        <w:t xml:space="preserve">)</w:t>
+      </w:r>
+    </w:p>
+    <w:p>
+      <w:pPr>
+        <w:pStyle w:val="SourceCode"/>
+      </w:pPr>
+      <w:r>
+        <w:rPr>
+          <w:rStyle w:val="VerbatimChar"/>
+        </w:rPr>
+        <w:t xml:space="preserve">##        n     Min.  1st Qu.   Median     Mean  3rd Qu. </w:t>
+      </w:r>
+      <w:r>
+        <w:br w:type="textWrapping"/>
+      </w:r>
+      <w:r>
+        <w:rPr>
+          <w:rStyle w:val="VerbatimChar"/>
+        </w:rPr>
+        <w:t xml:space="preserve">## 355.0000 -80.8800   0.5427   4.5550  11.3900  24.9400 </w:t>
+      </w:r>
+      <w:r>
+        <w:br w:type="textWrapping"/>
+      </w:r>
+      <w:r>
+        <w:rPr>
+          <w:rStyle w:val="VerbatimChar"/>
+        </w:rPr>
+        <w:t xml:space="preserve">##     Max.      Rho </w:t>
+      </w:r>
+      <w:r>
+        <w:br w:type="textWrapping"/>
+      </w:r>
+      <w:r>
+        <w:rPr>
+          <w:rStyle w:val="VerbatimChar"/>
+        </w:rPr>
+        <w:t xml:space="preserve">##  75.0400   0.9394</w:t>
+      </w:r>
+    </w:p>
+    <w:p>
+      <w:pPr>
+        <w:pStyle w:val="SourceCode"/>
+      </w:pPr>
+      <w:r>
+        <w:rPr>
+          <w:rStyle w:val="KeywordTok"/>
+        </w:rPr>
+        <w:t xml:space="preserve">mle.vonmises.bootstrap.ci</w:t>
+      </w:r>
+      <w:r>
+        <w:rPr>
+          <w:rStyle w:val="NormalTok"/>
+        </w:rPr>
+        <w:t xml:space="preserve">(af</w:t>
+      </w:r>
+      <w:r>
+        <w:rPr>
+          <w:rStyle w:val="DecValTok"/>
+        </w:rPr>
+        <w:t xml:space="preserve">-180</w:t>
+      </w:r>
+      <w:r>
+        <w:rPr>
+          <w:rStyle w:val="NormalTok"/>
+        </w:rPr>
+        <w:t xml:space="preserve">)</w:t>
+      </w:r>
+    </w:p>
+    <w:p>
+      <w:pPr>
+        <w:pStyle w:val="SourceCode"/>
+      </w:pPr>
+      <w:r>
+        <w:rPr>
+          <w:rStyle w:val="VerbatimChar"/>
+        </w:rPr>
+        <w:t xml:space="preserve">## Bootstrap Confidence Intervals for Mean Direction and Concentration </w:t>
+      </w:r>
+      <w:r>
+        <w:br w:type="textWrapping"/>
+      </w:r>
+      <w:r>
+        <w:rPr>
+          <w:rStyle w:val="VerbatimChar"/>
+        </w:rPr>
+        <w:t xml:space="preserve">## Confidence Level:   95 % </w:t>
+      </w:r>
+      <w:r>
+        <w:br w:type="textWrapping"/>
+      </w:r>
+      <w:r>
+        <w:rPr>
+          <w:rStyle w:val="VerbatimChar"/>
+        </w:rPr>
+        <w:t xml:space="preserve">## Mean Direction:            Low = 9.3   High = 13.6 </w:t>
+      </w:r>
+      <w:r>
+        <w:br w:type="textWrapping"/>
+      </w:r>
+      <w:r>
+        <w:rPr>
+          <w:rStyle w:val="VerbatimChar"/>
+        </w:rPr>
+        <w:t xml:space="preserve">## Concentration Parameter:   Low = 7.16   High = 10.37</w:t>
+      </w:r>
+    </w:p>
+    <w:p>
+      <w:pPr>
+        <w:pStyle w:val="SourceCode"/>
+      </w:pPr>
+      <w:r>
+        <w:rPr>
+          <w:rStyle w:val="CommentTok"/>
+        </w:rPr>
+        <w:t xml:space="preserve"># Unload circular package to avoid interference with mean() and sd() functions</w:t>
+      </w:r>
+      <w:r>
+        <w:br w:type="textWrapping"/>
+      </w:r>
+      <w:r>
+        <w:rPr>
+          <w:rStyle w:val="KeywordTok"/>
+        </w:rPr>
+        <w:t xml:space="preserve">detach</w:t>
+      </w:r>
+      <w:r>
+        <w:rPr>
+          <w:rStyle w:val="NormalTok"/>
+        </w:rPr>
+        <w:t xml:space="preserve">(</w:t>
+      </w:r>
+      <w:r>
+        <w:rPr>
+          <w:rStyle w:val="StringTok"/>
+        </w:rPr>
+        <w:t xml:space="preserve">'package:circular'</w:t>
+      </w:r>
+      <w:r>
+        <w:rPr>
+          <w:rStyle w:val="NormalTok"/>
+        </w:rPr>
+        <w:t xml:space="preserve">, </w:t>
+      </w:r>
+      <w:r>
+        <w:rPr>
+          <w:rStyle w:val="DataTypeTok"/>
+        </w:rPr>
+        <w:t xml:space="preserve">unload=</w:t>
+      </w:r>
+      <w:r>
+        <w:rPr>
+          <w:rStyle w:val="OtherTok"/>
+        </w:rPr>
+        <w:t xml:space="preserve">TRUE</w:t>
+      </w:r>
+      <w:r>
+        <w:rPr>
+          <w:rStyle w:val="NormalTok"/>
+        </w:rPr>
+        <w:t xml:space="preserve">)</w:t>
+      </w:r>
+    </w:p>
+    <w:p>
+      <w:pPr>
+        <w:pStyle w:val="FirstParagraph"/>
+      </w:pPr>
+      <w:r>
+        <w:t xml:space="preserve">For the subset of strikes that were directed downwards towards the limpet</w:t>
+      </w:r>
+      <w:r>
+        <w:t xml:space="preserve"> </w:t>
+      </w:r>
+      <w:r>
+        <w:t xml:space="preserve">(228),</w:t>
+      </w:r>
+      <w:r>
+        <w:t xml:space="preserve"> </w:t>
+      </w:r>
+      <w:r>
+        <w:t xml:space="preserve">the mean strike angle was from 20.51 degrees</w:t>
+      </w:r>
+      <w:r>
+        <w:t xml:space="preserve"> </w:t>
+      </w:r>
+      <w:r>
+        <w:t xml:space="preserve">above horizontal.</w:t>
+      </w:r>
+    </w:p>
+    <w:p>
+      <w:pPr>
+        <w:pStyle w:val="BodyText"/>
+      </w:pPr>
+      <w:r>
+        <w:t xml:space="preserve">For all of the strikes (downwards, horizontal, or upwards, 355),</w:t>
+      </w:r>
+      <w:r>
+        <w:t xml:space="preserve"> </w:t>
+      </w:r>
+      <w:r>
+        <w:t xml:space="preserve">the mean strike angle was from 11.39 degrees above</w:t>
+      </w:r>
+      <w:r>
+        <w:t xml:space="preserve"> </w:t>
+      </w:r>
+      <w:r>
+        <w:t xml:space="preserve">horizontal.</w:t>
       </w:r>
     </w:p>
     <w:p>

</xml_diff>

<commit_message>
Adding sample size data
</commit_message>
<xml_diff>
--- a/R_files/Limpet_force_meter_analysis.docx
+++ b/R_files/Limpet_force_meter_analysis.docx
@@ -1233,7 +1233,7 @@
       <w:pPr>
         <w:pStyle w:val="Heading1"/>
       </w:pPr>
-      <w:bookmarkStart w:id="28" w:name="classifying-peaks-vs.-pushes"/>
+      <w:bookmarkStart w:id="28" w:name="classifying-peaks-vs.pushes"/>
       <w:r>
         <w:t xml:space="preserve">Classifying peaks vs. pushes</w:t>
       </w:r>
@@ -2195,6 +2195,23 @@
             </w:r>
           </w:p>
         </w:tc>
+        <w:tc>
+          <w:tcPr>
+            <w:tcBorders>
+              <w:bottom w:val="single"/>
+            </w:tcBorders>
+            <w:vAlign w:val="bottom"/>
+          </w:tcPr>
+          <w:p>
+            <w:pPr>
+              <w:pStyle w:val="Compact"/>
+              <w:jc w:val="right"/>
+            </w:pPr>
+            <w:r>
+              <w:t xml:space="preserve">SampleSize</w:t>
+            </w:r>
+          </w:p>
+        </w:tc>
       </w:tr>
       <w:tr>
         <w:tc>
@@ -2230,6 +2247,17 @@
             </w:r>
           </w:p>
         </w:tc>
+        <w:tc>
+          <w:p>
+            <w:pPr>
+              <w:pStyle w:val="Compact"/>
+              <w:jc w:val="right"/>
+            </w:pPr>
+            <w:r>
+              <w:t xml:space="preserve">102</w:t>
+            </w:r>
+          </w:p>
+        </w:tc>
       </w:tr>
       <w:tr>
         <w:tc>
@@ -2265,6 +2293,17 @@
             </w:r>
           </w:p>
         </w:tc>
+        <w:tc>
+          <w:p>
+            <w:pPr>
+              <w:pStyle w:val="Compact"/>
+              <w:jc w:val="right"/>
+            </w:pPr>
+            <w:r>
+              <w:t xml:space="preserve">31</w:t>
+            </w:r>
+          </w:p>
+        </w:tc>
       </w:tr>
       <w:tr>
         <w:tc>
@@ -2300,6 +2339,17 @@
             </w:r>
           </w:p>
         </w:tc>
+        <w:tc>
+          <w:p>
+            <w:pPr>
+              <w:pStyle w:val="Compact"/>
+              <w:jc w:val="right"/>
+            </w:pPr>
+            <w:r>
+              <w:t xml:space="preserve">21</w:t>
+            </w:r>
+          </w:p>
+        </w:tc>
       </w:tr>
       <w:tr>
         <w:tc>
@@ -2335,6 +2385,17 @@
             </w:r>
           </w:p>
         </w:tc>
+        <w:tc>
+          <w:p>
+            <w:pPr>
+              <w:pStyle w:val="Compact"/>
+              <w:jc w:val="right"/>
+            </w:pPr>
+            <w:r>
+              <w:t xml:space="preserve">95</w:t>
+            </w:r>
+          </w:p>
+        </w:tc>
       </w:tr>
       <w:tr>
         <w:tc>
@@ -2370,6 +2431,17 @@
             </w:r>
           </w:p>
         </w:tc>
+        <w:tc>
+          <w:p>
+            <w:pPr>
+              <w:pStyle w:val="Compact"/>
+              <w:jc w:val="right"/>
+            </w:pPr>
+            <w:r>
+              <w:t xml:space="preserve">19</w:t>
+            </w:r>
+          </w:p>
+        </w:tc>
       </w:tr>
       <w:tr>
         <w:tc>
@@ -2402,6 +2474,17 @@
             </w:pPr>
             <w:r>
               <w:t xml:space="preserve">181.0328</w:t>
+            </w:r>
+          </w:p>
+        </w:tc>
+        <w:tc>
+          <w:p>
+            <w:pPr>
+              <w:pStyle w:val="Compact"/>
+              <w:jc w:val="right"/>
+            </w:pPr>
+            <w:r>
+              <w:t xml:space="preserve">61</w:t>
             </w:r>
           </w:p>
         </w:tc>
@@ -2722,6 +2805,17 @@
         <w:rPr>
           <w:rStyle w:val="VerbatimChar"/>
         </w:rPr>
+        <w:t xml:space="preserve">## Warning: package 'circular' was built under R version 3.6.2</w:t>
+      </w:r>
+    </w:p>
+    <w:p>
+      <w:pPr>
+        <w:pStyle w:val="SourceCode"/>
+      </w:pPr>
+      <w:r>
+        <w:rPr>
+          <w:rStyle w:val="VerbatimChar"/>
+        </w:rPr>
         <w:t xml:space="preserve">## Package 'circular', 0.4-93 (2017-06-26). Type 'help(Circular)' for summary information. </w:t>
       </w:r>
       <w:r>
@@ -2932,16 +3026,16 @@
         <w:rPr>
           <w:rStyle w:val="VerbatimChar"/>
         </w:rPr>
-        <w:t xml:space="preserve">## Mean Direction:            Low = 18.38   High = 22.86 </w:t>
-      </w:r>
-      <w:r>
-        <w:br w:type="textWrapping"/>
-      </w:r>
-      <w:r>
-        <w:rPr>
-          <w:rStyle w:val="VerbatimChar"/>
-        </w:rPr>
-        <w:t xml:space="preserve">## Concentration Parameter:   Low = 10.32   High = 14.53</w:t>
+        <w:t xml:space="preserve">## Mean Direction:            Low = 18.24   High = 22.81 </w:t>
+      </w:r>
+      <w:r>
+        <w:br w:type="textWrapping"/>
+      </w:r>
+      <w:r>
+        <w:rPr>
+          <w:rStyle w:val="VerbatimChar"/>
+        </w:rPr>
+        <w:t xml:space="preserve">## Concentration Parameter:   Low = 10.35   High = 14.47</w:t>
       </w:r>
     </w:p>
     <w:p>
@@ -3015,6 +3109,73 @@
         <w:rPr>
           <w:rStyle w:val="NormalTok"/>
         </w:rPr>
+        <w:t xml:space="preserve">) </w:t>
+      </w:r>
+    </w:p>
+    <w:p>
+      <w:pPr>
+        <w:pStyle w:val="SourceCode"/>
+      </w:pPr>
+      <w:r>
+        <w:rPr>
+          <w:rStyle w:val="VerbatimChar"/>
+        </w:rPr>
+        <w:t xml:space="preserve">##        n     Min.  1st Qu.   Median     Mean  3rd Qu. </w:t>
+      </w:r>
+      <w:r>
+        <w:br w:type="textWrapping"/>
+      </w:r>
+      <w:r>
+        <w:rPr>
+          <w:rStyle w:val="VerbatimChar"/>
+        </w:rPr>
+        <w:t xml:space="preserve">## 355.0000 -80.8800   0.5427   4.5550  11.3900  24.9400 </w:t>
+      </w:r>
+      <w:r>
+        <w:br w:type="textWrapping"/>
+      </w:r>
+      <w:r>
+        <w:rPr>
+          <w:rStyle w:val="VerbatimChar"/>
+        </w:rPr>
+        <w:t xml:space="preserve">##     Max.      Rho </w:t>
+      </w:r>
+      <w:r>
+        <w:br w:type="textWrapping"/>
+      </w:r>
+      <w:r>
+        <w:rPr>
+          <w:rStyle w:val="VerbatimChar"/>
+        </w:rPr>
+        <w:t xml:space="preserve">##  75.0400   0.9394</w:t>
+      </w:r>
+    </w:p>
+    <w:p>
+      <w:pPr>
+        <w:pStyle w:val="SourceCode"/>
+      </w:pPr>
+      <w:r>
+        <w:rPr>
+          <w:rStyle w:val="KeywordTok"/>
+        </w:rPr>
+        <w:t xml:space="preserve">mle.vonmises.bootstrap.ci</w:t>
+      </w:r>
+      <w:r>
+        <w:rPr>
+          <w:rStyle w:val="NormalTok"/>
+        </w:rPr>
+        <w:t xml:space="preserve">(af</w:t>
+      </w:r>
+      <w:r>
+        <w:rPr>
+          <w:rStyle w:val="DecValTok"/>
+        </w:rPr>
+        <w:t xml:space="preserve">-180</w:t>
+      </w:r>
+      <w:r>
+        <w:rPr>
+          <w:rStyle w:val="NormalTok"/>
+        </w:rPr>
         <w:t xml:space="preserve">)</w:t>
       </w:r>
     </w:p>
@@ -3026,73 +3187,6 @@
         <w:rPr>
           <w:rStyle w:val="VerbatimChar"/>
         </w:rPr>
-        <w:t xml:space="preserve">##        n     Min.  1st Qu.   Median     Mean  3rd Qu. </w:t>
-      </w:r>
-      <w:r>
-        <w:br w:type="textWrapping"/>
-      </w:r>
-      <w:r>
-        <w:rPr>
-          <w:rStyle w:val="VerbatimChar"/>
-        </w:rPr>
-        <w:t xml:space="preserve">## 355.0000 -80.8800   0.5427   4.5550  11.3900  24.9400 </w:t>
-      </w:r>
-      <w:r>
-        <w:br w:type="textWrapping"/>
-      </w:r>
-      <w:r>
-        <w:rPr>
-          <w:rStyle w:val="VerbatimChar"/>
-        </w:rPr>
-        <w:t xml:space="preserve">##     Max.      Rho </w:t>
-      </w:r>
-      <w:r>
-        <w:br w:type="textWrapping"/>
-      </w:r>
-      <w:r>
-        <w:rPr>
-          <w:rStyle w:val="VerbatimChar"/>
-        </w:rPr>
-        <w:t xml:space="preserve">##  75.0400   0.9394</w:t>
-      </w:r>
-    </w:p>
-    <w:p>
-      <w:pPr>
-        <w:pStyle w:val="SourceCode"/>
-      </w:pPr>
-      <w:r>
-        <w:rPr>
-          <w:rStyle w:val="KeywordTok"/>
-        </w:rPr>
-        <w:t xml:space="preserve">mle.vonmises.bootstrap.ci</w:t>
-      </w:r>
-      <w:r>
-        <w:rPr>
-          <w:rStyle w:val="NormalTok"/>
-        </w:rPr>
-        <w:t xml:space="preserve">(af</w:t>
-      </w:r>
-      <w:r>
-        <w:rPr>
-          <w:rStyle w:val="DecValTok"/>
-        </w:rPr>
-        <w:t xml:space="preserve">-180</w:t>
-      </w:r>
-      <w:r>
-        <w:rPr>
-          <w:rStyle w:val="NormalTok"/>
-        </w:rPr>
-        <w:t xml:space="preserve">)</w:t>
-      </w:r>
-    </w:p>
-    <w:p>
-      <w:pPr>
-        <w:pStyle w:val="SourceCode"/>
-      </w:pPr>
-      <w:r>
-        <w:rPr>
-          <w:rStyle w:val="VerbatimChar"/>
-        </w:rPr>
         <w:t xml:space="preserve">## Bootstrap Confidence Intervals for Mean Direction and Concentration </w:t>
       </w:r>
       <w:r>
@@ -3111,16 +3205,16 @@
         <w:rPr>
           <w:rStyle w:val="VerbatimChar"/>
         </w:rPr>
-        <w:t xml:space="preserve">## Mean Direction:            Low = 9.3   High = 13.6 </w:t>
-      </w:r>
-      <w:r>
-        <w:br w:type="textWrapping"/>
-      </w:r>
-      <w:r>
-        <w:rPr>
-          <w:rStyle w:val="VerbatimChar"/>
-        </w:rPr>
-        <w:t xml:space="preserve">## Concentration Parameter:   Low = 7.16   High = 10.37</w:t>
+        <w:t xml:space="preserve">## Mean Direction:            Low = 9.3   High = 13.36 </w:t>
+      </w:r>
+      <w:r>
+        <w:br w:type="textWrapping"/>
+      </w:r>
+      <w:r>
+        <w:rPr>
+          <w:rStyle w:val="VerbatimChar"/>
+        </w:rPr>
+        <w:t xml:space="preserve">## Concentration Parameter:   Low = 7.19   High = 10.31</w:t>
       </w:r>
     </w:p>
     <w:p>
@@ -3299,6 +3393,17 @@
         <w:rPr>
           <w:rStyle w:val="VerbatimChar"/>
         </w:rPr>
+        <w:t xml:space="preserve">## Warning: package 'circular' was built under R version 3.6.2</w:t>
+      </w:r>
+    </w:p>
+    <w:p>
+      <w:pPr>
+        <w:pStyle w:val="SourceCode"/>
+      </w:pPr>
+      <w:r>
+        <w:rPr>
+          <w:rStyle w:val="VerbatimChar"/>
+        </w:rPr>
         <w:t xml:space="preserve">## Package 'circular', 0.4-93 (2017-06-26). Type 'help(Circular)' for summary information. </w:t>
       </w:r>
       <w:r>
@@ -3618,6 +3723,17 @@
           <w:rStyle w:val="VerbatimChar"/>
         </w:rPr>
         <w:t xml:space="preserve">## </w:t>
+      </w:r>
+    </w:p>
+    <w:p>
+      <w:pPr>
+        <w:pStyle w:val="SourceCode"/>
+      </w:pPr>
+      <w:r>
+        <w:rPr>
+          <w:rStyle w:val="VerbatimChar"/>
+        </w:rPr>
+        <w:t xml:space="preserve">## Warning: package 'circular' was built under R version 3.6.2</w:t>
       </w:r>
     </w:p>
     <w:p>

</xml_diff>

<commit_message>
Breaking out strike interval data
Added code to break up strike interval data on each date by grouping strikes that occurred less than 10 seconds apart. Also fixed 2 duplicate events in the main dataframe (events3) that should have been removed previously.
</commit_message>
<xml_diff>
--- a/R_files/Limpet_force_meter_analysis.docx
+++ b/R_files/Limpet_force_meter_analysis.docx
@@ -435,79 +435,88 @@
         <w:rPr>
           <w:rStyle w:val="VerbatimChar"/>
         </w:rPr>
-        <w:t xml:space="preserve">##  [8] "Events_picker_output_20180213.csv"  </w:t>
-      </w:r>
-      <w:r>
-        <w:br w:type="textWrapping"/>
-      </w:r>
-      <w:r>
-        <w:rPr>
-          <w:rStyle w:val="VerbatimChar"/>
-        </w:rPr>
-        <w:t xml:space="preserve">##  [9] "ForceMeterData_Apr262016.csv"       </w:t>
-      </w:r>
-      <w:r>
-        <w:br w:type="textWrapping"/>
-      </w:r>
-      <w:r>
-        <w:rPr>
-          <w:rStyle w:val="VerbatimChar"/>
-        </w:rPr>
-        <w:t xml:space="preserve">## [10] "ForceMeterData_Dec142016.csv"       </w:t>
-      </w:r>
-      <w:r>
-        <w:br w:type="textWrapping"/>
-      </w:r>
-      <w:r>
-        <w:rPr>
-          <w:rStyle w:val="VerbatimChar"/>
-        </w:rPr>
-        <w:t xml:space="preserve">## [11] "ForceMeterData_Dec152016.csv"       </w:t>
-      </w:r>
-      <w:r>
-        <w:br w:type="textWrapping"/>
-      </w:r>
-      <w:r>
-        <w:rPr>
-          <w:rStyle w:val="VerbatimChar"/>
-        </w:rPr>
-        <w:t xml:space="preserve">## [12] "ForceMeterData_Jan52017.csv"        </w:t>
-      </w:r>
-      <w:r>
-        <w:br w:type="textWrapping"/>
-      </w:r>
-      <w:r>
-        <w:rPr>
-          <w:rStyle w:val="VerbatimChar"/>
-        </w:rPr>
-        <w:t xml:space="preserve">## [13] "ForceMeterData_Jan62017.csv"        </w:t>
-      </w:r>
-      <w:r>
-        <w:br w:type="textWrapping"/>
-      </w:r>
-      <w:r>
-        <w:rPr>
-          <w:rStyle w:val="VerbatimChar"/>
-        </w:rPr>
-        <w:t xml:space="preserve">## [14] "ForceMeterData_May182016.csv"       </w:t>
-      </w:r>
-      <w:r>
-        <w:br w:type="textWrapping"/>
-      </w:r>
-      <w:r>
-        <w:rPr>
-          <w:rStyle w:val="VerbatimChar"/>
-        </w:rPr>
-        <w:t xml:space="preserve">## [15] "ForceMeterData_May192016.csv"       </w:t>
-      </w:r>
-      <w:r>
-        <w:br w:type="textWrapping"/>
-      </w:r>
-      <w:r>
-        <w:rPr>
-          <w:rStyle w:val="VerbatimChar"/>
-        </w:rPr>
-        <w:t xml:space="preserve">## [16] "Pound_ForceData_Final.csv"</w:t>
+        <w:t xml:space="preserve">##  [8] "Events_classified_20200102.csv"     </w:t>
+      </w:r>
+      <w:r>
+        <w:br w:type="textWrapping"/>
+      </w:r>
+      <w:r>
+        <w:rPr>
+          <w:rStyle w:val="VerbatimChar"/>
+        </w:rPr>
+        <w:t xml:space="preserve">##  [9] "Events_picker_output_20180213.csv"  </w:t>
+      </w:r>
+      <w:r>
+        <w:br w:type="textWrapping"/>
+      </w:r>
+      <w:r>
+        <w:rPr>
+          <w:rStyle w:val="VerbatimChar"/>
+        </w:rPr>
+        <w:t xml:space="preserve">## [10] "ForceMeterData_Apr262016.csv"       </w:t>
+      </w:r>
+      <w:r>
+        <w:br w:type="textWrapping"/>
+      </w:r>
+      <w:r>
+        <w:rPr>
+          <w:rStyle w:val="VerbatimChar"/>
+        </w:rPr>
+        <w:t xml:space="preserve">## [11] "ForceMeterData_Dec142016.csv"       </w:t>
+      </w:r>
+      <w:r>
+        <w:br w:type="textWrapping"/>
+      </w:r>
+      <w:r>
+        <w:rPr>
+          <w:rStyle w:val="VerbatimChar"/>
+        </w:rPr>
+        <w:t xml:space="preserve">## [12] "ForceMeterData_Dec152016.csv"       </w:t>
+      </w:r>
+      <w:r>
+        <w:br w:type="textWrapping"/>
+      </w:r>
+      <w:r>
+        <w:rPr>
+          <w:rStyle w:val="VerbatimChar"/>
+        </w:rPr>
+        <w:t xml:space="preserve">## [13] "ForceMeterData_Jan52017.csv"        </w:t>
+      </w:r>
+      <w:r>
+        <w:br w:type="textWrapping"/>
+      </w:r>
+      <w:r>
+        <w:rPr>
+          <w:rStyle w:val="VerbatimChar"/>
+        </w:rPr>
+        <w:t xml:space="preserve">## [14] "ForceMeterData_Jan62017.csv"        </w:t>
+      </w:r>
+      <w:r>
+        <w:br w:type="textWrapping"/>
+      </w:r>
+      <w:r>
+        <w:rPr>
+          <w:rStyle w:val="VerbatimChar"/>
+        </w:rPr>
+        <w:t xml:space="preserve">## [15] "ForceMeterData_May182016.csv"       </w:t>
+      </w:r>
+      <w:r>
+        <w:br w:type="textWrapping"/>
+      </w:r>
+      <w:r>
+        <w:rPr>
+          <w:rStyle w:val="VerbatimChar"/>
+        </w:rPr>
+        <w:t xml:space="preserve">## [16] "ForceMeterData_May192016.csv"       </w:t>
+      </w:r>
+      <w:r>
+        <w:br w:type="textWrapping"/>
+      </w:r>
+      <w:r>
+        <w:rPr>
+          <w:rStyle w:val="VerbatimChar"/>
+        </w:rPr>
+        <w:t xml:space="preserve">## [17] "Pound_ForceData_Final.csv"</w:t>
       </w:r>
     </w:p>
     <w:p>
@@ -1233,7 +1242,7 @@
       <w:pPr>
         <w:pStyle w:val="Heading1"/>
       </w:pPr>
-      <w:bookmarkStart w:id="28" w:name="classifying-peaks-vs.pushes"/>
+      <w:bookmarkStart w:id="28" w:name="classifying-peaks-vs.-pushes"/>
       <w:r>
         <w:t xml:space="preserve">Classifying peaks vs. pushes</w:t>
       </w:r>
@@ -1661,16 +1670,16 @@
         <w:rPr>
           <w:rStyle w:val="VerbatimChar"/>
         </w:rPr>
-        <w:t xml:space="preserve">## Peck 37.36 2.01 6.84 6.99   4.39 218</w:t>
-      </w:r>
-      <w:r>
-        <w:br w:type="textWrapping"/>
-      </w:r>
-      <w:r>
-        <w:rPr>
-          <w:rStyle w:val="VerbatimChar"/>
-        </w:rPr>
-        <w:t xml:space="preserve">## Push 31.89 2.03 7.80 5.95   6.06 137</w:t>
+        <w:t xml:space="preserve">## Peck 37.36 2.01 6.86 7.00   4.41 217</w:t>
+      </w:r>
+      <w:r>
+        <w:br w:type="textWrapping"/>
+      </w:r>
+      <w:r>
+        <w:rPr>
+          <w:rStyle w:val="VerbatimChar"/>
+        </w:rPr>
+        <w:t xml:space="preserve">## Push 31.89 2.03 7.79 5.97   6.04 136</w:t>
       </w:r>
     </w:p>
     <w:p>
@@ -1772,7 +1781,7 @@
         <w:rPr>
           <w:rStyle w:val="VerbatimChar"/>
         </w:rPr>
-        <w:t xml:space="preserve">## [1] 0.1147</w:t>
+        <w:t xml:space="preserve">## [1] 0.1152</w:t>
       </w:r>
     </w:p>
     <w:p>
@@ -1803,7 +1812,7 @@
         <w:rPr>
           <w:rStyle w:val="VerbatimChar"/>
         </w:rPr>
-        <w:t xml:space="preserve">## [1] 0.1314</w:t>
+        <w:t xml:space="preserve">## [1] 0.1324</w:t>
       </w:r>
     </w:p>
     <w:p>
@@ -2129,7 +2138,7 @@
         <w:t xml:space="preserve"> </w:t>
       </w:r>
       <w:r>
-        <w:t xml:space="preserve">strikes, for all events spaced less than 10 seconds apart.</w:t>
+        <w:t xml:space="preserve">strikes (less than 10 seconds apart), on each sampling date.</w:t>
       </w:r>
     </w:p>
     <w:tbl>
@@ -2137,7 +2146,7 @@
         <w:tblStyle w:val="Table"/>
         <w:tblW w:type="pct" w:w="0.0"/>
         <w:tblLook w:firstRow="1"/>
-        <w:tblCaption w:val="Median and mean interval (milliseconds) between strikes, for all events spaced less than 10 seconds apart."/>
+        <w:tblCaption w:val="Median and mean interval (milliseconds) between strikes (less than 10 seconds apart), on each sampling date."/>
       </w:tblPr>
       <w:tblGrid/>
       <w:tr>
@@ -2243,18 +2252,18 @@
               <w:jc w:val="right"/>
             </w:pPr>
             <w:r>
-              <w:t xml:space="preserve">280.6569</w:t>
-            </w:r>
-          </w:p>
-        </w:tc>
-        <w:tc>
-          <w:p>
-            <w:pPr>
-              <w:pStyle w:val="Compact"/>
-              <w:jc w:val="right"/>
-            </w:pPr>
-            <w:r>
-              <w:t xml:space="preserve">102</w:t>
+              <w:t xml:space="preserve">286.2700</w:t>
+            </w:r>
+          </w:p>
+        </w:tc>
+        <w:tc>
+          <w:p>
+            <w:pPr>
+              <w:pStyle w:val="Compact"/>
+              <w:jc w:val="right"/>
+            </w:pPr>
+            <w:r>
+              <w:t xml:space="preserve">100</w:t>
             </w:r>
           </w:p>
         </w:tc>
@@ -2492,6 +2501,1442 @@
     </w:tbl>
     <w:p>
       <w:pPr>
+        <w:pStyle w:val="TableCaption"/>
+      </w:pPr>
+      <w:r>
+        <w:t xml:space="preserve">Median and mean interval (milliseconds) between</w:t>
+      </w:r>
+      <w:r>
+        <w:t xml:space="preserve"> </w:t>
+      </w:r>
+      <w:r>
+        <w:t xml:space="preserve">strikes, for all events spaced less than 10 seconds apart. Each event is defined</w:t>
+      </w:r>
+      <w:r>
+        <w:t xml:space="preserve"> </w:t>
+      </w:r>
+      <w:r>
+        <w:t xml:space="preserve">as a series of strikes that occured no more than 10 seconds apart. The number</w:t>
+      </w:r>
+      <w:r>
+        <w:t xml:space="preserve"> </w:t>
+      </w:r>
+      <w:r>
+        <w:t xml:space="preserve">of strikes in each attack is given, along with the attack number identifier.</w:t>
+      </w:r>
+    </w:p>
+    <w:tbl>
+      <w:tblPr>
+        <w:tblStyle w:val="Table"/>
+        <w:tblW w:type="pct" w:w="0.0"/>
+        <w:tblLook w:firstRow="1"/>
+        <w:tblCaption w:val="Median and mean interval (milliseconds) between strikes, for all events spaced less than 10 seconds apart. Each event is defined as a series of strikes that occured no more than 10 seconds apart. The number of strikes in each attack is given, along with the attack number identifier."/>
+      </w:tblPr>
+      <w:tblGrid/>
+      <w:tr>
+        <w:trPr>
+          <w:cnfStyle w:firstRow="1"/>
+        </w:trPr>
+        <w:tc>
+          <w:tcPr>
+            <w:tcBorders>
+              <w:bottom w:val="single"/>
+            </w:tcBorders>
+            <w:vAlign w:val="bottom"/>
+          </w:tcPr>
+          <w:p>
+            <w:pPr>
+              <w:pStyle w:val="Compact"/>
+              <w:jc w:val="left"/>
+            </w:pPr>
+            <w:r>
+              <w:t xml:space="preserve">Date</w:t>
+            </w:r>
+          </w:p>
+        </w:tc>
+        <w:tc>
+          <w:tcPr>
+            <w:tcBorders>
+              <w:bottom w:val="single"/>
+            </w:tcBorders>
+            <w:vAlign w:val="bottom"/>
+          </w:tcPr>
+          <w:p>
+            <w:pPr>
+              <w:pStyle w:val="Compact"/>
+              <w:jc w:val="right"/>
+            </w:pPr>
+            <w:r>
+              <w:t xml:space="preserve">Median.msec</w:t>
+            </w:r>
+          </w:p>
+        </w:tc>
+        <w:tc>
+          <w:tcPr>
+            <w:tcBorders>
+              <w:bottom w:val="single"/>
+            </w:tcBorders>
+            <w:vAlign w:val="bottom"/>
+          </w:tcPr>
+          <w:p>
+            <w:pPr>
+              <w:pStyle w:val="Compact"/>
+              <w:jc w:val="right"/>
+            </w:pPr>
+            <w:r>
+              <w:t xml:space="preserve">Mean.msec</w:t>
+            </w:r>
+          </w:p>
+        </w:tc>
+        <w:tc>
+          <w:tcPr>
+            <w:tcBorders>
+              <w:bottom w:val="single"/>
+            </w:tcBorders>
+            <w:vAlign w:val="bottom"/>
+          </w:tcPr>
+          <w:p>
+            <w:pPr>
+              <w:pStyle w:val="Compact"/>
+              <w:jc w:val="right"/>
+            </w:pPr>
+            <w:r>
+              <w:t xml:space="preserve">SampleSize</w:t>
+            </w:r>
+          </w:p>
+        </w:tc>
+        <w:tc>
+          <w:tcPr>
+            <w:tcBorders>
+              <w:bottom w:val="single"/>
+            </w:tcBorders>
+            <w:vAlign w:val="bottom"/>
+          </w:tcPr>
+          <w:p>
+            <w:pPr>
+              <w:pStyle w:val="Compact"/>
+              <w:jc w:val="right"/>
+            </w:pPr>
+            <w:r>
+              <w:t xml:space="preserve">Attack</w:t>
+            </w:r>
+          </w:p>
+        </w:tc>
+      </w:tr>
+      <w:tr>
+        <w:tc>
+          <w:p>
+            <w:pPr>
+              <w:pStyle w:val="Compact"/>
+              <w:jc w:val="left"/>
+            </w:pPr>
+            <w:r>
+              <w:t xml:space="preserve">2016-12-14</w:t>
+            </w:r>
+          </w:p>
+        </w:tc>
+        <w:tc>
+          <w:p>
+            <w:pPr>
+              <w:pStyle w:val="Compact"/>
+              <w:jc w:val="right"/>
+            </w:pPr>
+            <w:r>
+              <w:t xml:space="preserve">120</w:t>
+            </w:r>
+          </w:p>
+        </w:tc>
+        <w:tc>
+          <w:p>
+            <w:pPr>
+              <w:pStyle w:val="Compact"/>
+              <w:jc w:val="right"/>
+            </w:pPr>
+            <w:r>
+              <w:t xml:space="preserve">331.1356</w:t>
+            </w:r>
+          </w:p>
+        </w:tc>
+        <w:tc>
+          <w:p>
+            <w:pPr>
+              <w:pStyle w:val="Compact"/>
+              <w:jc w:val="right"/>
+            </w:pPr>
+            <w:r>
+              <w:t xml:space="preserve">59</w:t>
+            </w:r>
+          </w:p>
+        </w:tc>
+        <w:tc>
+          <w:p>
+            <w:pPr>
+              <w:pStyle w:val="Compact"/>
+              <w:jc w:val="right"/>
+            </w:pPr>
+            <w:r>
+              <w:t xml:space="preserve">1</w:t>
+            </w:r>
+          </w:p>
+        </w:tc>
+      </w:tr>
+      <w:tr>
+        <w:tc>
+          <w:p>
+            <w:pPr>
+              <w:pStyle w:val="Compact"/>
+              <w:jc w:val="left"/>
+            </w:pPr>
+            <w:r>
+              <w:t xml:space="preserve">2016-12-14</w:t>
+            </w:r>
+          </w:p>
+        </w:tc>
+        <w:tc>
+          <w:p>
+            <w:pPr>
+              <w:pStyle w:val="Compact"/>
+              <w:jc w:val="right"/>
+            </w:pPr>
+            <w:r>
+              <w:t xml:space="preserve">100</w:t>
+            </w:r>
+          </w:p>
+        </w:tc>
+        <w:tc>
+          <w:p>
+            <w:pPr>
+              <w:pStyle w:val="Compact"/>
+              <w:jc w:val="right"/>
+            </w:pPr>
+            <w:r>
+              <w:t xml:space="preserve">242.4000</w:t>
+            </w:r>
+          </w:p>
+        </w:tc>
+        <w:tc>
+          <w:p>
+            <w:pPr>
+              <w:pStyle w:val="Compact"/>
+              <w:jc w:val="right"/>
+            </w:pPr>
+            <w:r>
+              <w:t xml:space="preserve">25</w:t>
+            </w:r>
+          </w:p>
+        </w:tc>
+        <w:tc>
+          <w:p>
+            <w:pPr>
+              <w:pStyle w:val="Compact"/>
+              <w:jc w:val="right"/>
+            </w:pPr>
+            <w:r>
+              <w:t xml:space="preserve">2</w:t>
+            </w:r>
+          </w:p>
+        </w:tc>
+      </w:tr>
+      <w:tr>
+        <w:tc>
+          <w:p>
+            <w:pPr>
+              <w:pStyle w:val="Compact"/>
+              <w:jc w:val="left"/>
+            </w:pPr>
+            <w:r>
+              <w:t xml:space="preserve">2016-12-14</w:t>
+            </w:r>
+          </w:p>
+        </w:tc>
+        <w:tc>
+          <w:p>
+            <w:pPr>
+              <w:pStyle w:val="Compact"/>
+              <w:jc w:val="right"/>
+            </w:pPr>
+            <w:r>
+              <w:t xml:space="preserve">105</w:t>
+            </w:r>
+          </w:p>
+        </w:tc>
+        <w:tc>
+          <w:p>
+            <w:pPr>
+              <w:pStyle w:val="Compact"/>
+              <w:jc w:val="right"/>
+            </w:pPr>
+            <w:r>
+              <w:t xml:space="preserve">189.3750</w:t>
+            </w:r>
+          </w:p>
+        </w:tc>
+        <w:tc>
+          <w:p>
+            <w:pPr>
+              <w:pStyle w:val="Compact"/>
+              <w:jc w:val="right"/>
+            </w:pPr>
+            <w:r>
+              <w:t xml:space="preserve">16</w:t>
+            </w:r>
+          </w:p>
+        </w:tc>
+        <w:tc>
+          <w:p>
+            <w:pPr>
+              <w:pStyle w:val="Compact"/>
+              <w:jc w:val="right"/>
+            </w:pPr>
+            <w:r>
+              <w:t xml:space="preserve">3</w:t>
+            </w:r>
+          </w:p>
+        </w:tc>
+      </w:tr>
+      <w:tr>
+        <w:tc>
+          <w:p>
+            <w:pPr>
+              <w:pStyle w:val="Compact"/>
+              <w:jc w:val="left"/>
+            </w:pPr>
+            <w:r>
+              <w:t xml:space="preserve">2016-12-15</w:t>
+            </w:r>
+          </w:p>
+        </w:tc>
+        <w:tc>
+          <w:p>
+            <w:pPr>
+              <w:pStyle w:val="Compact"/>
+              <w:jc w:val="right"/>
+            </w:pPr>
+            <w:r>
+              <w:t xml:space="preserve">190</w:t>
+            </w:r>
+          </w:p>
+        </w:tc>
+        <w:tc>
+          <w:p>
+            <w:pPr>
+              <w:pStyle w:val="Compact"/>
+              <w:jc w:val="right"/>
+            </w:pPr>
+            <w:r>
+              <w:t xml:space="preserve">3361.5000</w:t>
+            </w:r>
+          </w:p>
+        </w:tc>
+        <w:tc>
+          <w:p>
+            <w:pPr>
+              <w:pStyle w:val="Compact"/>
+              <w:jc w:val="right"/>
+            </w:pPr>
+            <w:r>
+              <w:t xml:space="preserve">8</w:t>
+            </w:r>
+          </w:p>
+        </w:tc>
+        <w:tc>
+          <w:p>
+            <w:pPr>
+              <w:pStyle w:val="Compact"/>
+              <w:jc w:val="right"/>
+            </w:pPr>
+            <w:r>
+              <w:t xml:space="preserve">4</w:t>
+            </w:r>
+          </w:p>
+        </w:tc>
+      </w:tr>
+      <w:tr>
+        <w:tc>
+          <w:p>
+            <w:pPr>
+              <w:pStyle w:val="Compact"/>
+              <w:jc w:val="left"/>
+            </w:pPr>
+            <w:r>
+              <w:t xml:space="preserve">2016-12-15</w:t>
+            </w:r>
+          </w:p>
+        </w:tc>
+        <w:tc>
+          <w:p>
+            <w:pPr>
+              <w:pStyle w:val="Compact"/>
+              <w:jc w:val="right"/>
+            </w:pPr>
+            <w:r>
+              <w:t xml:space="preserve">120</w:t>
+            </w:r>
+          </w:p>
+        </w:tc>
+        <w:tc>
+          <w:p>
+            <w:pPr>
+              <w:pStyle w:val="Compact"/>
+              <w:jc w:val="right"/>
+            </w:pPr>
+            <w:r>
+              <w:t xml:space="preserve">120.0000</w:t>
+            </w:r>
+          </w:p>
+        </w:tc>
+        <w:tc>
+          <w:p>
+            <w:pPr>
+              <w:pStyle w:val="Compact"/>
+              <w:jc w:val="right"/>
+            </w:pPr>
+            <w:r>
+              <w:t xml:space="preserve">2</w:t>
+            </w:r>
+          </w:p>
+        </w:tc>
+        <w:tc>
+          <w:p>
+            <w:pPr>
+              <w:pStyle w:val="Compact"/>
+              <w:jc w:val="right"/>
+            </w:pPr>
+            <w:r>
+              <w:t xml:space="preserve">5</w:t>
+            </w:r>
+          </w:p>
+        </w:tc>
+      </w:tr>
+      <w:tr>
+        <w:tc>
+          <w:p>
+            <w:pPr>
+              <w:pStyle w:val="Compact"/>
+              <w:jc w:val="left"/>
+            </w:pPr>
+            <w:r>
+              <w:t xml:space="preserve">2016-12-15</w:t>
+            </w:r>
+          </w:p>
+        </w:tc>
+        <w:tc>
+          <w:p>
+            <w:pPr>
+              <w:pStyle w:val="Compact"/>
+              <w:jc w:val="right"/>
+            </w:pPr>
+            <w:r>
+              <w:t xml:space="preserve">390</w:t>
+            </w:r>
+          </w:p>
+        </w:tc>
+        <w:tc>
+          <w:p>
+            <w:pPr>
+              <w:pStyle w:val="Compact"/>
+              <w:jc w:val="right"/>
+            </w:pPr>
+            <w:r>
+              <w:t xml:space="preserve">720.0000</w:t>
+            </w:r>
+          </w:p>
+        </w:tc>
+        <w:tc>
+          <w:p>
+            <w:pPr>
+              <w:pStyle w:val="Compact"/>
+              <w:jc w:val="right"/>
+            </w:pPr>
+            <w:r>
+              <w:t xml:space="preserve">8</w:t>
+            </w:r>
+          </w:p>
+        </w:tc>
+        <w:tc>
+          <w:p>
+            <w:pPr>
+              <w:pStyle w:val="Compact"/>
+              <w:jc w:val="right"/>
+            </w:pPr>
+            <w:r>
+              <w:t xml:space="preserve">6</w:t>
+            </w:r>
+          </w:p>
+        </w:tc>
+      </w:tr>
+      <w:tr>
+        <w:tc>
+          <w:p>
+            <w:pPr>
+              <w:pStyle w:val="Compact"/>
+              <w:jc w:val="left"/>
+            </w:pPr>
+            <w:r>
+              <w:t xml:space="preserve">2016-12-15</w:t>
+            </w:r>
+          </w:p>
+        </w:tc>
+        <w:tc>
+          <w:p>
+            <w:pPr>
+              <w:pStyle w:val="Compact"/>
+              <w:jc w:val="right"/>
+            </w:pPr>
+            <w:r>
+              <w:t xml:space="preserve">125</w:t>
+            </w:r>
+          </w:p>
+        </w:tc>
+        <w:tc>
+          <w:p>
+            <w:pPr>
+              <w:pStyle w:val="Compact"/>
+              <w:jc w:val="right"/>
+            </w:pPr>
+            <w:r>
+              <w:t xml:space="preserve">142.5000</w:t>
+            </w:r>
+          </w:p>
+        </w:tc>
+        <w:tc>
+          <w:p>
+            <w:pPr>
+              <w:pStyle w:val="Compact"/>
+              <w:jc w:val="right"/>
+            </w:pPr>
+            <w:r>
+              <w:t xml:space="preserve">4</w:t>
+            </w:r>
+          </w:p>
+        </w:tc>
+        <w:tc>
+          <w:p>
+            <w:pPr>
+              <w:pStyle w:val="Compact"/>
+              <w:jc w:val="right"/>
+            </w:pPr>
+            <w:r>
+              <w:t xml:space="preserve">7</w:t>
+            </w:r>
+          </w:p>
+        </w:tc>
+      </w:tr>
+      <w:tr>
+        <w:tc>
+          <w:p>
+            <w:pPr>
+              <w:pStyle w:val="Compact"/>
+              <w:jc w:val="left"/>
+            </w:pPr>
+            <w:r>
+              <w:t xml:space="preserve">2016-12-15</w:t>
+            </w:r>
+          </w:p>
+        </w:tc>
+        <w:tc>
+          <w:p>
+            <w:pPr>
+              <w:pStyle w:val="Compact"/>
+              <w:jc w:val="right"/>
+            </w:pPr>
+            <w:r>
+              <w:t xml:space="preserve">275</w:t>
+            </w:r>
+          </w:p>
+        </w:tc>
+        <w:tc>
+          <w:p>
+            <w:pPr>
+              <w:pStyle w:val="Compact"/>
+              <w:jc w:val="right"/>
+            </w:pPr>
+            <w:r>
+              <w:t xml:space="preserve">430.0000</w:t>
+            </w:r>
+          </w:p>
+        </w:tc>
+        <w:tc>
+          <w:p>
+            <w:pPr>
+              <w:pStyle w:val="Compact"/>
+              <w:jc w:val="right"/>
+            </w:pPr>
+            <w:r>
+              <w:t xml:space="preserve">10</w:t>
+            </w:r>
+          </w:p>
+        </w:tc>
+        <w:tc>
+          <w:p>
+            <w:pPr>
+              <w:pStyle w:val="Compact"/>
+              <w:jc w:val="right"/>
+            </w:pPr>
+            <w:r>
+              <w:t xml:space="preserve">8</w:t>
+            </w:r>
+          </w:p>
+        </w:tc>
+      </w:tr>
+      <w:tr>
+        <w:tc>
+          <w:p>
+            <w:pPr>
+              <w:pStyle w:val="Compact"/>
+              <w:jc w:val="left"/>
+            </w:pPr>
+            <w:r>
+              <w:t xml:space="preserve">2016-05-18</w:t>
+            </w:r>
+          </w:p>
+        </w:tc>
+        <w:tc>
+          <w:p>
+            <w:pPr>
+              <w:pStyle w:val="Compact"/>
+              <w:jc w:val="right"/>
+            </w:pPr>
+            <w:r>
+              <w:t xml:space="preserve">145</w:t>
+            </w:r>
+          </w:p>
+        </w:tc>
+        <w:tc>
+          <w:p>
+            <w:pPr>
+              <w:pStyle w:val="Compact"/>
+              <w:jc w:val="right"/>
+            </w:pPr>
+            <w:r>
+              <w:t xml:space="preserve">145.0000</w:t>
+            </w:r>
+          </w:p>
+        </w:tc>
+        <w:tc>
+          <w:p>
+            <w:pPr>
+              <w:pStyle w:val="Compact"/>
+              <w:jc w:val="right"/>
+            </w:pPr>
+            <w:r>
+              <w:t xml:space="preserve">2</w:t>
+            </w:r>
+          </w:p>
+        </w:tc>
+        <w:tc>
+          <w:p>
+            <w:pPr>
+              <w:pStyle w:val="Compact"/>
+              <w:jc w:val="right"/>
+            </w:pPr>
+            <w:r>
+              <w:t xml:space="preserve">9</w:t>
+            </w:r>
+          </w:p>
+        </w:tc>
+      </w:tr>
+      <w:tr>
+        <w:tc>
+          <w:p>
+            <w:pPr>
+              <w:pStyle w:val="Compact"/>
+              <w:jc w:val="left"/>
+            </w:pPr>
+            <w:r>
+              <w:t xml:space="preserve">2016-05-18</w:t>
+            </w:r>
+          </w:p>
+        </w:tc>
+        <w:tc>
+          <w:p>
+            <w:pPr>
+              <w:pStyle w:val="Compact"/>
+              <w:jc w:val="right"/>
+            </w:pPr>
+            <w:r>
+              <w:t xml:space="preserve">385</w:t>
+            </w:r>
+          </w:p>
+        </w:tc>
+        <w:tc>
+          <w:p>
+            <w:pPr>
+              <w:pStyle w:val="Compact"/>
+              <w:jc w:val="right"/>
+            </w:pPr>
+            <w:r>
+              <w:t xml:space="preserve">1511.0000</w:t>
+            </w:r>
+          </w:p>
+        </w:tc>
+        <w:tc>
+          <w:p>
+            <w:pPr>
+              <w:pStyle w:val="Compact"/>
+              <w:jc w:val="right"/>
+            </w:pPr>
+            <w:r>
+              <w:t xml:space="preserve">4</w:t>
+            </w:r>
+          </w:p>
+        </w:tc>
+        <w:tc>
+          <w:p>
+            <w:pPr>
+              <w:pStyle w:val="Compact"/>
+              <w:jc w:val="right"/>
+            </w:pPr>
+            <w:r>
+              <w:t xml:space="preserve">10</w:t>
+            </w:r>
+          </w:p>
+        </w:tc>
+      </w:tr>
+      <w:tr>
+        <w:tc>
+          <w:p>
+            <w:pPr>
+              <w:pStyle w:val="Compact"/>
+              <w:jc w:val="left"/>
+            </w:pPr>
+            <w:r>
+              <w:t xml:space="preserve">2016-05-18</w:t>
+            </w:r>
+          </w:p>
+        </w:tc>
+        <w:tc>
+          <w:p>
+            <w:pPr>
+              <w:pStyle w:val="Compact"/>
+              <w:jc w:val="right"/>
+            </w:pPr>
+            <w:r>
+              <w:t xml:space="preserve">90</w:t>
+            </w:r>
+          </w:p>
+        </w:tc>
+        <w:tc>
+          <w:p>
+            <w:pPr>
+              <w:pStyle w:val="Compact"/>
+              <w:jc w:val="right"/>
+            </w:pPr>
+            <w:r>
+              <w:t xml:space="preserve">133.3333</w:t>
+            </w:r>
+          </w:p>
+        </w:tc>
+        <w:tc>
+          <w:p>
+            <w:pPr>
+              <w:pStyle w:val="Compact"/>
+              <w:jc w:val="right"/>
+            </w:pPr>
+            <w:r>
+              <w:t xml:space="preserve">3</w:t>
+            </w:r>
+          </w:p>
+        </w:tc>
+        <w:tc>
+          <w:p>
+            <w:pPr>
+              <w:pStyle w:val="Compact"/>
+              <w:jc w:val="right"/>
+            </w:pPr>
+            <w:r>
+              <w:t xml:space="preserve">11</w:t>
+            </w:r>
+          </w:p>
+        </w:tc>
+      </w:tr>
+      <w:tr>
+        <w:tc>
+          <w:p>
+            <w:pPr>
+              <w:pStyle w:val="Compact"/>
+              <w:jc w:val="left"/>
+            </w:pPr>
+            <w:r>
+              <w:t xml:space="preserve">2016-05-18</w:t>
+            </w:r>
+          </w:p>
+        </w:tc>
+        <w:tc>
+          <w:p>
+            <w:pPr>
+              <w:pStyle w:val="Compact"/>
+              <w:jc w:val="right"/>
+            </w:pPr>
+            <w:r>
+              <w:t xml:space="preserve">100</w:t>
+            </w:r>
+          </w:p>
+        </w:tc>
+        <w:tc>
+          <w:p>
+            <w:pPr>
+              <w:pStyle w:val="Compact"/>
+              <w:jc w:val="right"/>
+            </w:pPr>
+            <w:r>
+              <w:t xml:space="preserve">502.6000</w:t>
+            </w:r>
+          </w:p>
+        </w:tc>
+        <w:tc>
+          <w:p>
+            <w:pPr>
+              <w:pStyle w:val="Compact"/>
+              <w:jc w:val="right"/>
+            </w:pPr>
+            <w:r>
+              <w:t xml:space="preserve">5</w:t>
+            </w:r>
+          </w:p>
+        </w:tc>
+        <w:tc>
+          <w:p>
+            <w:pPr>
+              <w:pStyle w:val="Compact"/>
+              <w:jc w:val="right"/>
+            </w:pPr>
+            <w:r>
+              <w:t xml:space="preserve">12</w:t>
+            </w:r>
+          </w:p>
+        </w:tc>
+      </w:tr>
+      <w:tr>
+        <w:tc>
+          <w:p>
+            <w:pPr>
+              <w:pStyle w:val="Compact"/>
+              <w:jc w:val="left"/>
+            </w:pPr>
+            <w:r>
+              <w:t xml:space="preserve">2016-05-18</w:t>
+            </w:r>
+          </w:p>
+        </w:tc>
+        <w:tc>
+          <w:p>
+            <w:pPr>
+              <w:pStyle w:val="Compact"/>
+              <w:jc w:val="right"/>
+            </w:pPr>
+            <w:r>
+              <w:t xml:space="preserve">235</w:t>
+            </w:r>
+          </w:p>
+        </w:tc>
+        <w:tc>
+          <w:p>
+            <w:pPr>
+              <w:pStyle w:val="Compact"/>
+              <w:jc w:val="right"/>
+            </w:pPr>
+            <w:r>
+              <w:t xml:space="preserve">235.0000</w:t>
+            </w:r>
+          </w:p>
+        </w:tc>
+        <w:tc>
+          <w:p>
+            <w:pPr>
+              <w:pStyle w:val="Compact"/>
+              <w:jc w:val="right"/>
+            </w:pPr>
+            <w:r>
+              <w:t xml:space="preserve">2</w:t>
+            </w:r>
+          </w:p>
+        </w:tc>
+        <w:tc>
+          <w:p>
+            <w:pPr>
+              <w:pStyle w:val="Compact"/>
+              <w:jc w:val="right"/>
+            </w:pPr>
+            <w:r>
+              <w:t xml:space="preserve">13</w:t>
+            </w:r>
+          </w:p>
+        </w:tc>
+      </w:tr>
+      <w:tr>
+        <w:tc>
+          <w:p>
+            <w:pPr>
+              <w:pStyle w:val="Compact"/>
+              <w:jc w:val="left"/>
+            </w:pPr>
+            <w:r>
+              <w:t xml:space="preserve">2016-05-18</w:t>
+            </w:r>
+          </w:p>
+        </w:tc>
+        <w:tc>
+          <w:p>
+            <w:pPr>
+              <w:pStyle w:val="Compact"/>
+              <w:jc w:val="right"/>
+            </w:pPr>
+            <w:r>
+              <w:t xml:space="preserve">90</w:t>
+            </w:r>
+          </w:p>
+        </w:tc>
+        <w:tc>
+          <w:p>
+            <w:pPr>
+              <w:pStyle w:val="Compact"/>
+              <w:jc w:val="right"/>
+            </w:pPr>
+            <w:r>
+              <w:t xml:space="preserve">90.0000</w:t>
+            </w:r>
+          </w:p>
+        </w:tc>
+        <w:tc>
+          <w:p>
+            <w:pPr>
+              <w:pStyle w:val="Compact"/>
+              <w:jc w:val="right"/>
+            </w:pPr>
+            <w:r>
+              <w:t xml:space="preserve">5</w:t>
+            </w:r>
+          </w:p>
+        </w:tc>
+        <w:tc>
+          <w:p>
+            <w:pPr>
+              <w:pStyle w:val="Compact"/>
+              <w:jc w:val="right"/>
+            </w:pPr>
+            <w:r>
+              <w:t xml:space="preserve">14</w:t>
+            </w:r>
+          </w:p>
+        </w:tc>
+      </w:tr>
+      <w:tr>
+        <w:tc>
+          <w:p>
+            <w:pPr>
+              <w:pStyle w:val="Compact"/>
+              <w:jc w:val="left"/>
+            </w:pPr>
+            <w:r>
+              <w:t xml:space="preserve">2016-05-19</w:t>
+            </w:r>
+          </w:p>
+        </w:tc>
+        <w:tc>
+          <w:p>
+            <w:pPr>
+              <w:pStyle w:val="Compact"/>
+              <w:jc w:val="right"/>
+            </w:pPr>
+            <w:r>
+              <w:t xml:space="preserve">110</w:t>
+            </w:r>
+          </w:p>
+        </w:tc>
+        <w:tc>
+          <w:p>
+            <w:pPr>
+              <w:pStyle w:val="Compact"/>
+              <w:jc w:val="right"/>
+            </w:pPr>
+            <w:r>
+              <w:t xml:space="preserve">521.2667</w:t>
+            </w:r>
+          </w:p>
+        </w:tc>
+        <w:tc>
+          <w:p>
+            <w:pPr>
+              <w:pStyle w:val="Compact"/>
+              <w:jc w:val="right"/>
+            </w:pPr>
+            <w:r>
+              <w:t xml:space="preserve">60</w:t>
+            </w:r>
+          </w:p>
+        </w:tc>
+        <w:tc>
+          <w:p>
+            <w:pPr>
+              <w:pStyle w:val="Compact"/>
+              <w:jc w:val="right"/>
+            </w:pPr>
+            <w:r>
+              <w:t xml:space="preserve">15</w:t>
+            </w:r>
+          </w:p>
+        </w:tc>
+      </w:tr>
+      <w:tr>
+        <w:tc>
+          <w:p>
+            <w:pPr>
+              <w:pStyle w:val="Compact"/>
+              <w:jc w:val="left"/>
+            </w:pPr>
+            <w:r>
+              <w:t xml:space="preserve">2016-05-19</w:t>
+            </w:r>
+          </w:p>
+        </w:tc>
+        <w:tc>
+          <w:p>
+            <w:pPr>
+              <w:pStyle w:val="Compact"/>
+              <w:jc w:val="right"/>
+            </w:pPr>
+            <w:r>
+              <w:t xml:space="preserve">100</w:t>
+            </w:r>
+          </w:p>
+        </w:tc>
+        <w:tc>
+          <w:p>
+            <w:pPr>
+              <w:pStyle w:val="Compact"/>
+              <w:jc w:val="right"/>
+            </w:pPr>
+            <w:r>
+              <w:t xml:space="preserve">100.0000</w:t>
+            </w:r>
+          </w:p>
+        </w:tc>
+        <w:tc>
+          <w:p>
+            <w:pPr>
+              <w:pStyle w:val="Compact"/>
+              <w:jc w:val="right"/>
+            </w:pPr>
+            <w:r>
+              <w:t xml:space="preserve">2</w:t>
+            </w:r>
+          </w:p>
+        </w:tc>
+        <w:tc>
+          <w:p>
+            <w:pPr>
+              <w:pStyle w:val="Compact"/>
+              <w:jc w:val="right"/>
+            </w:pPr>
+            <w:r>
+              <w:t xml:space="preserve">16</w:t>
+            </w:r>
+          </w:p>
+        </w:tc>
+      </w:tr>
+      <w:tr>
+        <w:tc>
+          <w:p>
+            <w:pPr>
+              <w:pStyle w:val="Compact"/>
+              <w:jc w:val="left"/>
+            </w:pPr>
+            <w:r>
+              <w:t xml:space="preserve">2016-05-19</w:t>
+            </w:r>
+          </w:p>
+        </w:tc>
+        <w:tc>
+          <w:p>
+            <w:pPr>
+              <w:pStyle w:val="Compact"/>
+              <w:jc w:val="right"/>
+            </w:pPr>
+            <w:r>
+              <w:t xml:space="preserve">110</w:t>
+            </w:r>
+          </w:p>
+        </w:tc>
+        <w:tc>
+          <w:p>
+            <w:pPr>
+              <w:pStyle w:val="Compact"/>
+              <w:jc w:val="right"/>
+            </w:pPr>
+            <w:r>
+              <w:t xml:space="preserve">379.6400</w:t>
+            </w:r>
+          </w:p>
+        </w:tc>
+        <w:tc>
+          <w:p>
+            <w:pPr>
+              <w:pStyle w:val="Compact"/>
+              <w:jc w:val="right"/>
+            </w:pPr>
+            <w:r>
+              <w:t xml:space="preserve">25</w:t>
+            </w:r>
+          </w:p>
+        </w:tc>
+        <w:tc>
+          <w:p>
+            <w:pPr>
+              <w:pStyle w:val="Compact"/>
+              <w:jc w:val="right"/>
+            </w:pPr>
+            <w:r>
+              <w:t xml:space="preserve">17</w:t>
+            </w:r>
+          </w:p>
+        </w:tc>
+      </w:tr>
+      <w:tr>
+        <w:tc>
+          <w:p>
+            <w:pPr>
+              <w:pStyle w:val="Compact"/>
+              <w:jc w:val="left"/>
+            </w:pPr>
+            <w:r>
+              <w:t xml:space="preserve">2016-05-19</w:t>
+            </w:r>
+          </w:p>
+        </w:tc>
+        <w:tc>
+          <w:p>
+            <w:pPr>
+              <w:pStyle w:val="Compact"/>
+              <w:jc w:val="right"/>
+            </w:pPr>
+            <w:r>
+              <w:t xml:space="preserve">110</w:t>
+            </w:r>
+          </w:p>
+        </w:tc>
+        <w:tc>
+          <w:p>
+            <w:pPr>
+              <w:pStyle w:val="Compact"/>
+              <w:jc w:val="right"/>
+            </w:pPr>
+            <w:r>
+              <w:t xml:space="preserve">175.0000</w:t>
+            </w:r>
+          </w:p>
+        </w:tc>
+        <w:tc>
+          <w:p>
+            <w:pPr>
+              <w:pStyle w:val="Compact"/>
+              <w:jc w:val="right"/>
+            </w:pPr>
+            <w:r>
+              <w:t xml:space="preserve">8</w:t>
+            </w:r>
+          </w:p>
+        </w:tc>
+        <w:tc>
+          <w:p>
+            <w:pPr>
+              <w:pStyle w:val="Compact"/>
+              <w:jc w:val="right"/>
+            </w:pPr>
+            <w:r>
+              <w:t xml:space="preserve">18</w:t>
+            </w:r>
+          </w:p>
+        </w:tc>
+      </w:tr>
+      <w:tr>
+        <w:tc>
+          <w:p>
+            <w:pPr>
+              <w:pStyle w:val="Compact"/>
+              <w:jc w:val="left"/>
+            </w:pPr>
+            <w:r>
+              <w:t xml:space="preserve">2017-01-05</w:t>
+            </w:r>
+          </w:p>
+        </w:tc>
+        <w:tc>
+          <w:p>
+            <w:pPr>
+              <w:pStyle w:val="Compact"/>
+              <w:jc w:val="right"/>
+            </w:pPr>
+            <w:r>
+              <w:t xml:space="preserve">100</w:t>
+            </w:r>
+          </w:p>
+        </w:tc>
+        <w:tc>
+          <w:p>
+            <w:pPr>
+              <w:pStyle w:val="Compact"/>
+              <w:jc w:val="right"/>
+            </w:pPr>
+            <w:r>
+              <w:t xml:space="preserve">122.0000</w:t>
+            </w:r>
+          </w:p>
+        </w:tc>
+        <w:tc>
+          <w:p>
+            <w:pPr>
+              <w:pStyle w:val="Compact"/>
+              <w:jc w:val="right"/>
+            </w:pPr>
+            <w:r>
+              <w:t xml:space="preserve">5</w:t>
+            </w:r>
+          </w:p>
+        </w:tc>
+        <w:tc>
+          <w:p>
+            <w:pPr>
+              <w:pStyle w:val="Compact"/>
+              <w:jc w:val="right"/>
+            </w:pPr>
+            <w:r>
+              <w:t xml:space="preserve">19</w:t>
+            </w:r>
+          </w:p>
+        </w:tc>
+      </w:tr>
+      <w:tr>
+        <w:tc>
+          <w:p>
+            <w:pPr>
+              <w:pStyle w:val="Compact"/>
+              <w:jc w:val="left"/>
+            </w:pPr>
+            <w:r>
+              <w:t xml:space="preserve">2017-01-05</w:t>
+            </w:r>
+          </w:p>
+        </w:tc>
+        <w:tc>
+          <w:p>
+            <w:pPr>
+              <w:pStyle w:val="Compact"/>
+              <w:jc w:val="right"/>
+            </w:pPr>
+            <w:r>
+              <w:t xml:space="preserve">115</w:t>
+            </w:r>
+          </w:p>
+        </w:tc>
+        <w:tc>
+          <w:p>
+            <w:pPr>
+              <w:pStyle w:val="Compact"/>
+              <w:jc w:val="right"/>
+            </w:pPr>
+            <w:r>
+              <w:t xml:space="preserve">256.4286</w:t>
+            </w:r>
+          </w:p>
+        </w:tc>
+        <w:tc>
+          <w:p>
+            <w:pPr>
+              <w:pStyle w:val="Compact"/>
+              <w:jc w:val="right"/>
+            </w:pPr>
+            <w:r>
+              <w:t xml:space="preserve">14</w:t>
+            </w:r>
+          </w:p>
+        </w:tc>
+        <w:tc>
+          <w:p>
+            <w:pPr>
+              <w:pStyle w:val="Compact"/>
+              <w:jc w:val="right"/>
+            </w:pPr>
+            <w:r>
+              <w:t xml:space="preserve">20</w:t>
+            </w:r>
+          </w:p>
+        </w:tc>
+      </w:tr>
+      <w:tr>
+        <w:tc>
+          <w:p>
+            <w:pPr>
+              <w:pStyle w:val="Compact"/>
+              <w:jc w:val="left"/>
+            </w:pPr>
+            <w:r>
+              <w:t xml:space="preserve">2017-01-06</w:t>
+            </w:r>
+          </w:p>
+        </w:tc>
+        <w:tc>
+          <w:p>
+            <w:pPr>
+              <w:pStyle w:val="Compact"/>
+              <w:jc w:val="right"/>
+            </w:pPr>
+            <w:r>
+              <w:t xml:space="preserve">80</w:t>
+            </w:r>
+          </w:p>
+        </w:tc>
+        <w:tc>
+          <w:p>
+            <w:pPr>
+              <w:pStyle w:val="Compact"/>
+              <w:jc w:val="right"/>
+            </w:pPr>
+            <w:r>
+              <w:t xml:space="preserve">160.5652</w:t>
+            </w:r>
+          </w:p>
+        </w:tc>
+        <w:tc>
+          <w:p>
+            <w:pPr>
+              <w:pStyle w:val="Compact"/>
+              <w:jc w:val="right"/>
+            </w:pPr>
+            <w:r>
+              <w:t xml:space="preserve">23</w:t>
+            </w:r>
+          </w:p>
+        </w:tc>
+        <w:tc>
+          <w:p>
+            <w:pPr>
+              <w:pStyle w:val="Compact"/>
+              <w:jc w:val="right"/>
+            </w:pPr>
+            <w:r>
+              <w:t xml:space="preserve">21</w:t>
+            </w:r>
+          </w:p>
+        </w:tc>
+      </w:tr>
+      <w:tr>
+        <w:tc>
+          <w:p>
+            <w:pPr>
+              <w:pStyle w:val="Compact"/>
+              <w:jc w:val="left"/>
+            </w:pPr>
+            <w:r>
+              <w:t xml:space="preserve">2017-01-06</w:t>
+            </w:r>
+          </w:p>
+        </w:tc>
+        <w:tc>
+          <w:p>
+            <w:pPr>
+              <w:pStyle w:val="Compact"/>
+              <w:jc w:val="right"/>
+            </w:pPr>
+            <w:r>
+              <w:t xml:space="preserve">250</w:t>
+            </w:r>
+          </w:p>
+        </w:tc>
+        <w:tc>
+          <w:p>
+            <w:pPr>
+              <w:pStyle w:val="Compact"/>
+              <w:jc w:val="right"/>
+            </w:pPr>
+            <w:r>
+              <w:t xml:space="preserve">198.0000</w:t>
+            </w:r>
+          </w:p>
+        </w:tc>
+        <w:tc>
+          <w:p>
+            <w:pPr>
+              <w:pStyle w:val="Compact"/>
+              <w:jc w:val="right"/>
+            </w:pPr>
+            <w:r>
+              <w:t xml:space="preserve">5</w:t>
+            </w:r>
+          </w:p>
+        </w:tc>
+        <w:tc>
+          <w:p>
+            <w:pPr>
+              <w:pStyle w:val="Compact"/>
+              <w:jc w:val="right"/>
+            </w:pPr>
+            <w:r>
+              <w:t xml:space="preserve">22</w:t>
+            </w:r>
+          </w:p>
+        </w:tc>
+      </w:tr>
+      <w:tr>
+        <w:tc>
+          <w:p>
+            <w:pPr>
+              <w:pStyle w:val="Compact"/>
+              <w:jc w:val="left"/>
+            </w:pPr>
+            <w:r>
+              <w:t xml:space="preserve">2017-01-06</w:t>
+            </w:r>
+          </w:p>
+        </w:tc>
+        <w:tc>
+          <w:p>
+            <w:pPr>
+              <w:pStyle w:val="Compact"/>
+              <w:jc w:val="right"/>
+            </w:pPr>
+            <w:r>
+              <w:t xml:space="preserve">80</w:t>
+            </w:r>
+          </w:p>
+        </w:tc>
+        <w:tc>
+          <w:p>
+            <w:pPr>
+              <w:pStyle w:val="Compact"/>
+              <w:jc w:val="right"/>
+            </w:pPr>
+            <w:r>
+              <w:t xml:space="preserve">192.7273</w:t>
+            </w:r>
+          </w:p>
+        </w:tc>
+        <w:tc>
+          <w:p>
+            <w:pPr>
+              <w:pStyle w:val="Compact"/>
+              <w:jc w:val="right"/>
+            </w:pPr>
+            <w:r>
+              <w:t xml:space="preserve">33</w:t>
+            </w:r>
+          </w:p>
+        </w:tc>
+        <w:tc>
+          <w:p>
+            <w:pPr>
+              <w:pStyle w:val="Compact"/>
+              <w:jc w:val="right"/>
+            </w:pPr>
+            <w:r>
+              <w:t xml:space="preserve">23</w:t>
+            </w:r>
+          </w:p>
+        </w:tc>
+      </w:tr>
+    </w:tbl>
+    <w:p>
+      <w:pPr>
         <w:pStyle w:val="Heading1"/>
       </w:pPr>
       <w:bookmarkStart w:id="37" w:name="peckpush-direction"/>
@@ -2595,7 +4040,7 @@
         <w:rPr>
           <w:rStyle w:val="VerbatimChar"/>
         </w:rPr>
-        <w:t xml:space="preserve">## [1] 0.08256881</w:t>
+        <w:t xml:space="preserve">## [1] 0.08294931</w:t>
       </w:r>
     </w:p>
     <w:p>
@@ -2626,7 +4071,7 @@
         <w:rPr>
           <w:rStyle w:val="VerbatimChar"/>
         </w:rPr>
-        <w:t xml:space="preserve">## [1] 0.1021898</w:t>
+        <w:t xml:space="preserve">## [1] 0.1029412</w:t>
       </w:r>
     </w:p>
     <w:p>
@@ -2638,7 +4083,7 @@
           <wp:inline>
             <wp:extent cx="5334000" cy="5334000"/>
             <wp:effectExtent b="0" l="0" r="0" t="0"/>
-            <wp:docPr descr="Histogram of forces in the horizontal plane (A,B) and three dimensions (C,D), classified as pecks or pushes. Left column shows events classified as pecks (n = 218), right column shows events classified as pushes (n = 137). Points and error bars represent the mean +/- 1 SD." title="" id="1" name="Picture"/>
+            <wp:docPr descr="Histogram of forces in the horizontal plane (A,B) and three dimensions (C,D), classified as pecks or pushes. Left column shows events classified as pecks (n = 217), right column shows events classified as pushes (n = 136). Points and error bars represent the mean +/- 1 SD." title="" id="1" name="Picture"/>
             <a:graphic>
               <a:graphicData uri="http://schemas.openxmlformats.org/drawingml/2006/picture">
                 <pic:pic>
@@ -2681,7 +4126,7 @@
         <w:pStyle w:val="ImageCaption"/>
       </w:pPr>
       <w:r>
-        <w:t xml:space="preserve">Histogram of forces in the horizontal plane (A,B) and three dimensions (C,D), classified as pecks or pushes. Left column shows events classified as pecks (n = 218), right column shows events classified as pushes (n = 137). Points and error bars represent the mean +/- 1 SD.</w:t>
+        <w:t xml:space="preserve">Histogram of forces in the horizontal plane (A,B) and three dimensions (C,D), classified as pecks or pushes. Left column shows events classified as pecks (n = 217), right column shows events classified as pushes (n = 136). Points and error bars represent the mean +/- 1 SD.</w:t>
       </w:r>
     </w:p>
     <w:p>
@@ -2699,7 +4144,7 @@
         <w:t xml:space="preserve"> </w:t>
       </w:r>
       <w:r>
-        <w:t xml:space="preserve">6.063 + 5.909.</w:t>
+        <w:t xml:space="preserve">6.082 + 5.916. Sample size was 217.</w:t>
       </w:r>
     </w:p>
     <w:p>
@@ -2717,7 +4162,7 @@
         <w:t xml:space="preserve"> </w:t>
       </w:r>
       <w:r>
-        <w:t xml:space="preserve">7.243 + 5.652.</w:t>
+        <w:t xml:space="preserve">7.229 + 5.67. Sample size was 136.</w:t>
       </w:r>
     </w:p>
     <w:p>
@@ -2735,7 +4180,7 @@
         <w:t xml:space="preserve"> </w:t>
       </w:r>
       <w:r>
-        <w:t xml:space="preserve">6.841 + 6.992.</w:t>
+        <w:t xml:space="preserve">6.862 + 7.001. Sample size was 217.</w:t>
       </w:r>
     </w:p>
     <w:p>
@@ -2753,7 +4198,7 @@
         <w:t xml:space="preserve"> </w:t>
       </w:r>
       <w:r>
-        <w:t xml:space="preserve">7.798 + 5.951.</w:t>
+        <w:t xml:space="preserve">7.787 + 5.971. Sample size was 136.</w:t>
       </w:r>
     </w:p>
     <w:p>
@@ -2762,6 +4207,75 @@
       </w:pPr>
       <w:r>
         <w:rPr>
+          <w:rStyle w:val="VerbatimChar"/>
+        </w:rPr>
+        <w:t xml:space="preserve">## Package 'circular', 0.4-93 (2017-06-26). Type 'help(Circular)' for summary information. </w:t>
+      </w:r>
+      <w:r>
+        <w:br w:type="textWrapping"/>
+      </w:r>
+      <w:r>
+        <w:rPr>
+          <w:rStyle w:val="VerbatimChar"/>
+        </w:rPr>
+        <w:t xml:space="preserve">##  Please report any bug or comments to Claudio Agostinelli &lt;claudio.agostinelli@unitn.it&gt;</w:t>
+      </w:r>
+    </w:p>
+    <w:p>
+      <w:pPr>
+        <w:pStyle w:val="SourceCode"/>
+      </w:pPr>
+      <w:r>
+        <w:rPr>
+          <w:rStyle w:val="VerbatimChar"/>
+        </w:rPr>
+        <w:t xml:space="preserve">## </w:t>
+      </w:r>
+      <w:r>
+        <w:br w:type="textWrapping"/>
+      </w:r>
+      <w:r>
+        <w:rPr>
+          <w:rStyle w:val="VerbatimChar"/>
+        </w:rPr>
+        <w:t xml:space="preserve">## Attaching package: 'circular'</w:t>
+      </w:r>
+    </w:p>
+    <w:p>
+      <w:pPr>
+        <w:pStyle w:val="SourceCode"/>
+      </w:pPr>
+      <w:r>
+        <w:rPr>
+          <w:rStyle w:val="VerbatimChar"/>
+        </w:rPr>
+        <w:t xml:space="preserve">## The following objects are masked from 'package:stats':</w:t>
+      </w:r>
+      <w:r>
+        <w:br w:type="textWrapping"/>
+      </w:r>
+      <w:r>
+        <w:rPr>
+          <w:rStyle w:val="VerbatimChar"/>
+        </w:rPr>
+        <w:t xml:space="preserve">## </w:t>
+      </w:r>
+      <w:r>
+        <w:br w:type="textWrapping"/>
+      </w:r>
+      <w:r>
+        <w:rPr>
+          <w:rStyle w:val="VerbatimChar"/>
+        </w:rPr>
+        <w:t xml:space="preserve">##     sd, var</w:t>
+      </w:r>
+    </w:p>
+    <w:p>
+      <w:pPr>
+        <w:pStyle w:val="SourceCode"/>
+      </w:pPr>
+      <w:r>
+        <w:rPr>
           <w:rStyle w:val="KeywordTok"/>
         </w:rPr>
         <w:t xml:space="preserve">library</w:t>
@@ -2805,7 +4319,16 @@
         <w:rPr>
           <w:rStyle w:val="VerbatimChar"/>
         </w:rPr>
-        <w:t xml:space="preserve">## Warning: package 'circular' was built under R version 3.6.2</w:t>
+        <w:t xml:space="preserve">## Package 'circular', 0.4-93 (2017-06-26). Type 'help(Circular)' for summary information. </w:t>
+      </w:r>
+      <w:r>
+        <w:br w:type="textWrapping"/>
+      </w:r>
+      <w:r>
+        <w:rPr>
+          <w:rStyle w:val="VerbatimChar"/>
+        </w:rPr>
+        <w:t xml:space="preserve">##  Please report any bug or comments to Claudio Agostinelli &lt;claudio.agostinelli@unitn.it&gt;</w:t>
       </w:r>
     </w:p>
     <w:p>
@@ -2816,6 +4339,497 @@
         <w:rPr>
           <w:rStyle w:val="VerbatimChar"/>
         </w:rPr>
+        <w:t xml:space="preserve">## </w:t>
+      </w:r>
+      <w:r>
+        <w:br w:type="textWrapping"/>
+      </w:r>
+      <w:r>
+        <w:rPr>
+          <w:rStyle w:val="VerbatimChar"/>
+        </w:rPr>
+        <w:t xml:space="preserve">## Attaching package: 'circular'</w:t>
+      </w:r>
+    </w:p>
+    <w:p>
+      <w:pPr>
+        <w:pStyle w:val="SourceCode"/>
+      </w:pPr>
+      <w:r>
+        <w:rPr>
+          <w:rStyle w:val="VerbatimChar"/>
+        </w:rPr>
+        <w:t xml:space="preserve">## The following objects are masked from 'package:stats':</w:t>
+      </w:r>
+      <w:r>
+        <w:br w:type="textWrapping"/>
+      </w:r>
+      <w:r>
+        <w:rPr>
+          <w:rStyle w:val="VerbatimChar"/>
+        </w:rPr>
+        <w:t xml:space="preserve">## </w:t>
+      </w:r>
+      <w:r>
+        <w:br w:type="textWrapping"/>
+      </w:r>
+      <w:r>
+        <w:rPr>
+          <w:rStyle w:val="VerbatimChar"/>
+        </w:rPr>
+        <w:t xml:space="preserve">##     sd, var</w:t>
+      </w:r>
+    </w:p>
+    <w:p>
+      <w:pPr>
+        <w:pStyle w:val="SourceCode"/>
+      </w:pPr>
+      <w:r>
+        <w:rPr>
+          <w:rStyle w:val="CommentTok"/>
+        </w:rPr>
+        <w:t xml:space="preserve"># Summary stats for only the downward-directed strikes (n=226)</w:t>
+      </w:r>
+      <w:r>
+        <w:br w:type="textWrapping"/>
+      </w:r>
+      <w:r>
+        <w:rPr>
+          <w:rStyle w:val="CommentTok"/>
+        </w:rPr>
+        <w:t xml:space="preserve"># We are subtracting 180 here just to make the numbers come out as positive</w:t>
+      </w:r>
+      <w:r>
+        <w:br w:type="textWrapping"/>
+      </w:r>
+      <w:r>
+        <w:rPr>
+          <w:rStyle w:val="CommentTok"/>
+        </w:rPr>
+        <w:t xml:space="preserve"># values representing angle *below* horizontal</w:t>
+      </w:r>
+      <w:r>
+        <w:br w:type="textWrapping"/>
+      </w:r>
+      <w:r>
+        <w:rPr>
+          <w:rStyle w:val="KeywordTok"/>
+        </w:rPr>
+        <w:t xml:space="preserve">summary</w:t>
+      </w:r>
+      <w:r>
+        <w:rPr>
+          <w:rStyle w:val="NormalTok"/>
+        </w:rPr>
+        <w:t xml:space="preserve">(vertAngle</w:t>
+      </w:r>
+      <w:r>
+        <w:rPr>
+          <w:rStyle w:val="DecValTok"/>
+        </w:rPr>
+        <w:t xml:space="preserve">-180</w:t>
+      </w:r>
+      <w:r>
+        <w:rPr>
+          <w:rStyle w:val="NormalTok"/>
+        </w:rPr>
+        <w:t xml:space="preserve">)</w:t>
+      </w:r>
+    </w:p>
+    <w:p>
+      <w:pPr>
+        <w:pStyle w:val="SourceCode"/>
+      </w:pPr>
+      <w:r>
+        <w:rPr>
+          <w:rStyle w:val="VerbatimChar"/>
+        </w:rPr>
+        <w:t xml:space="preserve">##         n      Min.   1st Qu.    Median      Mean   3rd Qu. </w:t>
+      </w:r>
+      <w:r>
+        <w:br w:type="textWrapping"/>
+      </w:r>
+      <w:r>
+        <w:rPr>
+          <w:rStyle w:val="VerbatimChar"/>
+        </w:rPr>
+        <w:t xml:space="preserve">## 226.00000   0.02952   4.29500  19.52000  20.54000  31.68000 </w:t>
+      </w:r>
+      <w:r>
+        <w:br w:type="textWrapping"/>
+      </w:r>
+      <w:r>
+        <w:rPr>
+          <w:rStyle w:val="VerbatimChar"/>
+        </w:rPr>
+        <w:t xml:space="preserve">##      Max.       Rho </w:t>
+      </w:r>
+      <w:r>
+        <w:br w:type="textWrapping"/>
+      </w:r>
+      <w:r>
+        <w:rPr>
+          <w:rStyle w:val="VerbatimChar"/>
+        </w:rPr>
+        <w:t xml:space="preserve">##  75.04000   0.95770</w:t>
+      </w:r>
+    </w:p>
+    <w:p>
+      <w:pPr>
+        <w:pStyle w:val="SourceCode"/>
+      </w:pPr>
+      <w:r>
+        <w:rPr>
+          <w:rStyle w:val="KeywordTok"/>
+        </w:rPr>
+        <w:t xml:space="preserve">mle.vonmises.bootstrap.ci</w:t>
+      </w:r>
+      <w:r>
+        <w:rPr>
+          <w:rStyle w:val="NormalTok"/>
+        </w:rPr>
+        <w:t xml:space="preserve">(vertAngle</w:t>
+      </w:r>
+      <w:r>
+        <w:rPr>
+          <w:rStyle w:val="DecValTok"/>
+        </w:rPr>
+        <w:t xml:space="preserve">-180</w:t>
+      </w:r>
+      <w:r>
+        <w:rPr>
+          <w:rStyle w:val="NormalTok"/>
+        </w:rPr>
+        <w:t xml:space="preserve">)</w:t>
+      </w:r>
+    </w:p>
+    <w:p>
+      <w:pPr>
+        <w:pStyle w:val="SourceCode"/>
+      </w:pPr>
+      <w:r>
+        <w:rPr>
+          <w:rStyle w:val="VerbatimChar"/>
+        </w:rPr>
+        <w:t xml:space="preserve">## Bootstrap Confidence Intervals for Mean Direction and Concentration </w:t>
+      </w:r>
+      <w:r>
+        <w:br w:type="textWrapping"/>
+      </w:r>
+      <w:r>
+        <w:rPr>
+          <w:rStyle w:val="VerbatimChar"/>
+        </w:rPr>
+        <w:t xml:space="preserve">## Confidence Level:   95 % </w:t>
+      </w:r>
+      <w:r>
+        <w:br w:type="textWrapping"/>
+      </w:r>
+      <w:r>
+        <w:rPr>
+          <w:rStyle w:val="VerbatimChar"/>
+        </w:rPr>
+        <w:t xml:space="preserve">## Mean Direction:            Low = 18.35   High = 22.73 </w:t>
+      </w:r>
+      <w:r>
+        <w:br w:type="textWrapping"/>
+      </w:r>
+      <w:r>
+        <w:rPr>
+          <w:rStyle w:val="VerbatimChar"/>
+        </w:rPr>
+        <w:t xml:space="preserve">## Concentration Parameter:   Low = 10.15   High = 14.36</w:t>
+      </w:r>
+    </w:p>
+    <w:p>
+      <w:pPr>
+        <w:pStyle w:val="SourceCode"/>
+      </w:pPr>
+      <w:r>
+        <w:rPr>
+          <w:rStyle w:val="CommentTok"/>
+        </w:rPr>
+        <w:t xml:space="preserve">#</w:t>
+      </w:r>
+      <w:r>
+        <w:br w:type="textWrapping"/>
+      </w:r>
+      <w:r>
+        <w:rPr>
+          <w:rStyle w:val="CommentTok"/>
+        </w:rPr>
+        <w:t xml:space="preserve">#</w:t>
+      </w:r>
+      <w:r>
+        <w:br w:type="textWrapping"/>
+      </w:r>
+      <w:r>
+        <w:rPr>
+          <w:rStyle w:val="CommentTok"/>
+        </w:rPr>
+        <w:t xml:space="preserve"># Summary stats for all strikes, downwards, horizontal, upwards (n=353)</w:t>
+      </w:r>
+      <w:r>
+        <w:br w:type="textWrapping"/>
+      </w:r>
+      <w:r>
+        <w:rPr>
+          <w:rStyle w:val="CommentTok"/>
+        </w:rPr>
+        <w:t xml:space="preserve"># Here again we subtract off 180 so that a *downward* directed force shows</w:t>
+      </w:r>
+      <w:r>
+        <w:br w:type="textWrapping"/>
+      </w:r>
+      <w:r>
+        <w:rPr>
+          <w:rStyle w:val="CommentTok"/>
+        </w:rPr>
+        <w:t xml:space="preserve"># up as a positive value representing angle *below* horizontal</w:t>
+      </w:r>
+      <w:r>
+        <w:br w:type="textWrapping"/>
+      </w:r>
+      <w:r>
+        <w:rPr>
+          <w:rStyle w:val="KeywordTok"/>
+        </w:rPr>
+        <w:t xml:space="preserve">summary</w:t>
+      </w:r>
+      <w:r>
+        <w:rPr>
+          <w:rStyle w:val="NormalTok"/>
+        </w:rPr>
+        <w:t xml:space="preserve">(af</w:t>
+      </w:r>
+      <w:r>
+        <w:rPr>
+          <w:rStyle w:val="DecValTok"/>
+        </w:rPr>
+        <w:t xml:space="preserve">-180</w:t>
+      </w:r>
+      <w:r>
+        <w:rPr>
+          <w:rStyle w:val="NormalTok"/>
+        </w:rPr>
+        <w:t xml:space="preserve">) </w:t>
+      </w:r>
+    </w:p>
+    <w:p>
+      <w:pPr>
+        <w:pStyle w:val="SourceCode"/>
+      </w:pPr>
+      <w:r>
+        <w:rPr>
+          <w:rStyle w:val="VerbatimChar"/>
+        </w:rPr>
+        <w:t xml:space="preserve">##        n     Min.  1st Qu.   Median     Mean  3rd Qu. </w:t>
+      </w:r>
+      <w:r>
+        <w:br w:type="textWrapping"/>
+      </w:r>
+      <w:r>
+        <w:rPr>
+          <w:rStyle w:val="VerbatimChar"/>
+        </w:rPr>
+        <w:t xml:space="preserve">## 353.0000 -80.8800   0.5238   4.4930  11.3600  24.9800 </w:t>
+      </w:r>
+      <w:r>
+        <w:br w:type="textWrapping"/>
+      </w:r>
+      <w:r>
+        <w:rPr>
+          <w:rStyle w:val="VerbatimChar"/>
+        </w:rPr>
+        <w:t xml:space="preserve">##     Max.      Rho </w:t>
+      </w:r>
+      <w:r>
+        <w:br w:type="textWrapping"/>
+      </w:r>
+      <w:r>
+        <w:rPr>
+          <w:rStyle w:val="VerbatimChar"/>
+        </w:rPr>
+        <w:t xml:space="preserve">##  75.0400   0.9391</w:t>
+      </w:r>
+    </w:p>
+    <w:p>
+      <w:pPr>
+        <w:pStyle w:val="SourceCode"/>
+      </w:pPr>
+      <w:r>
+        <w:rPr>
+          <w:rStyle w:val="KeywordTok"/>
+        </w:rPr>
+        <w:t xml:space="preserve">mle.vonmises.bootstrap.ci</w:t>
+      </w:r>
+      <w:r>
+        <w:rPr>
+          <w:rStyle w:val="NormalTok"/>
+        </w:rPr>
+        <w:t xml:space="preserve">(af</w:t>
+      </w:r>
+      <w:r>
+        <w:rPr>
+          <w:rStyle w:val="DecValTok"/>
+        </w:rPr>
+        <w:t xml:space="preserve">-180</w:t>
+      </w:r>
+      <w:r>
+        <w:rPr>
+          <w:rStyle w:val="NormalTok"/>
+        </w:rPr>
+        <w:t xml:space="preserve">)</w:t>
+      </w:r>
+    </w:p>
+    <w:p>
+      <w:pPr>
+        <w:pStyle w:val="SourceCode"/>
+      </w:pPr>
+      <w:r>
+        <w:rPr>
+          <w:rStyle w:val="VerbatimChar"/>
+        </w:rPr>
+        <w:t xml:space="preserve">## Bootstrap Confidence Intervals for Mean Direction and Concentration </w:t>
+      </w:r>
+      <w:r>
+        <w:br w:type="textWrapping"/>
+      </w:r>
+      <w:r>
+        <w:rPr>
+          <w:rStyle w:val="VerbatimChar"/>
+        </w:rPr>
+        <w:t xml:space="preserve">## Confidence Level:   95 % </w:t>
+      </w:r>
+      <w:r>
+        <w:br w:type="textWrapping"/>
+      </w:r>
+      <w:r>
+        <w:rPr>
+          <w:rStyle w:val="VerbatimChar"/>
+        </w:rPr>
+        <w:t xml:space="preserve">## Mean Direction:            Low = 9.34   High = 13.35 </w:t>
+      </w:r>
+      <w:r>
+        <w:br w:type="textWrapping"/>
+      </w:r>
+      <w:r>
+        <w:rPr>
+          <w:rStyle w:val="VerbatimChar"/>
+        </w:rPr>
+        <w:t xml:space="preserve">## Concentration Parameter:   Low = 7.22   High = 10.23</w:t>
+      </w:r>
+    </w:p>
+    <w:p>
+      <w:pPr>
+        <w:pStyle w:val="SourceCode"/>
+      </w:pPr>
+      <w:r>
+        <w:rPr>
+          <w:rStyle w:val="CommentTok"/>
+        </w:rPr>
+        <w:t xml:space="preserve"># Unload circular package to avoid interference with mean() and sd() functions</w:t>
+      </w:r>
+      <w:r>
+        <w:br w:type="textWrapping"/>
+      </w:r>
+      <w:r>
+        <w:rPr>
+          <w:rStyle w:val="KeywordTok"/>
+        </w:rPr>
+        <w:t xml:space="preserve">detach</w:t>
+      </w:r>
+      <w:r>
+        <w:rPr>
+          <w:rStyle w:val="NormalTok"/>
+        </w:rPr>
+        <w:t xml:space="preserve">(</w:t>
+      </w:r>
+      <w:r>
+        <w:rPr>
+          <w:rStyle w:val="StringTok"/>
+        </w:rPr>
+        <w:t xml:space="preserve">'package:circular'</w:t>
+      </w:r>
+      <w:r>
+        <w:rPr>
+          <w:rStyle w:val="NormalTok"/>
+        </w:rPr>
+        <w:t xml:space="preserve">, </w:t>
+      </w:r>
+      <w:r>
+        <w:rPr>
+          <w:rStyle w:val="DataTypeTok"/>
+        </w:rPr>
+        <w:t xml:space="preserve">unload=</w:t>
+      </w:r>
+      <w:r>
+        <w:rPr>
+          <w:rStyle w:val="OtherTok"/>
+        </w:rPr>
+        <w:t xml:space="preserve">TRUE</w:t>
+      </w:r>
+      <w:r>
+        <w:rPr>
+          <w:rStyle w:val="NormalTok"/>
+        </w:rPr>
+        <w:t xml:space="preserve">)</w:t>
+      </w:r>
+    </w:p>
+    <w:p>
+      <w:pPr>
+        <w:pStyle w:val="FirstParagraph"/>
+      </w:pPr>
+      <w:r>
+        <w:t xml:space="preserve">For the subset of strikes that were directed downwards towards the limpet</w:t>
+      </w:r>
+      <w:r>
+        <w:t xml:space="preserve"> </w:t>
+      </w:r>
+      <w:r>
+        <w:t xml:space="preserve">(226),</w:t>
+      </w:r>
+      <w:r>
+        <w:t xml:space="preserve"> </w:t>
+      </w:r>
+      <w:r>
+        <w:t xml:space="preserve">the mean strike angle was from 20.54 degrees</w:t>
+      </w:r>
+      <w:r>
+        <w:t xml:space="preserve"> </w:t>
+      </w:r>
+      <w:r>
+        <w:t xml:space="preserve">above horizontal.</w:t>
+      </w:r>
+    </w:p>
+    <w:p>
+      <w:pPr>
+        <w:pStyle w:val="BodyText"/>
+      </w:pPr>
+      <w:r>
+        <w:t xml:space="preserve">For all of the strikes (downwards, horizontal, or upwards, 353),</w:t>
+      </w:r>
+      <w:r>
+        <w:t xml:space="preserve"> </w:t>
+      </w:r>
+      <w:r>
+        <w:t xml:space="preserve">the mean strike angle was from 11.36 degrees above</w:t>
+      </w:r>
+      <w:r>
+        <w:t xml:space="preserve"> </w:t>
+      </w:r>
+      <w:r>
+        <w:t xml:space="preserve">horizontal.</w:t>
+      </w:r>
+    </w:p>
+    <w:p>
+      <w:pPr>
+        <w:pStyle w:val="SourceCode"/>
+      </w:pPr>
+      <w:r>
+        <w:rPr>
+          <w:rStyle w:val="VerbatimChar"/>
+        </w:rPr>
         <w:t xml:space="preserve">## Package 'circular', 0.4-93 (2017-06-26). Type 'help(Circular)' for summary information. </w:t>
       </w:r>
       <w:r>
@@ -2883,54 +4897,18 @@
       </w:pPr>
       <w:r>
         <w:rPr>
-          <w:rStyle w:val="CommentTok"/>
-        </w:rPr>
-        <w:t xml:space="preserve"># Summary stats for only the downward-directed strikes (n=228)</w:t>
-      </w:r>
-      <w:r>
-        <w:br w:type="textWrapping"/>
-      </w:r>
-      <w:r>
-        <w:rPr>
-          <w:rStyle w:val="CommentTok"/>
-        </w:rPr>
-        <w:t xml:space="preserve"># We are subtracting 180 here just to make the numbers come out as positive</w:t>
-      </w:r>
-      <w:r>
-        <w:br w:type="textWrapping"/>
-      </w:r>
-      <w:r>
-        <w:rPr>
-          <w:rStyle w:val="CommentTok"/>
-        </w:rPr>
-        <w:t xml:space="preserve"># values representing angle *below* horizontal</w:t>
-      </w:r>
-      <w:r>
-        <w:br w:type="textWrapping"/>
-      </w:r>
-      <w:r>
-        <w:rPr>
-          <w:rStyle w:val="KeywordTok"/>
-        </w:rPr>
-        <w:t xml:space="preserve">summary</w:t>
-      </w:r>
-      <w:r>
-        <w:rPr>
-          <w:rStyle w:val="NormalTok"/>
-        </w:rPr>
-        <w:t xml:space="preserve">(vertAngle</w:t>
-      </w:r>
-      <w:r>
-        <w:rPr>
-          <w:rStyle w:val="DecValTok"/>
-        </w:rPr>
-        <w:t xml:space="preserve">-180</w:t>
-      </w:r>
-      <w:r>
-        <w:rPr>
-          <w:rStyle w:val="NormalTok"/>
-        </w:rPr>
-        <w:t xml:space="preserve">)</w:t>
+          <w:rStyle w:val="VerbatimChar"/>
+        </w:rPr>
+        <w:t xml:space="preserve">## Package 'circular', 0.4-93 (2017-06-26). Type 'help(Circular)' for summary information. </w:t>
+      </w:r>
+      <w:r>
+        <w:br w:type="textWrapping"/>
+      </w:r>
+      <w:r>
+        <w:rPr>
+          <w:rStyle w:val="VerbatimChar"/>
+        </w:rPr>
+        <w:t xml:space="preserve">##  Please report any bug or comments to Claudio Agostinelli &lt;claudio.agostinelli@unitn.it&gt;</w:t>
       </w:r>
     </w:p>
     <w:p>
@@ -2941,34 +4919,16 @@
         <w:rPr>
           <w:rStyle w:val="VerbatimChar"/>
         </w:rPr>
-        <w:t xml:space="preserve">##         n      Min.   1st Qu.    Median      Mean   3rd Qu. </w:t>
-      </w:r>
-      <w:r>
-        <w:br w:type="textWrapping"/>
-      </w:r>
-      <w:r>
-        <w:rPr>
-          <w:rStyle w:val="VerbatimChar"/>
-        </w:rPr>
-        <w:t xml:space="preserve">## 228.00000   0.02952   4.41500  19.52000  20.51000  31.47000 </w:t>
-      </w:r>
-      <w:r>
-        <w:br w:type="textWrapping"/>
-      </w:r>
-      <w:r>
-        <w:rPr>
-          <w:rStyle w:val="VerbatimChar"/>
-        </w:rPr>
-        <w:t xml:space="preserve">##      Max.       Rho </w:t>
-      </w:r>
-      <w:r>
-        <w:br w:type="textWrapping"/>
-      </w:r>
-      <w:r>
-        <w:rPr>
-          <w:rStyle w:val="VerbatimChar"/>
-        </w:rPr>
-        <w:t xml:space="preserve">##  75.04000   0.95800</w:t>
+        <w:t xml:space="preserve">## </w:t>
+      </w:r>
+      <w:r>
+        <w:br w:type="textWrapping"/>
+      </w:r>
+      <w:r>
+        <w:rPr>
+          <w:rStyle w:val="VerbatimChar"/>
+        </w:rPr>
+        <w:t xml:space="preserve">## Attaching package: 'circular'</w:t>
       </w:r>
     </w:p>
     <w:p>
@@ -2977,27 +4937,27 @@
       </w:pPr>
       <w:r>
         <w:rPr>
-          <w:rStyle w:val="KeywordTok"/>
-        </w:rPr>
-        <w:t xml:space="preserve">mle.vonmises.bootstrap.ci</w:t>
-      </w:r>
-      <w:r>
-        <w:rPr>
-          <w:rStyle w:val="NormalTok"/>
-        </w:rPr>
-        <w:t xml:space="preserve">(vertAngle</w:t>
-      </w:r>
-      <w:r>
-        <w:rPr>
-          <w:rStyle w:val="DecValTok"/>
-        </w:rPr>
-        <w:t xml:space="preserve">-180</w:t>
-      </w:r>
-      <w:r>
-        <w:rPr>
-          <w:rStyle w:val="NormalTok"/>
-        </w:rPr>
-        <w:t xml:space="preserve">)</w:t>
+          <w:rStyle w:val="VerbatimChar"/>
+        </w:rPr>
+        <w:t xml:space="preserve">## The following objects are masked from 'package:stats':</w:t>
+      </w:r>
+      <w:r>
+        <w:br w:type="textWrapping"/>
+      </w:r>
+      <w:r>
+        <w:rPr>
+          <w:rStyle w:val="VerbatimChar"/>
+        </w:rPr>
+        <w:t xml:space="preserve">## </w:t>
+      </w:r>
+      <w:r>
+        <w:br w:type="textWrapping"/>
+      </w:r>
+      <w:r>
+        <w:rPr>
+          <w:rStyle w:val="VerbatimChar"/>
+        </w:rPr>
+        <w:t xml:space="preserve">##     sd, var</w:t>
       </w:r>
     </w:p>
     <w:p>
@@ -3008,34 +4968,16 @@
         <w:rPr>
           <w:rStyle w:val="VerbatimChar"/>
         </w:rPr>
-        <w:t xml:space="preserve">## Bootstrap Confidence Intervals for Mean Direction and Concentration </w:t>
-      </w:r>
-      <w:r>
-        <w:br w:type="textWrapping"/>
-      </w:r>
-      <w:r>
-        <w:rPr>
-          <w:rStyle w:val="VerbatimChar"/>
-        </w:rPr>
-        <w:t xml:space="preserve">## Confidence Level:   95 % </w:t>
-      </w:r>
-      <w:r>
-        <w:br w:type="textWrapping"/>
-      </w:r>
-      <w:r>
-        <w:rPr>
-          <w:rStyle w:val="VerbatimChar"/>
-        </w:rPr>
-        <w:t xml:space="preserve">## Mean Direction:            Low = 18.24   High = 22.81 </w:t>
-      </w:r>
-      <w:r>
-        <w:br w:type="textWrapping"/>
-      </w:r>
-      <w:r>
-        <w:rPr>
-          <w:rStyle w:val="VerbatimChar"/>
-        </w:rPr>
-        <w:t xml:space="preserve">## Concentration Parameter:   Low = 10.35   High = 14.47</w:t>
+        <w:t xml:space="preserve">## Package 'circular', 0.4-93 (2017-06-26). Type 'help(Circular)' for summary information. </w:t>
+      </w:r>
+      <w:r>
+        <w:br w:type="textWrapping"/>
+      </w:r>
+      <w:r>
+        <w:rPr>
+          <w:rStyle w:val="VerbatimChar"/>
+        </w:rPr>
+        <w:t xml:space="preserve">##  Please report any bug or comments to Claudio Agostinelli &lt;claudio.agostinelli@unitn.it&gt;</w:t>
       </w:r>
     </w:p>
     <w:p>
@@ -3044,72 +4986,18 @@
       </w:pPr>
       <w:r>
         <w:rPr>
-          <w:rStyle w:val="CommentTok"/>
-        </w:rPr>
-        <w:t xml:space="preserve">#</w:t>
-      </w:r>
-      <w:r>
-        <w:br w:type="textWrapping"/>
-      </w:r>
-      <w:r>
-        <w:rPr>
-          <w:rStyle w:val="CommentTok"/>
-        </w:rPr>
-        <w:t xml:space="preserve">#</w:t>
-      </w:r>
-      <w:r>
-        <w:br w:type="textWrapping"/>
-      </w:r>
-      <w:r>
-        <w:rPr>
-          <w:rStyle w:val="CommentTok"/>
-        </w:rPr>
-        <w:t xml:space="preserve"># Summary stats for all strikes, downwards, horizontal, upwards (n=355)</w:t>
-      </w:r>
-      <w:r>
-        <w:br w:type="textWrapping"/>
-      </w:r>
-      <w:r>
-        <w:rPr>
-          <w:rStyle w:val="CommentTok"/>
-        </w:rPr>
-        <w:t xml:space="preserve"># Here again we subtract off 180 so that a *downward* directed force shows</w:t>
-      </w:r>
-      <w:r>
-        <w:br w:type="textWrapping"/>
-      </w:r>
-      <w:r>
-        <w:rPr>
-          <w:rStyle w:val="CommentTok"/>
-        </w:rPr>
-        <w:t xml:space="preserve"># up as a positive value representing angle *below* horizontal</w:t>
-      </w:r>
-      <w:r>
-        <w:br w:type="textWrapping"/>
-      </w:r>
-      <w:r>
-        <w:rPr>
-          <w:rStyle w:val="KeywordTok"/>
-        </w:rPr>
-        <w:t xml:space="preserve">summary</w:t>
-      </w:r>
-      <w:r>
-        <w:rPr>
-          <w:rStyle w:val="NormalTok"/>
-        </w:rPr>
-        <w:t xml:space="preserve">(af</w:t>
-      </w:r>
-      <w:r>
-        <w:rPr>
-          <w:rStyle w:val="DecValTok"/>
-        </w:rPr>
-        <w:t xml:space="preserve">-180</w:t>
-      </w:r>
-      <w:r>
-        <w:rPr>
-          <w:rStyle w:val="NormalTok"/>
-        </w:rPr>
-        <w:t xml:space="preserve">) </w:t>
+          <w:rStyle w:val="VerbatimChar"/>
+        </w:rPr>
+        <w:t xml:space="preserve">## </w:t>
+      </w:r>
+      <w:r>
+        <w:br w:type="textWrapping"/>
+      </w:r>
+      <w:r>
+        <w:rPr>
+          <w:rStyle w:val="VerbatimChar"/>
+        </w:rPr>
+        <w:t xml:space="preserve">## Attaching package: 'circular'</w:t>
       </w:r>
     </w:p>
     <w:p>
@@ -3120,203 +5008,25 @@
         <w:rPr>
           <w:rStyle w:val="VerbatimChar"/>
         </w:rPr>
-        <w:t xml:space="preserve">##        n     Min.  1st Qu.   Median     Mean  3rd Qu. </w:t>
-      </w:r>
-      <w:r>
-        <w:br w:type="textWrapping"/>
-      </w:r>
-      <w:r>
-        <w:rPr>
-          <w:rStyle w:val="VerbatimChar"/>
-        </w:rPr>
-        <w:t xml:space="preserve">## 355.0000 -80.8800   0.5427   4.5550  11.3900  24.9400 </w:t>
-      </w:r>
-      <w:r>
-        <w:br w:type="textWrapping"/>
-      </w:r>
-      <w:r>
-        <w:rPr>
-          <w:rStyle w:val="VerbatimChar"/>
-        </w:rPr>
-        <w:t xml:space="preserve">##     Max.      Rho </w:t>
-      </w:r>
-      <w:r>
-        <w:br w:type="textWrapping"/>
-      </w:r>
-      <w:r>
-        <w:rPr>
-          <w:rStyle w:val="VerbatimChar"/>
-        </w:rPr>
-        <w:t xml:space="preserve">##  75.0400   0.9394</w:t>
-      </w:r>
-    </w:p>
-    <w:p>
-      <w:pPr>
-        <w:pStyle w:val="SourceCode"/>
-      </w:pPr>
-      <w:r>
-        <w:rPr>
-          <w:rStyle w:val="KeywordTok"/>
-        </w:rPr>
-        <w:t xml:space="preserve">mle.vonmises.bootstrap.ci</w:t>
-      </w:r>
-      <w:r>
-        <w:rPr>
-          <w:rStyle w:val="NormalTok"/>
-        </w:rPr>
-        <w:t xml:space="preserve">(af</w:t>
-      </w:r>
-      <w:r>
-        <w:rPr>
-          <w:rStyle w:val="DecValTok"/>
-        </w:rPr>
-        <w:t xml:space="preserve">-180</w:t>
-      </w:r>
-      <w:r>
-        <w:rPr>
-          <w:rStyle w:val="NormalTok"/>
-        </w:rPr>
-        <w:t xml:space="preserve">)</w:t>
-      </w:r>
-    </w:p>
-    <w:p>
-      <w:pPr>
-        <w:pStyle w:val="SourceCode"/>
-      </w:pPr>
-      <w:r>
-        <w:rPr>
-          <w:rStyle w:val="VerbatimChar"/>
-        </w:rPr>
-        <w:t xml:space="preserve">## Bootstrap Confidence Intervals for Mean Direction and Concentration </w:t>
-      </w:r>
-      <w:r>
-        <w:br w:type="textWrapping"/>
-      </w:r>
-      <w:r>
-        <w:rPr>
-          <w:rStyle w:val="VerbatimChar"/>
-        </w:rPr>
-        <w:t xml:space="preserve">## Confidence Level:   95 % </w:t>
-      </w:r>
-      <w:r>
-        <w:br w:type="textWrapping"/>
-      </w:r>
-      <w:r>
-        <w:rPr>
-          <w:rStyle w:val="VerbatimChar"/>
-        </w:rPr>
-        <w:t xml:space="preserve">## Mean Direction:            Low = 9.3   High = 13.36 </w:t>
-      </w:r>
-      <w:r>
-        <w:br w:type="textWrapping"/>
-      </w:r>
-      <w:r>
-        <w:rPr>
-          <w:rStyle w:val="VerbatimChar"/>
-        </w:rPr>
-        <w:t xml:space="preserve">## Concentration Parameter:   Low = 7.19   High = 10.31</w:t>
-      </w:r>
-    </w:p>
-    <w:p>
-      <w:pPr>
-        <w:pStyle w:val="SourceCode"/>
-      </w:pPr>
-      <w:r>
-        <w:rPr>
-          <w:rStyle w:val="CommentTok"/>
-        </w:rPr>
-        <w:t xml:space="preserve"># Unload circular package to avoid interference with mean() and sd() functions</w:t>
-      </w:r>
-      <w:r>
-        <w:br w:type="textWrapping"/>
-      </w:r>
-      <w:r>
-        <w:rPr>
-          <w:rStyle w:val="KeywordTok"/>
-        </w:rPr>
-        <w:t xml:space="preserve">detach</w:t>
-      </w:r>
-      <w:r>
-        <w:rPr>
-          <w:rStyle w:val="NormalTok"/>
-        </w:rPr>
-        <w:t xml:space="preserve">(</w:t>
-      </w:r>
-      <w:r>
-        <w:rPr>
-          <w:rStyle w:val="StringTok"/>
-        </w:rPr>
-        <w:t xml:space="preserve">'package:circular'</w:t>
-      </w:r>
-      <w:r>
-        <w:rPr>
-          <w:rStyle w:val="NormalTok"/>
-        </w:rPr>
-        <w:t xml:space="preserve">, </w:t>
-      </w:r>
-      <w:r>
-        <w:rPr>
-          <w:rStyle w:val="DataTypeTok"/>
-        </w:rPr>
-        <w:t xml:space="preserve">unload=</w:t>
-      </w:r>
-      <w:r>
-        <w:rPr>
-          <w:rStyle w:val="OtherTok"/>
-        </w:rPr>
-        <w:t xml:space="preserve">TRUE</w:t>
-      </w:r>
-      <w:r>
-        <w:rPr>
-          <w:rStyle w:val="NormalTok"/>
-        </w:rPr>
-        <w:t xml:space="preserve">)</w:t>
-      </w:r>
-    </w:p>
-    <w:p>
-      <w:pPr>
-        <w:pStyle w:val="FirstParagraph"/>
-      </w:pPr>
-      <w:r>
-        <w:t xml:space="preserve">For the subset of strikes that were directed downwards towards the limpet</w:t>
-      </w:r>
-      <w:r>
-        <w:t xml:space="preserve"> </w:t>
-      </w:r>
-      <w:r>
-        <w:t xml:space="preserve">(228),</w:t>
-      </w:r>
-      <w:r>
-        <w:t xml:space="preserve"> </w:t>
-      </w:r>
-      <w:r>
-        <w:t xml:space="preserve">the mean strike angle was from 20.51 degrees</w:t>
-      </w:r>
-      <w:r>
-        <w:t xml:space="preserve"> </w:t>
-      </w:r>
-      <w:r>
-        <w:t xml:space="preserve">above horizontal.</w:t>
-      </w:r>
-    </w:p>
-    <w:p>
-      <w:pPr>
-        <w:pStyle w:val="BodyText"/>
-      </w:pPr>
-      <w:r>
-        <w:t xml:space="preserve">For all of the strikes (downwards, horizontal, or upwards, 355),</w:t>
-      </w:r>
-      <w:r>
-        <w:t xml:space="preserve"> </w:t>
-      </w:r>
-      <w:r>
-        <w:t xml:space="preserve">the mean strike angle was from 11.39 degrees above</w:t>
-      </w:r>
-      <w:r>
-        <w:t xml:space="preserve"> </w:t>
-      </w:r>
-      <w:r>
-        <w:t xml:space="preserve">horizontal.</w:t>
+        <w:t xml:space="preserve">## The following objects are masked from 'package:stats':</w:t>
+      </w:r>
+      <w:r>
+        <w:br w:type="textWrapping"/>
+      </w:r>
+      <w:r>
+        <w:rPr>
+          <w:rStyle w:val="VerbatimChar"/>
+        </w:rPr>
+        <w:t xml:space="preserve">## </w:t>
+      </w:r>
+      <w:r>
+        <w:br w:type="textWrapping"/>
+      </w:r>
+      <w:r>
+        <w:rPr>
+          <w:rStyle w:val="VerbatimChar"/>
+        </w:rPr>
+        <w:t xml:space="preserve">##     sd, var</w:t>
       </w:r>
     </w:p>
     <w:p>
@@ -3393,7 +5103,16 @@
         <w:rPr>
           <w:rStyle w:val="VerbatimChar"/>
         </w:rPr>
-        <w:t xml:space="preserve">## Warning: package 'circular' was built under R version 3.6.2</w:t>
+        <w:t xml:space="preserve">## Package 'circular', 0.4-93 (2017-06-26). Type 'help(Circular)' for summary information. </w:t>
+      </w:r>
+      <w:r>
+        <w:br w:type="textWrapping"/>
+      </w:r>
+      <w:r>
+        <w:rPr>
+          <w:rStyle w:val="VerbatimChar"/>
+        </w:rPr>
+        <w:t xml:space="preserve">##  Please report any bug or comments to Claudio Agostinelli &lt;claudio.agostinelli@unitn.it&gt;</w:t>
       </w:r>
     </w:p>
     <w:p>
@@ -3404,6 +5123,55 @@
         <w:rPr>
           <w:rStyle w:val="VerbatimChar"/>
         </w:rPr>
+        <w:t xml:space="preserve">## </w:t>
+      </w:r>
+      <w:r>
+        <w:br w:type="textWrapping"/>
+      </w:r>
+      <w:r>
+        <w:rPr>
+          <w:rStyle w:val="VerbatimChar"/>
+        </w:rPr>
+        <w:t xml:space="preserve">## Attaching package: 'circular'</w:t>
+      </w:r>
+    </w:p>
+    <w:p>
+      <w:pPr>
+        <w:pStyle w:val="SourceCode"/>
+      </w:pPr>
+      <w:r>
+        <w:rPr>
+          <w:rStyle w:val="VerbatimChar"/>
+        </w:rPr>
+        <w:t xml:space="preserve">## The following objects are masked from 'package:stats':</w:t>
+      </w:r>
+      <w:r>
+        <w:br w:type="textWrapping"/>
+      </w:r>
+      <w:r>
+        <w:rPr>
+          <w:rStyle w:val="VerbatimChar"/>
+        </w:rPr>
+        <w:t xml:space="preserve">## </w:t>
+      </w:r>
+      <w:r>
+        <w:br w:type="textWrapping"/>
+      </w:r>
+      <w:r>
+        <w:rPr>
+          <w:rStyle w:val="VerbatimChar"/>
+        </w:rPr>
+        <w:t xml:space="preserve">##     sd, var</w:t>
+      </w:r>
+    </w:p>
+    <w:p>
+      <w:pPr>
+        <w:pStyle w:val="SourceCode"/>
+      </w:pPr>
+      <w:r>
+        <w:rPr>
+          <w:rStyle w:val="VerbatimChar"/>
+        </w:rPr>
         <w:t xml:space="preserve">## Package 'circular', 0.4-93 (2017-06-26). Type 'help(Circular)' for summary information. </w:t>
       </w:r>
       <w:r>
@@ -3556,16 +5324,16 @@
         <w:rPr>
           <w:rStyle w:val="VerbatimChar"/>
         </w:rPr>
-        <w:t xml:space="preserve">##  ChiSq:   0.06006 </w:t>
-      </w:r>
-      <w:r>
-        <w:br w:type="textWrapping"/>
-      </w:r>
-      <w:r>
-        <w:rPr>
-          <w:rStyle w:val="VerbatimChar"/>
-        </w:rPr>
-        <w:t xml:space="preserve">##  p.value: 0.8064 </w:t>
+        <w:t xml:space="preserve">##  ChiSq:   0.1143 </w:t>
+      </w:r>
+      <w:r>
+        <w:br w:type="textWrapping"/>
+      </w:r>
+      <w:r>
+        <w:rPr>
+          <w:rStyle w:val="VerbatimChar"/>
+        </w:rPr>
+        <w:t xml:space="preserve">##  p.value: 0.7353 </w:t>
       </w:r>
       <w:r>
         <w:br w:type="textWrapping"/>
@@ -3704,16 +5472,16 @@
         <w:rPr>
           <w:rStyle w:val="VerbatimChar"/>
         </w:rPr>
-        <w:t xml:space="preserve">##  ChiSq:   0.3544 </w:t>
-      </w:r>
-      <w:r>
-        <w:br w:type="textWrapping"/>
-      </w:r>
-      <w:r>
-        <w:rPr>
-          <w:rStyle w:val="VerbatimChar"/>
-        </w:rPr>
-        <w:t xml:space="preserve">##  p.value: 0.5516 </w:t>
+        <w:t xml:space="preserve">##  ChiSq:   0.4219 </w:t>
+      </w:r>
+      <w:r>
+        <w:br w:type="textWrapping"/>
+      </w:r>
+      <w:r>
+        <w:rPr>
+          <w:rStyle w:val="VerbatimChar"/>
+        </w:rPr>
+        <w:t xml:space="preserve">##  p.value: 0.516 </w:t>
       </w:r>
       <w:r>
         <w:br w:type="textWrapping"/>
@@ -3723,17 +5491,6 @@
           <w:rStyle w:val="VerbatimChar"/>
         </w:rPr>
         <w:t xml:space="preserve">## </w:t>
-      </w:r>
-    </w:p>
-    <w:p>
-      <w:pPr>
-        <w:pStyle w:val="SourceCode"/>
-      </w:pPr>
-      <w:r>
-        <w:rPr>
-          <w:rStyle w:val="VerbatimChar"/>
-        </w:rPr>
-        <w:t xml:space="preserve">## Warning: package 'circular' was built under R version 3.6.2</w:t>
       </w:r>
     </w:p>
     <w:p>

</xml_diff>

<commit_message>
Enable the interval code
</commit_message>
<xml_diff>
--- a/R_files/Limpet_force_meter_analysis.docx
+++ b/R_files/Limpet_force_meter_analysis.docx
@@ -1242,7 +1242,7 @@
       <w:pPr>
         <w:pStyle w:val="Heading1"/>
       </w:pPr>
-      <w:bookmarkStart w:id="28" w:name="classifying-peaks-vs.-pushes"/>
+      <w:bookmarkStart w:id="28" w:name="classifying-peaks-vs.pushes"/>
       <w:r>
         <w:t xml:space="preserve">Classifying peaks vs. pushes</w:t>
       </w:r>
@@ -4209,6 +4209,17 @@
         <w:rPr>
           <w:rStyle w:val="VerbatimChar"/>
         </w:rPr>
+        <w:t xml:space="preserve">## Warning: package 'circular' was built under R version 3.6.2</w:t>
+      </w:r>
+    </w:p>
+    <w:p>
+      <w:pPr>
+        <w:pStyle w:val="SourceCode"/>
+      </w:pPr>
+      <w:r>
+        <w:rPr>
+          <w:rStyle w:val="VerbatimChar"/>
+        </w:rPr>
         <w:t xml:space="preserve">## Package 'circular', 0.4-93 (2017-06-26). Type 'help(Circular)' for summary information. </w:t>
       </w:r>
       <w:r>
@@ -4309,6 +4320,17 @@
           <w:rStyle w:val="NormalTok"/>
         </w:rPr>
         <w:t xml:space="preserve">)</w:t>
+      </w:r>
+    </w:p>
+    <w:p>
+      <w:pPr>
+        <w:pStyle w:val="SourceCode"/>
+      </w:pPr>
+      <w:r>
+        <w:rPr>
+          <w:rStyle w:val="VerbatimChar"/>
+        </w:rPr>
+        <w:t xml:space="preserve">## Warning: package 'circular' was built under R version 3.6.2</w:t>
       </w:r>
     </w:p>
     <w:p>
@@ -5172,6 +5194,17 @@
         <w:rPr>
           <w:rStyle w:val="VerbatimChar"/>
         </w:rPr>
+        <w:t xml:space="preserve">## Warning: package 'circular' was built under R version 3.6.2</w:t>
+      </w:r>
+    </w:p>
+    <w:p>
+      <w:pPr>
+        <w:pStyle w:val="SourceCode"/>
+      </w:pPr>
+      <w:r>
+        <w:rPr>
+          <w:rStyle w:val="VerbatimChar"/>
+        </w:rPr>
         <w:t xml:space="preserve">## Package 'circular', 0.4-93 (2017-06-26). Type 'help(Circular)' for summary information. </w:t>
       </w:r>
       <w:r>
@@ -5491,6 +5524,17 @@
           <w:rStyle w:val="VerbatimChar"/>
         </w:rPr>
         <w:t xml:space="preserve">## </w:t>
+      </w:r>
+    </w:p>
+    <w:p>
+      <w:pPr>
+        <w:pStyle w:val="SourceCode"/>
+      </w:pPr>
+      <w:r>
+        <w:rPr>
+          <w:rStyle w:val="VerbatimChar"/>
+        </w:rPr>
+        <w:t xml:space="preserve">## Warning: package 'circular' was built under R version 3.6.2</w:t>
       </w:r>
     </w:p>
     <w:p>

</xml_diff>

<commit_message>
Show the  peakChooser routine code
</commit_message>
<xml_diff>
--- a/R_files/Limpet_force_meter_analysis.docx
+++ b/R_files/Limpet_force_meter_analysis.docx
@@ -1236,6 +1236,659 @@
       </w:r>
       <w:r>
         <w:t xml:space="preserve">further analysis.</w:t>
+      </w:r>
+    </w:p>
+    <w:p>
+      <w:pPr>
+        <w:pStyle w:val="SourceCode"/>
+      </w:pPr>
+      <w:r>
+        <w:rPr>
+          <w:rStyle w:val="CommentTok"/>
+        </w:rPr>
+        <w:t xml:space="preserve"># After defining the peak choosing function in the previous chunk of code, </w:t>
+      </w:r>
+      <w:r>
+        <w:br w:type="textWrapping"/>
+      </w:r>
+      <w:r>
+        <w:rPr>
+          <w:rStyle w:val="CommentTok"/>
+        </w:rPr>
+        <w:t xml:space="preserve"># now use it to identify potential peak/push events on each trial date. </w:t>
+      </w:r>
+      <w:r>
+        <w:br w:type="textWrapping"/>
+      </w:r>
+      <w:r>
+        <w:rPr>
+          <w:rStyle w:val="CommentTok"/>
+        </w:rPr>
+        <w:t xml:space="preserve"># Run the code in this chunk manually, since it requires a lot of user </w:t>
+      </w:r>
+      <w:r>
+        <w:br w:type="textWrapping"/>
+      </w:r>
+      <w:r>
+        <w:rPr>
+          <w:rStyle w:val="CommentTok"/>
+        </w:rPr>
+        <w:t xml:space="preserve"># interaction. </w:t>
+      </w:r>
+      <w:r>
+        <w:br w:type="textWrapping"/>
+      </w:r>
+      <w:r>
+        <w:br w:type="textWrapping"/>
+      </w:r>
+      <w:r>
+        <w:rPr>
+          <w:rStyle w:val="CommentTok"/>
+        </w:rPr>
+        <w:t xml:space="preserve"># This chunk is provided for reference but not evaluated in this Rmd document.</w:t>
+      </w:r>
+      <w:r>
+        <w:br w:type="textWrapping"/>
+      </w:r>
+      <w:r>
+        <w:rPr>
+          <w:rStyle w:val="CommentTok"/>
+        </w:rPr>
+        <w:t xml:space="preserve"># The results from this code were stored as the events in the</w:t>
+      </w:r>
+      <w:r>
+        <w:br w:type="textWrapping"/>
+      </w:r>
+      <w:r>
+        <w:rPr>
+          <w:rStyle w:val="CommentTok"/>
+        </w:rPr>
+        <w:t xml:space="preserve"># file 'Events_picker_output_20180213.csv'</w:t>
+      </w:r>
+      <w:r>
+        <w:br w:type="textWrapping"/>
+      </w:r>
+      <w:r>
+        <w:br w:type="textWrapping"/>
+      </w:r>
+      <w:r>
+        <w:rPr>
+          <w:rStyle w:val="CommentTok"/>
+        </w:rPr>
+        <w:t xml:space="preserve"># Available trial dates:</w:t>
+      </w:r>
+      <w:r>
+        <w:br w:type="textWrapping"/>
+      </w:r>
+      <w:r>
+        <w:rPr>
+          <w:rStyle w:val="CommentTok"/>
+        </w:rPr>
+        <w:t xml:space="preserve"># 2016-05-18</w:t>
+      </w:r>
+      <w:r>
+        <w:br w:type="textWrapping"/>
+      </w:r>
+      <w:r>
+        <w:rPr>
+          <w:rStyle w:val="CommentTok"/>
+        </w:rPr>
+        <w:t xml:space="preserve"># 2016-05-19</w:t>
+      </w:r>
+      <w:r>
+        <w:br w:type="textWrapping"/>
+      </w:r>
+      <w:r>
+        <w:rPr>
+          <w:rStyle w:val="CommentTok"/>
+        </w:rPr>
+        <w:t xml:space="preserve"># 2016-12-14</w:t>
+      </w:r>
+      <w:r>
+        <w:br w:type="textWrapping"/>
+      </w:r>
+      <w:r>
+        <w:rPr>
+          <w:rStyle w:val="CommentTok"/>
+        </w:rPr>
+        <w:t xml:space="preserve"># 2016-12-15  </w:t>
+      </w:r>
+      <w:r>
+        <w:br w:type="textWrapping"/>
+      </w:r>
+      <w:r>
+        <w:rPr>
+          <w:rStyle w:val="CommentTok"/>
+        </w:rPr>
+        <w:t xml:space="preserve"># 2017-01-05 </w:t>
+      </w:r>
+      <w:r>
+        <w:br w:type="textWrapping"/>
+      </w:r>
+      <w:r>
+        <w:rPr>
+          <w:rStyle w:val="CommentTok"/>
+        </w:rPr>
+        <w:t xml:space="preserve"># 2017-01-06</w:t>
+      </w:r>
+      <w:r>
+        <w:br w:type="textWrapping"/>
+      </w:r>
+      <w:r>
+        <w:br w:type="textWrapping"/>
+      </w:r>
+      <w:r>
+        <w:rPr>
+          <w:rStyle w:val="NormalTok"/>
+        </w:rPr>
+        <w:t xml:space="preserve">mydate =</w:t>
+      </w:r>
+      <w:r>
+        <w:rPr>
+          <w:rStyle w:val="StringTok"/>
+        </w:rPr>
+        <w:t xml:space="preserve"> </w:t>
+      </w:r>
+      <w:r>
+        <w:rPr>
+          <w:rStyle w:val="KeywordTok"/>
+        </w:rPr>
+        <w:t xml:space="preserve">as.Date</w:t>
+      </w:r>
+      <w:r>
+        <w:rPr>
+          <w:rStyle w:val="NormalTok"/>
+        </w:rPr>
+        <w:t xml:space="preserve">(</w:t>
+      </w:r>
+      <w:r>
+        <w:rPr>
+          <w:rStyle w:val="StringTok"/>
+        </w:rPr>
+        <w:t xml:space="preserve">'2017-01-06'</w:t>
+      </w:r>
+      <w:r>
+        <w:rPr>
+          <w:rStyle w:val="NormalTok"/>
+        </w:rPr>
+        <w:t xml:space="preserve">)</w:t>
+      </w:r>
+      <w:r>
+        <w:br w:type="textWrapping"/>
+      </w:r>
+      <w:r>
+        <w:br w:type="textWrapping"/>
+      </w:r>
+      <w:r>
+        <w:rPr>
+          <w:rStyle w:val="NormalTok"/>
+        </w:rPr>
+        <w:t xml:space="preserve">eventdf =</w:t>
+      </w:r>
+      <w:r>
+        <w:rPr>
+          <w:rStyle w:val="StringTok"/>
+        </w:rPr>
+        <w:t xml:space="preserve"> </w:t>
+      </w:r>
+      <w:r>
+        <w:rPr>
+          <w:rStyle w:val="KeywordTok"/>
+        </w:rPr>
+        <w:t xml:space="preserve">peakChooser</w:t>
+      </w:r>
+      <w:r>
+        <w:rPr>
+          <w:rStyle w:val="NormalTok"/>
+        </w:rPr>
+        <w:t xml:space="preserve">(</w:t>
+      </w:r>
+      <w:r>
+        <w:rPr>
+          <w:rStyle w:val="DataTypeTok"/>
+        </w:rPr>
+        <w:t xml:space="preserve">trialDate =</w:t>
+      </w:r>
+      <w:r>
+        <w:rPr>
+          <w:rStyle w:val="NormalTok"/>
+        </w:rPr>
+        <w:t xml:space="preserve"> mydate, </w:t>
+      </w:r>
+      <w:r>
+        <w:rPr>
+          <w:rStyle w:val="DataTypeTok"/>
+        </w:rPr>
+        <w:t xml:space="preserve">forces =</w:t>
+      </w:r>
+      <w:r>
+        <w:rPr>
+          <w:rStyle w:val="NormalTok"/>
+        </w:rPr>
+        <w:t xml:space="preserve"> forces, </w:t>
+      </w:r>
+      <w:r>
+        <w:rPr>
+          <w:rStyle w:val="DataTypeTok"/>
+        </w:rPr>
+        <w:t xml:space="preserve">calibs =</w:t>
+      </w:r>
+      <w:r>
+        <w:rPr>
+          <w:rStyle w:val="NormalTok"/>
+        </w:rPr>
+        <w:t xml:space="preserve"> calibCoeffs,</w:t>
+      </w:r>
+      <w:r>
+        <w:br w:type="textWrapping"/>
+      </w:r>
+      <w:r>
+        <w:rPr>
+          <w:rStyle w:val="NormalTok"/>
+        </w:rPr>
+        <w:t xml:space="preserve">        </w:t>
+      </w:r>
+      <w:r>
+        <w:rPr>
+          <w:rStyle w:val="DataTypeTok"/>
+        </w:rPr>
+        <w:t xml:space="preserve">eventsdf =</w:t>
+      </w:r>
+      <w:r>
+        <w:rPr>
+          <w:rStyle w:val="NormalTok"/>
+        </w:rPr>
+        <w:t xml:space="preserve"> </w:t>
+      </w:r>
+      <w:r>
+        <w:rPr>
+          <w:rStyle w:val="OtherTok"/>
+        </w:rPr>
+        <w:t xml:space="preserve">NULL</w:t>
+      </w:r>
+      <w:r>
+        <w:rPr>
+          <w:rStyle w:val="NormalTok"/>
+        </w:rPr>
+        <w:t xml:space="preserve">, </w:t>
+      </w:r>
+      <w:r>
+        <w:rPr>
+          <w:rStyle w:val="DataTypeTok"/>
+        </w:rPr>
+        <w:t xml:space="preserve">baseLength =</w:t>
+      </w:r>
+      <w:r>
+        <w:rPr>
+          <w:rStyle w:val="NormalTok"/>
+        </w:rPr>
+        <w:t xml:space="preserve"> </w:t>
+      </w:r>
+      <w:r>
+        <w:rPr>
+          <w:rStyle w:val="DecValTok"/>
+        </w:rPr>
+        <w:t xml:space="preserve">8</w:t>
+      </w:r>
+      <w:r>
+        <w:rPr>
+          <w:rStyle w:val="NormalTok"/>
+        </w:rPr>
+        <w:t xml:space="preserve">)</w:t>
+      </w:r>
+      <w:r>
+        <w:br w:type="textWrapping"/>
+      </w:r>
+      <w:r>
+        <w:br w:type="textWrapping"/>
+      </w:r>
+      <w:r>
+        <w:rPr>
+          <w:rStyle w:val="CommentTok"/>
+        </w:rPr>
+        <w:t xml:space="preserve"># events20160518 = eventdf</w:t>
+      </w:r>
+      <w:r>
+        <w:br w:type="textWrapping"/>
+      </w:r>
+      <w:r>
+        <w:rPr>
+          <w:rStyle w:val="CommentTok"/>
+        </w:rPr>
+        <w:t xml:space="preserve"># events20160519 = eventdf</w:t>
+      </w:r>
+      <w:r>
+        <w:br w:type="textWrapping"/>
+      </w:r>
+      <w:r>
+        <w:rPr>
+          <w:rStyle w:val="CommentTok"/>
+        </w:rPr>
+        <w:t xml:space="preserve"># events20161214 = eventdf</w:t>
+      </w:r>
+      <w:r>
+        <w:br w:type="textWrapping"/>
+      </w:r>
+      <w:r>
+        <w:rPr>
+          <w:rStyle w:val="CommentTok"/>
+        </w:rPr>
+        <w:t xml:space="preserve"># events20161215 = eventdf</w:t>
+      </w:r>
+      <w:r>
+        <w:br w:type="textWrapping"/>
+      </w:r>
+      <w:r>
+        <w:rPr>
+          <w:rStyle w:val="CommentTok"/>
+        </w:rPr>
+        <w:t xml:space="preserve"># events20170105 = eventdf</w:t>
+      </w:r>
+      <w:r>
+        <w:br w:type="textWrapping"/>
+      </w:r>
+      <w:r>
+        <w:rPr>
+          <w:rStyle w:val="CommentTok"/>
+        </w:rPr>
+        <w:t xml:space="preserve"># events20170106 = eventdf</w:t>
+      </w:r>
+      <w:r>
+        <w:br w:type="textWrapping"/>
+      </w:r>
+      <w:r>
+        <w:rPr>
+          <w:rStyle w:val="NormalTok"/>
+        </w:rPr>
+        <w:t xml:space="preserve"> output =</w:t>
+      </w:r>
+      <w:r>
+        <w:rPr>
+          <w:rStyle w:val="StringTok"/>
+        </w:rPr>
+        <w:t xml:space="preserve"> </w:t>
+      </w:r>
+      <w:r>
+        <w:rPr>
+          <w:rStyle w:val="KeywordTok"/>
+        </w:rPr>
+        <w:t xml:space="preserve">rbind</w:t>
+      </w:r>
+      <w:r>
+        <w:rPr>
+          <w:rStyle w:val="NormalTok"/>
+        </w:rPr>
+        <w:t xml:space="preserve">(events20161214,events20161215,events20160518,</w:t>
+      </w:r>
+      <w:r>
+        <w:br w:type="textWrapping"/>
+      </w:r>
+      <w:r>
+        <w:rPr>
+          <w:rStyle w:val="NormalTok"/>
+        </w:rPr>
+        <w:t xml:space="preserve">            events20160519,events20170105,events20170106)</w:t>
+      </w:r>
+      <w:r>
+        <w:br w:type="textWrapping"/>
+      </w:r>
+      <w:r>
+        <w:rPr>
+          <w:rStyle w:val="CommentTok"/>
+        </w:rPr>
+        <w:t xml:space="preserve">#</w:t>
+      </w:r>
+      <w:r>
+        <w:br w:type="textWrapping"/>
+      </w:r>
+      <w:r>
+        <w:rPr>
+          <w:rStyle w:val="NormalTok"/>
+        </w:rPr>
+        <w:t xml:space="preserve">output[,</w:t>
+      </w:r>
+      <w:r>
+        <w:rPr>
+          <w:rStyle w:val="DecValTok"/>
+        </w:rPr>
+        <w:t xml:space="preserve">6</w:t>
+      </w:r>
+      <w:r>
+        <w:rPr>
+          <w:rStyle w:val="OperatorTok"/>
+        </w:rPr>
+        <w:t xml:space="preserve">:</w:t>
+      </w:r>
+      <w:r>
+        <w:rPr>
+          <w:rStyle w:val="DecValTok"/>
+        </w:rPr>
+        <w:t xml:space="preserve">12</w:t>
+      </w:r>
+      <w:r>
+        <w:rPr>
+          <w:rStyle w:val="NormalTok"/>
+        </w:rPr>
+        <w:t xml:space="preserve">] =</w:t>
+      </w:r>
+      <w:r>
+        <w:rPr>
+          <w:rStyle w:val="StringTok"/>
+        </w:rPr>
+        <w:t xml:space="preserve"> </w:t>
+      </w:r>
+      <w:r>
+        <w:rPr>
+          <w:rStyle w:val="KeywordTok"/>
+        </w:rPr>
+        <w:t xml:space="preserve">round</w:t>
+      </w:r>
+      <w:r>
+        <w:rPr>
+          <w:rStyle w:val="NormalTok"/>
+        </w:rPr>
+        <w:t xml:space="preserve">(output[,</w:t>
+      </w:r>
+      <w:r>
+        <w:rPr>
+          <w:rStyle w:val="DecValTok"/>
+        </w:rPr>
+        <w:t xml:space="preserve">6</w:t>
+      </w:r>
+      <w:r>
+        <w:rPr>
+          <w:rStyle w:val="OperatorTok"/>
+        </w:rPr>
+        <w:t xml:space="preserve">:</w:t>
+      </w:r>
+      <w:r>
+        <w:rPr>
+          <w:rStyle w:val="DecValTok"/>
+        </w:rPr>
+        <w:t xml:space="preserve">12</w:t>
+      </w:r>
+      <w:r>
+        <w:rPr>
+          <w:rStyle w:val="NormalTok"/>
+        </w:rPr>
+        <w:t xml:space="preserve">], </w:t>
+      </w:r>
+      <w:r>
+        <w:rPr>
+          <w:rStyle w:val="DataTypeTok"/>
+        </w:rPr>
+        <w:t xml:space="preserve">digits =</w:t>
+      </w:r>
+      <w:r>
+        <w:rPr>
+          <w:rStyle w:val="NormalTok"/>
+        </w:rPr>
+        <w:t xml:space="preserve"> </w:t>
+      </w:r>
+      <w:r>
+        <w:rPr>
+          <w:rStyle w:val="DecValTok"/>
+        </w:rPr>
+        <w:t xml:space="preserve">2</w:t>
+      </w:r>
+      <w:r>
+        <w:rPr>
+          <w:rStyle w:val="NormalTok"/>
+        </w:rPr>
+        <w:t xml:space="preserve">)</w:t>
+      </w:r>
+      <w:r>
+        <w:br w:type="textWrapping"/>
+      </w:r>
+      <w:r>
+        <w:rPr>
+          <w:rStyle w:val="NormalTok"/>
+        </w:rPr>
+        <w:t xml:space="preserve">output=</w:t>
+      </w:r>
+      <w:r>
+        <w:rPr>
+          <w:rStyle w:val="StringTok"/>
+        </w:rPr>
+        <w:t xml:space="preserve"> </w:t>
+      </w:r>
+      <w:r>
+        <w:rPr>
+          <w:rStyle w:val="KeywordTok"/>
+        </w:rPr>
+        <w:t xml:space="preserve">cbind</w:t>
+      </w:r>
+      <w:r>
+        <w:rPr>
+          <w:rStyle w:val="NormalTok"/>
+        </w:rPr>
+        <w:t xml:space="preserve">(</w:t>
+      </w:r>
+      <w:r>
+        <w:rPr>
+          <w:rStyle w:val="KeywordTok"/>
+        </w:rPr>
+        <w:t xml:space="preserve">seq</w:t>
+      </w:r>
+      <w:r>
+        <w:rPr>
+          <w:rStyle w:val="NormalTok"/>
+        </w:rPr>
+        <w:t xml:space="preserve">(</w:t>
+      </w:r>
+      <w:r>
+        <w:rPr>
+          <w:rStyle w:val="DecValTok"/>
+        </w:rPr>
+        <w:t xml:space="preserve">1</w:t>
+      </w:r>
+      <w:r>
+        <w:rPr>
+          <w:rStyle w:val="NormalTok"/>
+        </w:rPr>
+        <w:t xml:space="preserve">,</w:t>
+      </w:r>
+      <w:r>
+        <w:rPr>
+          <w:rStyle w:val="KeywordTok"/>
+        </w:rPr>
+        <w:t xml:space="preserve">nrow</w:t>
+      </w:r>
+      <w:r>
+        <w:rPr>
+          <w:rStyle w:val="NormalTok"/>
+        </w:rPr>
+        <w:t xml:space="preserve">(output)),output)</w:t>
+      </w:r>
+      <w:r>
+        <w:br w:type="textWrapping"/>
+      </w:r>
+      <w:r>
+        <w:rPr>
+          <w:rStyle w:val="KeywordTok"/>
+        </w:rPr>
+        <w:t xml:space="preserve">names</w:t>
+      </w:r>
+      <w:r>
+        <w:rPr>
+          <w:rStyle w:val="NormalTok"/>
+        </w:rPr>
+        <w:t xml:space="preserve">(output)[</w:t>
+      </w:r>
+      <w:r>
+        <w:rPr>
+          <w:rStyle w:val="DecValTok"/>
+        </w:rPr>
+        <w:t xml:space="preserve">1</w:t>
+      </w:r>
+      <w:r>
+        <w:rPr>
+          <w:rStyle w:val="NormalTok"/>
+        </w:rPr>
+        <w:t xml:space="preserve">]=</w:t>
+      </w:r>
+      <w:r>
+        <w:rPr>
+          <w:rStyle w:val="StringTok"/>
+        </w:rPr>
+        <w:t xml:space="preserve"> 'EventNumber'</w:t>
+      </w:r>
+      <w:r>
+        <w:br w:type="textWrapping"/>
+      </w:r>
+      <w:r>
+        <w:rPr>
+          <w:rStyle w:val="KeywordTok"/>
+        </w:rPr>
+        <w:t xml:space="preserve">write.csv</w:t>
+      </w:r>
+      <w:r>
+        <w:rPr>
+          <w:rStyle w:val="NormalTok"/>
+        </w:rPr>
+        <w:t xml:space="preserve">(output, </w:t>
+      </w:r>
+      <w:r>
+        <w:rPr>
+          <w:rStyle w:val="DataTypeTok"/>
+        </w:rPr>
+        <w:t xml:space="preserve">file =</w:t>
+      </w:r>
+      <w:r>
+        <w:rPr>
+          <w:rStyle w:val="NormalTok"/>
+        </w:rPr>
+        <w:t xml:space="preserve"> </w:t>
+      </w:r>
+      <w:r>
+        <w:rPr>
+          <w:rStyle w:val="StringTok"/>
+        </w:rPr>
+        <w:t xml:space="preserve">'./Data/Events_picker_output_20180213.csv'</w:t>
+      </w:r>
+      <w:r>
+        <w:rPr>
+          <w:rStyle w:val="NormalTok"/>
+        </w:rPr>
+        <w:t xml:space="preserve">,</w:t>
+      </w:r>
+      <w:r>
+        <w:rPr>
+          <w:rStyle w:val="DataTypeTok"/>
+        </w:rPr>
+        <w:t xml:space="preserve">row.names=</w:t>
+      </w:r>
+      <w:r>
+        <w:rPr>
+          <w:rStyle w:val="OtherTok"/>
+        </w:rPr>
+        <w:t xml:space="preserve">FALSE</w:t>
+      </w:r>
+      <w:r>
+        <w:rPr>
+          <w:rStyle w:val="NormalTok"/>
+        </w:rPr>
+        <w:t xml:space="preserve">)</w:t>
       </w:r>
     </w:p>
     <w:p>

</xml_diff>